<commit_message>
More work to GDD
</commit_message>
<xml_diff>
--- a/GDD_Template(1).docx
+++ b/GDD_Template(1).docx
@@ -97,7 +97,7 @@
       <w:pPr>
         <w:pStyle w:val="Heading1"/>
       </w:pPr>
-      <w:bookmarkStart w:id="0" w:name="_Toc146737440"/>
+      <w:bookmarkStart w:id="0" w:name="_Toc146737650"/>
       <w:r>
         <w:t>Buccaneer</w:t>
       </w:r>
@@ -318,7 +318,7 @@
           <w:r>
             <w:fldChar w:fldCharType="separate"/>
           </w:r>
-          <w:hyperlink w:anchor="_Toc146737440" w:history="1">
+          <w:hyperlink w:anchor="_Toc146737650" w:history="1">
             <w:r>
               <w:rPr>
                 <w:rStyle w:val="Hyperlink"/>
@@ -342,7 +342,7 @@
               <w:rPr>
                 <w:noProof/>
               </w:rPr>
-              <w:instrText xml:space="preserve"> PAGEREF _Toc146737440 \h </w:instrText>
+              <w:instrText xml:space="preserve"> PAGEREF _Toc146737650 \h </w:instrText>
             </w:r>
             <w:r>
               <w:rPr>
@@ -384,7 +384,7 @@
               <w14:ligatures w14:val="standardContextual"/>
             </w:rPr>
           </w:pPr>
-          <w:hyperlink w:anchor="_Toc146737441" w:history="1">
+          <w:hyperlink w:anchor="_Toc146737651" w:history="1">
             <w:r>
               <w:rPr>
                 <w:rStyle w:val="Hyperlink"/>
@@ -408,7 +408,7 @@
               <w:rPr>
                 <w:noProof/>
               </w:rPr>
-              <w:instrText xml:space="preserve"> PAGEREF _Toc146737441 \h </w:instrText>
+              <w:instrText xml:space="preserve"> PAGEREF _Toc146737651 \h </w:instrText>
             </w:r>
             <w:r>
               <w:rPr>
@@ -449,7 +449,7 @@
               <w14:ligatures w14:val="standardContextual"/>
             </w:rPr>
           </w:pPr>
-          <w:hyperlink w:anchor="_Toc146737442" w:history="1">
+          <w:hyperlink w:anchor="_Toc146737652" w:history="1">
             <w:r>
               <w:rPr>
                 <w:rStyle w:val="Hyperlink"/>
@@ -473,7 +473,7 @@
               <w:rPr>
                 <w:noProof/>
               </w:rPr>
-              <w:instrText xml:space="preserve"> PAGEREF _Toc146737442 \h </w:instrText>
+              <w:instrText xml:space="preserve"> PAGEREF _Toc146737652 \h </w:instrText>
             </w:r>
             <w:r>
               <w:rPr>
@@ -514,7 +514,7 @@
               <w14:ligatures w14:val="standardContextual"/>
             </w:rPr>
           </w:pPr>
-          <w:hyperlink w:anchor="_Toc146737443" w:history="1">
+          <w:hyperlink w:anchor="_Toc146737653" w:history="1">
             <w:r>
               <w:rPr>
                 <w:rStyle w:val="Hyperlink"/>
@@ -538,7 +538,7 @@
               <w:rPr>
                 <w:noProof/>
               </w:rPr>
-              <w:instrText xml:space="preserve"> PAGEREF _Toc146737443 \h </w:instrText>
+              <w:instrText xml:space="preserve"> PAGEREF _Toc146737653 \h </w:instrText>
             </w:r>
             <w:r>
               <w:rPr>
@@ -579,7 +579,7 @@
               <w14:ligatures w14:val="standardContextual"/>
             </w:rPr>
           </w:pPr>
-          <w:hyperlink w:anchor="_Toc146737444" w:history="1">
+          <w:hyperlink w:anchor="_Toc146737654" w:history="1">
             <w:r>
               <w:rPr>
                 <w:rStyle w:val="Hyperlink"/>
@@ -603,7 +603,7 @@
               <w:rPr>
                 <w:noProof/>
               </w:rPr>
-              <w:instrText xml:space="preserve"> PAGEREF _Toc146737444 \h </w:instrText>
+              <w:instrText xml:space="preserve"> PAGEREF _Toc146737654 \h </w:instrText>
             </w:r>
             <w:r>
               <w:rPr>
@@ -644,7 +644,7 @@
               <w14:ligatures w14:val="standardContextual"/>
             </w:rPr>
           </w:pPr>
-          <w:hyperlink w:anchor="_Toc146737445" w:history="1">
+          <w:hyperlink w:anchor="_Toc146737655" w:history="1">
             <w:r>
               <w:rPr>
                 <w:rStyle w:val="Hyperlink"/>
@@ -668,7 +668,7 @@
               <w:rPr>
                 <w:noProof/>
               </w:rPr>
-              <w:instrText xml:space="preserve"> PAGEREF _Toc146737445 \h </w:instrText>
+              <w:instrText xml:space="preserve"> PAGEREF _Toc146737655 \h </w:instrText>
             </w:r>
             <w:r>
               <w:rPr>
@@ -709,7 +709,7 @@
               <w14:ligatures w14:val="standardContextual"/>
             </w:rPr>
           </w:pPr>
-          <w:hyperlink w:anchor="_Toc146737446" w:history="1">
+          <w:hyperlink w:anchor="_Toc146737656" w:history="1">
             <w:r>
               <w:rPr>
                 <w:rStyle w:val="Hyperlink"/>
@@ -733,7 +733,7 @@
               <w:rPr>
                 <w:noProof/>
               </w:rPr>
-              <w:instrText xml:space="preserve"> PAGEREF _Toc146737446 \h </w:instrText>
+              <w:instrText xml:space="preserve"> PAGEREF _Toc146737656 \h </w:instrText>
             </w:r>
             <w:r>
               <w:rPr>
@@ -774,7 +774,7 @@
               <w14:ligatures w14:val="standardContextual"/>
             </w:rPr>
           </w:pPr>
-          <w:hyperlink w:anchor="_Toc146737447" w:history="1">
+          <w:hyperlink w:anchor="_Toc146737657" w:history="1">
             <w:r>
               <w:rPr>
                 <w:rStyle w:val="Hyperlink"/>
@@ -798,7 +798,7 @@
               <w:rPr>
                 <w:noProof/>
               </w:rPr>
-              <w:instrText xml:space="preserve"> PAGEREF _Toc146737447 \h </w:instrText>
+              <w:instrText xml:space="preserve"> PAGEREF _Toc146737657 \h </w:instrText>
             </w:r>
             <w:r>
               <w:rPr>
@@ -839,7 +839,7 @@
               <w14:ligatures w14:val="standardContextual"/>
             </w:rPr>
           </w:pPr>
-          <w:hyperlink w:anchor="_Toc146737448" w:history="1">
+          <w:hyperlink w:anchor="_Toc146737658" w:history="1">
             <w:r>
               <w:rPr>
                 <w:rStyle w:val="Hyperlink"/>
@@ -863,7 +863,7 @@
               <w:rPr>
                 <w:noProof/>
               </w:rPr>
-              <w:instrText xml:space="preserve"> PAGEREF _Toc146737448 \h </w:instrText>
+              <w:instrText xml:space="preserve"> PAGEREF _Toc146737658 \h </w:instrText>
             </w:r>
             <w:r>
               <w:rPr>
@@ -904,7 +904,7 @@
               <w14:ligatures w14:val="standardContextual"/>
             </w:rPr>
           </w:pPr>
-          <w:hyperlink w:anchor="_Toc146737449" w:history="1">
+          <w:hyperlink w:anchor="_Toc146737659" w:history="1">
             <w:r>
               <w:rPr>
                 <w:rStyle w:val="Hyperlink"/>
@@ -928,7 +928,7 @@
               <w:rPr>
                 <w:noProof/>
               </w:rPr>
-              <w:instrText xml:space="preserve"> PAGEREF _Toc146737449 \h </w:instrText>
+              <w:instrText xml:space="preserve"> PAGEREF _Toc146737659 \h </w:instrText>
             </w:r>
             <w:r>
               <w:rPr>
@@ -969,7 +969,7 @@
               <w14:ligatures w14:val="standardContextual"/>
             </w:rPr>
           </w:pPr>
-          <w:hyperlink w:anchor="_Toc146737450" w:history="1">
+          <w:hyperlink w:anchor="_Toc146737660" w:history="1">
             <w:r>
               <w:rPr>
                 <w:rStyle w:val="Hyperlink"/>
@@ -993,7 +993,7 @@
               <w:rPr>
                 <w:noProof/>
               </w:rPr>
-              <w:instrText xml:space="preserve"> PAGEREF _Toc146737450 \h </w:instrText>
+              <w:instrText xml:space="preserve"> PAGEREF _Toc146737660 \h </w:instrText>
             </w:r>
             <w:r>
               <w:rPr>
@@ -1035,7 +1035,7 @@
               <w14:ligatures w14:val="standardContextual"/>
             </w:rPr>
           </w:pPr>
-          <w:hyperlink w:anchor="_Toc146737451" w:history="1">
+          <w:hyperlink w:anchor="_Toc146737661" w:history="1">
             <w:r>
               <w:rPr>
                 <w:rStyle w:val="Hyperlink"/>
@@ -1059,7 +1059,7 @@
               <w:rPr>
                 <w:noProof/>
               </w:rPr>
-              <w:instrText xml:space="preserve"> PAGEREF _Toc146737451 \h </w:instrText>
+              <w:instrText xml:space="preserve"> PAGEREF _Toc146737661 \h </w:instrText>
             </w:r>
             <w:r>
               <w:rPr>
@@ -1100,7 +1100,7 @@
               <w14:ligatures w14:val="standardContextual"/>
             </w:rPr>
           </w:pPr>
-          <w:hyperlink w:anchor="_Toc146737452" w:history="1">
+          <w:hyperlink w:anchor="_Toc146737662" w:history="1">
             <w:r>
               <w:rPr>
                 <w:rStyle w:val="Hyperlink"/>
@@ -1124,7 +1124,7 @@
               <w:rPr>
                 <w:noProof/>
               </w:rPr>
-              <w:instrText xml:space="preserve"> PAGEREF _Toc146737452 \h </w:instrText>
+              <w:instrText xml:space="preserve"> PAGEREF _Toc146737662 \h </w:instrText>
             </w:r>
             <w:r>
               <w:rPr>
@@ -1165,7 +1165,7 @@
               <w14:ligatures w14:val="standardContextual"/>
             </w:rPr>
           </w:pPr>
-          <w:hyperlink w:anchor="_Toc146737453" w:history="1">
+          <w:hyperlink w:anchor="_Toc146737663" w:history="1">
             <w:r>
               <w:rPr>
                 <w:rStyle w:val="Hyperlink"/>
@@ -1189,7 +1189,7 @@
               <w:rPr>
                 <w:noProof/>
               </w:rPr>
-              <w:instrText xml:space="preserve"> PAGEREF _Toc146737453 \h </w:instrText>
+              <w:instrText xml:space="preserve"> PAGEREF _Toc146737663 \h </w:instrText>
             </w:r>
             <w:r>
               <w:rPr>
@@ -1230,7 +1230,7 @@
               <w14:ligatures w14:val="standardContextual"/>
             </w:rPr>
           </w:pPr>
-          <w:hyperlink w:anchor="_Toc146737454" w:history="1">
+          <w:hyperlink w:anchor="_Toc146737664" w:history="1">
             <w:r>
               <w:rPr>
                 <w:rStyle w:val="Hyperlink"/>
@@ -1254,7 +1254,7 @@
               <w:rPr>
                 <w:noProof/>
               </w:rPr>
-              <w:instrText xml:space="preserve"> PAGEREF _Toc146737454 \h </w:instrText>
+              <w:instrText xml:space="preserve"> PAGEREF _Toc146737664 \h </w:instrText>
             </w:r>
             <w:r>
               <w:rPr>
@@ -1295,7 +1295,7 @@
               <w14:ligatures w14:val="standardContextual"/>
             </w:rPr>
           </w:pPr>
-          <w:hyperlink w:anchor="_Toc146737455" w:history="1">
+          <w:hyperlink w:anchor="_Toc146737665" w:history="1">
             <w:r>
               <w:rPr>
                 <w:rStyle w:val="Hyperlink"/>
@@ -1319,7 +1319,7 @@
               <w:rPr>
                 <w:noProof/>
               </w:rPr>
-              <w:instrText xml:space="preserve"> PAGEREF _Toc146737455 \h </w:instrText>
+              <w:instrText xml:space="preserve"> PAGEREF _Toc146737665 \h </w:instrText>
             </w:r>
             <w:r>
               <w:rPr>
@@ -1360,7 +1360,7 @@
               <w14:ligatures w14:val="standardContextual"/>
             </w:rPr>
           </w:pPr>
-          <w:hyperlink w:anchor="_Toc146737456" w:history="1">
+          <w:hyperlink w:anchor="_Toc146737666" w:history="1">
             <w:r>
               <w:rPr>
                 <w:rStyle w:val="Hyperlink"/>
@@ -1384,7 +1384,7 @@
               <w:rPr>
                 <w:noProof/>
               </w:rPr>
-              <w:instrText xml:space="preserve"> PAGEREF _Toc146737456 \h </w:instrText>
+              <w:instrText xml:space="preserve"> PAGEREF _Toc146737666 \h </w:instrText>
             </w:r>
             <w:r>
               <w:rPr>
@@ -1426,7 +1426,7 @@
               <w14:ligatures w14:val="standardContextual"/>
             </w:rPr>
           </w:pPr>
-          <w:hyperlink w:anchor="_Toc146737457" w:history="1">
+          <w:hyperlink w:anchor="_Toc146737667" w:history="1">
             <w:r>
               <w:rPr>
                 <w:rStyle w:val="Hyperlink"/>
@@ -1450,7 +1450,7 @@
               <w:rPr>
                 <w:noProof/>
               </w:rPr>
-              <w:instrText xml:space="preserve"> PAGEREF _Toc146737457 \h </w:instrText>
+              <w:instrText xml:space="preserve"> PAGEREF _Toc146737667 \h </w:instrText>
             </w:r>
             <w:r>
               <w:rPr>
@@ -1491,7 +1491,7 @@
               <w14:ligatures w14:val="standardContextual"/>
             </w:rPr>
           </w:pPr>
-          <w:hyperlink w:anchor="_Toc146737458" w:history="1">
+          <w:hyperlink w:anchor="_Toc146737668" w:history="1">
             <w:r>
               <w:rPr>
                 <w:rStyle w:val="Hyperlink"/>
@@ -1515,7 +1515,7 @@
               <w:rPr>
                 <w:noProof/>
               </w:rPr>
-              <w:instrText xml:space="preserve"> PAGEREF _Toc146737458 \h </w:instrText>
+              <w:instrText xml:space="preserve"> PAGEREF _Toc146737668 \h </w:instrText>
             </w:r>
             <w:r>
               <w:rPr>
@@ -1556,7 +1556,7 @@
               <w14:ligatures w14:val="standardContextual"/>
             </w:rPr>
           </w:pPr>
-          <w:hyperlink w:anchor="_Toc146737459" w:history="1">
+          <w:hyperlink w:anchor="_Toc146737669" w:history="1">
             <w:r>
               <w:rPr>
                 <w:rStyle w:val="Hyperlink"/>
@@ -1580,7 +1580,7 @@
               <w:rPr>
                 <w:noProof/>
               </w:rPr>
-              <w:instrText xml:space="preserve"> PAGEREF _Toc146737459 \h </w:instrText>
+              <w:instrText xml:space="preserve"> PAGEREF _Toc146737669 \h </w:instrText>
             </w:r>
             <w:r>
               <w:rPr>
@@ -1621,7 +1621,7 @@
               <w14:ligatures w14:val="standardContextual"/>
             </w:rPr>
           </w:pPr>
-          <w:hyperlink w:anchor="_Toc146737460" w:history="1">
+          <w:hyperlink w:anchor="_Toc146737670" w:history="1">
             <w:r>
               <w:rPr>
                 <w:rStyle w:val="Hyperlink"/>
@@ -1645,7 +1645,7 @@
               <w:rPr>
                 <w:noProof/>
               </w:rPr>
-              <w:instrText xml:space="preserve"> PAGEREF _Toc146737460 \h </w:instrText>
+              <w:instrText xml:space="preserve"> PAGEREF _Toc146737670 \h </w:instrText>
             </w:r>
             <w:r>
               <w:rPr>
@@ -1686,7 +1686,7 @@
               <w14:ligatures w14:val="standardContextual"/>
             </w:rPr>
           </w:pPr>
-          <w:hyperlink w:anchor="_Toc146737461" w:history="1">
+          <w:hyperlink w:anchor="_Toc146737671" w:history="1">
             <w:r>
               <w:rPr>
                 <w:rStyle w:val="Hyperlink"/>
@@ -1710,7 +1710,7 @@
               <w:rPr>
                 <w:noProof/>
               </w:rPr>
-              <w:instrText xml:space="preserve"> PAGEREF _Toc146737461 \h </w:instrText>
+              <w:instrText xml:space="preserve"> PAGEREF _Toc146737671 \h </w:instrText>
             </w:r>
             <w:r>
               <w:rPr>
@@ -1752,7 +1752,7 @@
               <w14:ligatures w14:val="standardContextual"/>
             </w:rPr>
           </w:pPr>
-          <w:hyperlink w:anchor="_Toc146737462" w:history="1">
+          <w:hyperlink w:anchor="_Toc146737672" w:history="1">
             <w:r>
               <w:rPr>
                 <w:rStyle w:val="Hyperlink"/>
@@ -1776,7 +1776,7 @@
               <w:rPr>
                 <w:noProof/>
               </w:rPr>
-              <w:instrText xml:space="preserve"> PAGEREF _Toc146737462 \h </w:instrText>
+              <w:instrText xml:space="preserve"> PAGEREF _Toc146737672 \h </w:instrText>
             </w:r>
             <w:r>
               <w:rPr>
@@ -1817,7 +1817,7 @@
               <w14:ligatures w14:val="standardContextual"/>
             </w:rPr>
           </w:pPr>
-          <w:hyperlink w:anchor="_Toc146737463" w:history="1">
+          <w:hyperlink w:anchor="_Toc146737673" w:history="1">
             <w:r>
               <w:rPr>
                 <w:rStyle w:val="Hyperlink"/>
@@ -1841,7 +1841,7 @@
               <w:rPr>
                 <w:noProof/>
               </w:rPr>
-              <w:instrText xml:space="preserve"> PAGEREF _Toc146737463 \h </w:instrText>
+              <w:instrText xml:space="preserve"> PAGEREF _Toc146737673 \h </w:instrText>
             </w:r>
             <w:r>
               <w:rPr>
@@ -1883,7 +1883,7 @@
               <w14:ligatures w14:val="standardContextual"/>
             </w:rPr>
           </w:pPr>
-          <w:hyperlink w:anchor="_Toc146737464" w:history="1">
+          <w:hyperlink w:anchor="_Toc146737674" w:history="1">
             <w:r>
               <w:rPr>
                 <w:rStyle w:val="Hyperlink"/>
@@ -1907,7 +1907,7 @@
               <w:rPr>
                 <w:noProof/>
               </w:rPr>
-              <w:instrText xml:space="preserve"> PAGEREF _Toc146737464 \h </w:instrText>
+              <w:instrText xml:space="preserve"> PAGEREF _Toc146737674 \h </w:instrText>
             </w:r>
             <w:r>
               <w:rPr>
@@ -1924,7 +1924,7 @@
               <w:rPr>
                 <w:noProof/>
               </w:rPr>
-              <w:t>6</w:t>
+              <w:t>5</w:t>
             </w:r>
             <w:r>
               <w:rPr>
@@ -1948,7 +1948,7 @@
               <w14:ligatures w14:val="standardContextual"/>
             </w:rPr>
           </w:pPr>
-          <w:hyperlink w:anchor="_Toc146737465" w:history="1">
+          <w:hyperlink w:anchor="_Toc146737675" w:history="1">
             <w:r>
               <w:rPr>
                 <w:rStyle w:val="Hyperlink"/>
@@ -1972,7 +1972,7 @@
               <w:rPr>
                 <w:noProof/>
               </w:rPr>
-              <w:instrText xml:space="preserve"> PAGEREF _Toc146737465 \h </w:instrText>
+              <w:instrText xml:space="preserve"> PAGEREF _Toc146737675 \h </w:instrText>
             </w:r>
             <w:r>
               <w:rPr>
@@ -1989,7 +1989,7 @@
               <w:rPr>
                 <w:noProof/>
               </w:rPr>
-              <w:t>6</w:t>
+              <w:t>5</w:t>
             </w:r>
             <w:r>
               <w:rPr>
@@ -2013,7 +2013,7 @@
               <w14:ligatures w14:val="standardContextual"/>
             </w:rPr>
           </w:pPr>
-          <w:hyperlink w:anchor="_Toc146737466" w:history="1">
+          <w:hyperlink w:anchor="_Toc146737676" w:history="1">
             <w:r>
               <w:rPr>
                 <w:rStyle w:val="Hyperlink"/>
@@ -2037,7 +2037,7 @@
               <w:rPr>
                 <w:noProof/>
               </w:rPr>
-              <w:instrText xml:space="preserve"> PAGEREF _Toc146737466 \h </w:instrText>
+              <w:instrText xml:space="preserve"> PAGEREF _Toc146737676 \h </w:instrText>
             </w:r>
             <w:r>
               <w:rPr>
@@ -2054,7 +2054,7 @@
               <w:rPr>
                 <w:noProof/>
               </w:rPr>
-              <w:t>6</w:t>
+              <w:t>5</w:t>
             </w:r>
             <w:r>
               <w:rPr>
@@ -2078,7 +2078,7 @@
               <w14:ligatures w14:val="standardContextual"/>
             </w:rPr>
           </w:pPr>
-          <w:hyperlink w:anchor="_Toc146737467" w:history="1">
+          <w:hyperlink w:anchor="_Toc146737677" w:history="1">
             <w:r>
               <w:rPr>
                 <w:rStyle w:val="Hyperlink"/>
@@ -2102,7 +2102,7 @@
               <w:rPr>
                 <w:noProof/>
               </w:rPr>
-              <w:instrText xml:space="preserve"> PAGEREF _Toc146737467 \h </w:instrText>
+              <w:instrText xml:space="preserve"> PAGEREF _Toc146737677 \h </w:instrText>
             </w:r>
             <w:r>
               <w:rPr>
@@ -2119,7 +2119,7 @@
               <w:rPr>
                 <w:noProof/>
               </w:rPr>
-              <w:t>7</w:t>
+              <w:t>5</w:t>
             </w:r>
             <w:r>
               <w:rPr>
@@ -2143,7 +2143,7 @@
               <w14:ligatures w14:val="standardContextual"/>
             </w:rPr>
           </w:pPr>
-          <w:hyperlink w:anchor="_Toc146737468" w:history="1">
+          <w:hyperlink w:anchor="_Toc146737678" w:history="1">
             <w:r>
               <w:rPr>
                 <w:rStyle w:val="Hyperlink"/>
@@ -2167,7 +2167,7 @@
               <w:rPr>
                 <w:noProof/>
               </w:rPr>
-              <w:instrText xml:space="preserve"> PAGEREF _Toc146737468 \h </w:instrText>
+              <w:instrText xml:space="preserve"> PAGEREF _Toc146737678 \h </w:instrText>
             </w:r>
             <w:r>
               <w:rPr>
@@ -2184,7 +2184,7 @@
               <w:rPr>
                 <w:noProof/>
               </w:rPr>
-              <w:t>7</w:t>
+              <w:t>5</w:t>
             </w:r>
             <w:r>
               <w:rPr>
@@ -2208,7 +2208,7 @@
               <w14:ligatures w14:val="standardContextual"/>
             </w:rPr>
           </w:pPr>
-          <w:hyperlink w:anchor="_Toc146737469" w:history="1">
+          <w:hyperlink w:anchor="_Toc146737679" w:history="1">
             <w:r>
               <w:rPr>
                 <w:rStyle w:val="Hyperlink"/>
@@ -2232,7 +2232,7 @@
               <w:rPr>
                 <w:noProof/>
               </w:rPr>
-              <w:instrText xml:space="preserve"> PAGEREF _Toc146737469 \h </w:instrText>
+              <w:instrText xml:space="preserve"> PAGEREF _Toc146737679 \h </w:instrText>
             </w:r>
             <w:r>
               <w:rPr>
@@ -2249,7 +2249,7 @@
               <w:rPr>
                 <w:noProof/>
               </w:rPr>
-              <w:t>7</w:t>
+              <w:t>5</w:t>
             </w:r>
             <w:r>
               <w:rPr>
@@ -2273,7 +2273,7 @@
               <w14:ligatures w14:val="standardContextual"/>
             </w:rPr>
           </w:pPr>
-          <w:hyperlink w:anchor="_Toc146737470" w:history="1">
+          <w:hyperlink w:anchor="_Toc146737680" w:history="1">
             <w:r>
               <w:rPr>
                 <w:rStyle w:val="Hyperlink"/>
@@ -2297,7 +2297,7 @@
               <w:rPr>
                 <w:noProof/>
               </w:rPr>
-              <w:instrText xml:space="preserve"> PAGEREF _Toc146737470 \h </w:instrText>
+              <w:instrText xml:space="preserve"> PAGEREF _Toc146737680 \h </w:instrText>
             </w:r>
             <w:r>
               <w:rPr>
@@ -2314,7 +2314,7 @@
               <w:rPr>
                 <w:noProof/>
               </w:rPr>
-              <w:t>7</w:t>
+              <w:t>6</w:t>
             </w:r>
             <w:r>
               <w:rPr>
@@ -2338,7 +2338,7 @@
               <w14:ligatures w14:val="standardContextual"/>
             </w:rPr>
           </w:pPr>
-          <w:hyperlink w:anchor="_Toc146737471" w:history="1">
+          <w:hyperlink w:anchor="_Toc146737681" w:history="1">
             <w:r>
               <w:rPr>
                 <w:rStyle w:val="Hyperlink"/>
@@ -2362,7 +2362,7 @@
               <w:rPr>
                 <w:noProof/>
               </w:rPr>
-              <w:instrText xml:space="preserve"> PAGEREF _Toc146737471 \h </w:instrText>
+              <w:instrText xml:space="preserve"> PAGEREF _Toc146737681 \h </w:instrText>
             </w:r>
             <w:r>
               <w:rPr>
@@ -2379,7 +2379,7 @@
               <w:rPr>
                 <w:noProof/>
               </w:rPr>
-              <w:t>7</w:t>
+              <w:t>6</w:t>
             </w:r>
             <w:r>
               <w:rPr>
@@ -2403,7 +2403,7 @@
               <w14:ligatures w14:val="standardContextual"/>
             </w:rPr>
           </w:pPr>
-          <w:hyperlink w:anchor="_Toc146737472" w:history="1">
+          <w:hyperlink w:anchor="_Toc146737682" w:history="1">
             <w:r>
               <w:rPr>
                 <w:rStyle w:val="Hyperlink"/>
@@ -2427,7 +2427,7 @@
               <w:rPr>
                 <w:noProof/>
               </w:rPr>
-              <w:instrText xml:space="preserve"> PAGEREF _Toc146737472 \h </w:instrText>
+              <w:instrText xml:space="preserve"> PAGEREF _Toc146737682 \h </w:instrText>
             </w:r>
             <w:r>
               <w:rPr>
@@ -2444,7 +2444,7 @@
               <w:rPr>
                 <w:noProof/>
               </w:rPr>
-              <w:t>7</w:t>
+              <w:t>6</w:t>
             </w:r>
             <w:r>
               <w:rPr>
@@ -2468,7 +2468,7 @@
               <w14:ligatures w14:val="standardContextual"/>
             </w:rPr>
           </w:pPr>
-          <w:hyperlink w:anchor="_Toc146737473" w:history="1">
+          <w:hyperlink w:anchor="_Toc146737683" w:history="1">
             <w:r>
               <w:rPr>
                 <w:rStyle w:val="Hyperlink"/>
@@ -2492,7 +2492,7 @@
               <w:rPr>
                 <w:noProof/>
               </w:rPr>
-              <w:instrText xml:space="preserve"> PAGEREF _Toc146737473 \h </w:instrText>
+              <w:instrText xml:space="preserve"> PAGEREF _Toc146737683 \h </w:instrText>
             </w:r>
             <w:r>
               <w:rPr>
@@ -2509,7 +2509,7 @@
               <w:rPr>
                 <w:noProof/>
               </w:rPr>
-              <w:t>7</w:t>
+              <w:t>6</w:t>
             </w:r>
             <w:r>
               <w:rPr>
@@ -2534,7 +2534,7 @@
               <w14:ligatures w14:val="standardContextual"/>
             </w:rPr>
           </w:pPr>
-          <w:hyperlink w:anchor="_Toc146737474" w:history="1">
+          <w:hyperlink w:anchor="_Toc146737684" w:history="1">
             <w:r>
               <w:rPr>
                 <w:rStyle w:val="Hyperlink"/>
@@ -2558,7 +2558,7 @@
               <w:rPr>
                 <w:noProof/>
               </w:rPr>
-              <w:instrText xml:space="preserve"> PAGEREF _Toc146737474 \h </w:instrText>
+              <w:instrText xml:space="preserve"> PAGEREF _Toc146737684 \h </w:instrText>
             </w:r>
             <w:r>
               <w:rPr>
@@ -2575,7 +2575,7 @@
               <w:rPr>
                 <w:noProof/>
               </w:rPr>
-              <w:t>8</w:t>
+              <w:t>7</w:t>
             </w:r>
             <w:r>
               <w:rPr>
@@ -2599,7 +2599,7 @@
               <w14:ligatures w14:val="standardContextual"/>
             </w:rPr>
           </w:pPr>
-          <w:hyperlink w:anchor="_Toc146737475" w:history="1">
+          <w:hyperlink w:anchor="_Toc146737685" w:history="1">
             <w:r>
               <w:rPr>
                 <w:rStyle w:val="Hyperlink"/>
@@ -2623,7 +2623,7 @@
               <w:rPr>
                 <w:noProof/>
               </w:rPr>
-              <w:instrText xml:space="preserve"> PAGEREF _Toc146737475 \h </w:instrText>
+              <w:instrText xml:space="preserve"> PAGEREF _Toc146737685 \h </w:instrText>
             </w:r>
             <w:r>
               <w:rPr>
@@ -2640,7 +2640,7 @@
               <w:rPr>
                 <w:noProof/>
               </w:rPr>
-              <w:t>8</w:t>
+              <w:t>7</w:t>
             </w:r>
             <w:r>
               <w:rPr>
@@ -2664,7 +2664,7 @@
               <w14:ligatures w14:val="standardContextual"/>
             </w:rPr>
           </w:pPr>
-          <w:hyperlink w:anchor="_Toc146737476" w:history="1">
+          <w:hyperlink w:anchor="_Toc146737686" w:history="1">
             <w:r>
               <w:rPr>
                 <w:rStyle w:val="Hyperlink"/>
@@ -2688,7 +2688,7 @@
               <w:rPr>
                 <w:noProof/>
               </w:rPr>
-              <w:instrText xml:space="preserve"> PAGEREF _Toc146737476 \h </w:instrText>
+              <w:instrText xml:space="preserve"> PAGEREF _Toc146737686 \h </w:instrText>
             </w:r>
             <w:r>
               <w:rPr>
@@ -2705,7 +2705,7 @@
               <w:rPr>
                 <w:noProof/>
               </w:rPr>
-              <w:t>8</w:t>
+              <w:t>7</w:t>
             </w:r>
             <w:r>
               <w:rPr>
@@ -2729,7 +2729,7 @@
               <w14:ligatures w14:val="standardContextual"/>
             </w:rPr>
           </w:pPr>
-          <w:hyperlink w:anchor="_Toc146737477" w:history="1">
+          <w:hyperlink w:anchor="_Toc146737687" w:history="1">
             <w:r>
               <w:rPr>
                 <w:rStyle w:val="Hyperlink"/>
@@ -2753,7 +2753,7 @@
               <w:rPr>
                 <w:noProof/>
               </w:rPr>
-              <w:instrText xml:space="preserve"> PAGEREF _Toc146737477 \h </w:instrText>
+              <w:instrText xml:space="preserve"> PAGEREF _Toc146737687 \h </w:instrText>
             </w:r>
             <w:r>
               <w:rPr>
@@ -2770,7 +2770,7 @@
               <w:rPr>
                 <w:noProof/>
               </w:rPr>
-              <w:t>8</w:t>
+              <w:t>7</w:t>
             </w:r>
             <w:r>
               <w:rPr>
@@ -2795,7 +2795,7 @@
               <w14:ligatures w14:val="standardContextual"/>
             </w:rPr>
           </w:pPr>
-          <w:hyperlink w:anchor="_Toc146737478" w:history="1">
+          <w:hyperlink w:anchor="_Toc146737688" w:history="1">
             <w:r>
               <w:rPr>
                 <w:rStyle w:val="Hyperlink"/>
@@ -2819,7 +2819,7 @@
               <w:rPr>
                 <w:noProof/>
               </w:rPr>
-              <w:instrText xml:space="preserve"> PAGEREF _Toc146737478 \h </w:instrText>
+              <w:instrText xml:space="preserve"> PAGEREF _Toc146737688 \h </w:instrText>
             </w:r>
             <w:r>
               <w:rPr>
@@ -2836,7 +2836,7 @@
               <w:rPr>
                 <w:noProof/>
               </w:rPr>
-              <w:t>9</w:t>
+              <w:t>7</w:t>
             </w:r>
             <w:r>
               <w:rPr>
@@ -2861,7 +2861,7 @@
               <w14:ligatures w14:val="standardContextual"/>
             </w:rPr>
           </w:pPr>
-          <w:hyperlink w:anchor="_Toc146737479" w:history="1">
+          <w:hyperlink w:anchor="_Toc146737689" w:history="1">
             <w:r>
               <w:rPr>
                 <w:rStyle w:val="Hyperlink"/>
@@ -2885,7 +2885,7 @@
               <w:rPr>
                 <w:noProof/>
               </w:rPr>
-              <w:instrText xml:space="preserve"> PAGEREF _Toc146737479 \h </w:instrText>
+              <w:instrText xml:space="preserve"> PAGEREF _Toc146737689 \h </w:instrText>
             </w:r>
             <w:r>
               <w:rPr>
@@ -2902,7 +2902,7 @@
               <w:rPr>
                 <w:noProof/>
               </w:rPr>
-              <w:t>9</w:t>
+              <w:t>7</w:t>
             </w:r>
             <w:r>
               <w:rPr>
@@ -2941,7 +2941,7 @@
       </w:pPr>
       <w:bookmarkStart w:id="4" w:name="_Toc426902190"/>
       <w:bookmarkStart w:id="5" w:name="_Toc478061618"/>
-      <w:bookmarkStart w:id="6" w:name="_Toc146737441"/>
+      <w:bookmarkStart w:id="6" w:name="_Toc146737651"/>
       <w:bookmarkEnd w:id="4"/>
       <w:r>
         <w:rPr>
@@ -2967,7 +2967,7 @@
         </w:rPr>
       </w:pPr>
       <w:bookmarkStart w:id="7" w:name="_Toc478061619"/>
-      <w:bookmarkStart w:id="8" w:name="_Toc146737442"/>
+      <w:bookmarkStart w:id="8" w:name="_Toc146737652"/>
       <w:r>
         <w:rPr>
           <w:sz w:val="28"/>
@@ -2987,7 +2987,7 @@
         </w:rPr>
       </w:pPr>
       <w:bookmarkStart w:id="9" w:name="_Toc478061620"/>
-      <w:bookmarkStart w:id="10" w:name="_Toc146737443"/>
+      <w:bookmarkStart w:id="10" w:name="_Toc146737653"/>
       <w:r>
         <w:rPr>
           <w:u w:val="none"/>
@@ -3027,7 +3027,7 @@
           <w:u w:val="none"/>
         </w:rPr>
       </w:pPr>
-      <w:bookmarkStart w:id="11" w:name="_Toc146737444"/>
+      <w:bookmarkStart w:id="11" w:name="_Toc146737654"/>
       <w:r>
         <w:rPr>
           <w:u w:val="none"/>
@@ -3056,7 +3056,7 @@
           <w:u w:val="none"/>
         </w:rPr>
       </w:pPr>
-      <w:bookmarkStart w:id="12" w:name="_Toc146737445"/>
+      <w:bookmarkStart w:id="12" w:name="_Toc146737655"/>
       <w:r>
         <w:rPr>
           <w:u w:val="none"/>
@@ -3135,7 +3135,7 @@
         </w:rPr>
       </w:pPr>
       <w:bookmarkStart w:id="13" w:name="_Toc478061621"/>
-      <w:bookmarkStart w:id="14" w:name="_Toc146737446"/>
+      <w:bookmarkStart w:id="14" w:name="_Toc146737656"/>
       <w:r>
         <w:rPr>
           <w:u w:val="none"/>
@@ -3191,7 +3191,7 @@
         </w:rPr>
       </w:pPr>
       <w:bookmarkStart w:id="15" w:name="_Toc478061622"/>
-      <w:bookmarkStart w:id="16" w:name="_Toc146737447"/>
+      <w:bookmarkStart w:id="16" w:name="_Toc146737657"/>
       <w:r>
         <w:rPr>
           <w:u w:val="none"/>
@@ -3247,7 +3247,7 @@
         </w:rPr>
       </w:pPr>
       <w:bookmarkStart w:id="17" w:name="_Toc478061623"/>
-      <w:bookmarkStart w:id="18" w:name="_Toc146737448"/>
+      <w:bookmarkStart w:id="18" w:name="_Toc146737658"/>
       <w:r>
         <w:rPr>
           <w:u w:val="none"/>
@@ -3336,7 +3336,7 @@
         </w:rPr>
       </w:pPr>
       <w:bookmarkStart w:id="19" w:name="_Toc478061625"/>
-      <w:bookmarkStart w:id="20" w:name="_Toc146737449"/>
+      <w:bookmarkStart w:id="20" w:name="_Toc146737659"/>
       <w:r>
         <w:rPr>
           <w:u w:val="none"/>
@@ -3406,7 +3406,7 @@
         </w:rPr>
       </w:pPr>
       <w:bookmarkStart w:id="21" w:name="_Toc478061626"/>
-      <w:bookmarkStart w:id="22" w:name="_Toc146737450"/>
+      <w:bookmarkStart w:id="22" w:name="_Toc146737660"/>
       <w:r>
         <w:rPr>
           <w:u w:val="none"/>
@@ -3487,7 +3487,7 @@
         </w:rPr>
       </w:pPr>
       <w:bookmarkStart w:id="23" w:name="_Toc478061627"/>
-      <w:bookmarkStart w:id="24" w:name="_Toc146737451"/>
+      <w:bookmarkStart w:id="24" w:name="_Toc146737661"/>
       <w:r>
         <w:rPr>
           <w:sz w:val="52"/>
@@ -3507,7 +3507,7 @@
         </w:rPr>
       </w:pPr>
       <w:bookmarkStart w:id="25" w:name="_Toc478061628"/>
-      <w:bookmarkStart w:id="26" w:name="_Toc146737452"/>
+      <w:bookmarkStart w:id="26" w:name="_Toc146737662"/>
       <w:r>
         <w:rPr>
           <w:sz w:val="28"/>
@@ -3516,66 +3516,6 @@
       </w:r>
       <w:bookmarkEnd w:id="25"/>
       <w:bookmarkEnd w:id="26"/>
-    </w:p>
-    <w:p>
-      <w:pPr>
-        <w:rPr>
-          <w:i/>
-          <w:iCs/>
-        </w:rPr>
-      </w:pPr>
-      <w:r>
-        <w:rPr>
-          <w:i/>
-          <w:iCs/>
-        </w:rPr>
-        <w:t>Huge world</w:t>
-      </w:r>
-    </w:p>
-    <w:p>
-      <w:pPr>
-        <w:rPr>
-          <w:i/>
-          <w:iCs/>
-        </w:rPr>
-      </w:pPr>
-      <w:r>
-        <w:rPr>
-          <w:i/>
-          <w:iCs/>
-        </w:rPr>
-        <w:t>Mutant fiddle players</w:t>
-      </w:r>
-    </w:p>
-    <w:p>
-      <w:pPr>
-        <w:rPr>
-          <w:i/>
-          <w:iCs/>
-        </w:rPr>
-      </w:pPr>
-      <w:r>
-        <w:rPr>
-          <w:i/>
-          <w:iCs/>
-        </w:rPr>
-        <w:t>3D graphics</w:t>
-      </w:r>
-    </w:p>
-    <w:p>
-      <w:pPr>
-        <w:rPr>
-          <w:i/>
-          <w:iCs/>
-        </w:rPr>
-      </w:pPr>
-      <w:r>
-        <w:rPr>
-          <w:i/>
-          <w:iCs/>
-        </w:rPr>
-        <w:t>32-bit color</w:t>
-      </w:r>
     </w:p>
     <w:p>
       <w:r>
@@ -3678,10 +3618,7 @@
         <w:spacing w:after="240"/>
       </w:pPr>
       <w:r>
-        <w:t>V</w:t>
-      </w:r>
-      <w:r>
-        <w:t>arious shops around the map to upgrade the ship’s properties.</w:t>
+        <w:t>Shoot and kill enemy.</w:t>
       </w:r>
     </w:p>
     <w:p>
@@ -3694,10 +3631,7 @@
         <w:spacing w:after="240"/>
       </w:pPr>
       <w:r>
-        <w:t xml:space="preserve">A </w:t>
-      </w:r>
-      <w:r>
-        <w:t xml:space="preserve">final battle against the most difficult AI ends the game. </w:t>
+        <w:t>Can be shot and killed.</w:t>
       </w:r>
     </w:p>
     <w:p>
@@ -3710,10 +3644,10 @@
         <w:spacing w:after="240"/>
       </w:pPr>
       <w:r>
-        <w:t>3D design</w:t>
-      </w:r>
-      <w:r>
-        <w:t xml:space="preserve"> with a 2D art style.</w:t>
+        <w:t>V</w:t>
+      </w:r>
+      <w:r>
+        <w:t>arious shops around the map to upgrade the ship’s properties.</w:t>
       </w:r>
     </w:p>
     <w:p>
@@ -3726,7 +3660,10 @@
         <w:spacing w:after="240"/>
       </w:pPr>
       <w:r>
-        <w:t>32-bit color for a realistic feel to a game with a cartoon art style.</w:t>
+        <w:t xml:space="preserve">A </w:t>
+      </w:r>
+      <w:r>
+        <w:t xml:space="preserve">final battle against the most difficult AI ends the game. </w:t>
       </w:r>
     </w:p>
     <w:p>
@@ -3739,7 +3676,10 @@
         <w:spacing w:after="240"/>
       </w:pPr>
       <w:r>
-        <w:t>Sound effects.</w:t>
+        <w:t>3D design</w:t>
+      </w:r>
+      <w:r>
+        <w:t xml:space="preserve"> with a 2D art style.</w:t>
       </w:r>
     </w:p>
     <w:p>
@@ -3752,7 +3692,46 @@
         <w:spacing w:after="240"/>
       </w:pPr>
       <w:r>
+        <w:t>32-bit color for a realistic feel to a game with a cartoon art style.</w:t>
+      </w:r>
+    </w:p>
+    <w:p>
+      <w:pPr>
+        <w:pStyle w:val="ListParagraph"/>
+        <w:numPr>
+          <w:ilvl w:val="0"/>
+          <w:numId w:val="2"/>
+        </w:numPr>
+        <w:spacing w:after="240"/>
+      </w:pPr>
+      <w:r>
+        <w:t>Sound effects.</w:t>
+      </w:r>
+    </w:p>
+    <w:p>
+      <w:pPr>
+        <w:pStyle w:val="ListParagraph"/>
+        <w:numPr>
+          <w:ilvl w:val="0"/>
+          <w:numId w:val="2"/>
+        </w:numPr>
+        <w:spacing w:after="240"/>
+      </w:pPr>
+      <w:r>
         <w:t>Particles.</w:t>
+      </w:r>
+    </w:p>
+    <w:p>
+      <w:pPr>
+        <w:pStyle w:val="ListParagraph"/>
+        <w:numPr>
+          <w:ilvl w:val="0"/>
+          <w:numId w:val="2"/>
+        </w:numPr>
+        <w:spacing w:after="240"/>
+      </w:pPr>
+      <w:r>
+        <w:t>Independently designed prefabs.</w:t>
       </w:r>
     </w:p>
     <w:p>
@@ -3764,7 +3743,7 @@
         </w:rPr>
       </w:pPr>
       <w:bookmarkStart w:id="27" w:name="_Toc478061629"/>
-      <w:bookmarkStart w:id="28" w:name="_Toc146737453"/>
+      <w:bookmarkStart w:id="28" w:name="_Toc146737663"/>
       <w:r>
         <w:rPr>
           <w:sz w:val="28"/>
@@ -3773,69 +3752,6 @@
       </w:r>
       <w:bookmarkEnd w:id="27"/>
       <w:bookmarkEnd w:id="28"/>
-    </w:p>
-    <w:p>
-      <w:pPr>
-        <w:rPr>
-          <w:i/>
-          <w:iCs/>
-        </w:rPr>
-      </w:pPr>
-      <w:r>
-        <w:rPr>
-          <w:i/>
-          <w:iCs/>
-        </w:rPr>
-        <w:t xml:space="preserve">List stuff here that is key to the gameplay </w:t>
-      </w:r>
-      <w:proofErr w:type="gramStart"/>
-      <w:r>
-        <w:rPr>
-          <w:i/>
-          <w:iCs/>
-        </w:rPr>
-        <w:t>experience</w:t>
-      </w:r>
-      <w:proofErr w:type="gramEnd"/>
-    </w:p>
-    <w:p>
-      <w:pPr>
-        <w:rPr>
-          <w:i/>
-          <w:iCs/>
-        </w:rPr>
-      </w:pPr>
-      <w:r>
-        <w:rPr>
-          <w:i/>
-          <w:iCs/>
-        </w:rPr>
-        <w:t xml:space="preserve">List a lot of stuff </w:t>
-      </w:r>
-      <w:proofErr w:type="gramStart"/>
-      <w:r>
-        <w:rPr>
-          <w:i/>
-          <w:iCs/>
-        </w:rPr>
-        <w:t>here</w:t>
-      </w:r>
-      <w:proofErr w:type="gramEnd"/>
-    </w:p>
-    <w:p>
-      <w:pPr>
-        <w:rPr>
-          <w:i/>
-          <w:iCs/>
-        </w:rPr>
-      </w:pPr>
-      <w:r>
-        <w:rPr>
-          <w:i/>
-          <w:iCs/>
-        </w:rPr>
-        <w:t>Hey, if you got nothing here, is this game worth doing?</w:t>
-      </w:r>
     </w:p>
     <w:p>
       <w:r>
@@ -3854,7 +3770,13 @@
         </w:numPr>
       </w:pPr>
       <w:r>
-        <w:t>Manually designed free-roam world with islands and sharp rocks scattered across.</w:t>
+        <w:t>Manually designed free-roam world with islands and sharp rocks scattered across</w:t>
+      </w:r>
+      <w:r>
+        <w:t xml:space="preserve"> which inflict damage to the player on collision</w:t>
+      </w:r>
+      <w:r>
+        <w:t>.</w:t>
       </w:r>
     </w:p>
     <w:p>
@@ -3878,7 +3800,10 @@
         </w:numPr>
       </w:pPr>
       <w:r>
-        <w:t>A cannon-based camera to allow for aiming and firing of ship mounted weaponry.</w:t>
+        <w:t>A cannon-based camera to allow for aiming and firing of ship mounted weaponry</w:t>
+      </w:r>
+      <w:r>
+        <w:t>.</w:t>
       </w:r>
     </w:p>
     <w:p>
@@ -3890,16 +3815,7 @@
         </w:numPr>
       </w:pPr>
       <w:r>
-        <w:t xml:space="preserve">Enemy AI ships of </w:t>
-      </w:r>
-      <w:r>
-        <w:t>increasing</w:t>
-      </w:r>
-      <w:r>
-        <w:t xml:space="preserve"> difficulty </w:t>
-      </w:r>
-      <w:r>
-        <w:t>to defeat as you progress through the map.</w:t>
+        <w:t>Successfully impacting an enemy ship will inflict damage on the enemy.</w:t>
       </w:r>
     </w:p>
     <w:p>
@@ -3911,7 +3827,13 @@
         </w:numPr>
       </w:pPr>
       <w:r>
-        <w:t>An upgrade-based reward system based on gold earned from defeating enemy ships.</w:t>
+        <w:t xml:space="preserve">If an enemy ship fires at and hits the player ship, the player will </w:t>
+      </w:r>
+      <w:r>
+        <w:t>be damaged</w:t>
+      </w:r>
+      <w:r>
+        <w:t>.</w:t>
       </w:r>
     </w:p>
     <w:p>
@@ -3922,6 +3844,54 @@
           <w:numId w:val="3"/>
         </w:numPr>
       </w:pPr>
+      <w:r>
+        <w:t>The enemy ship will disappear on death, while the player sees a death screen.</w:t>
+      </w:r>
+    </w:p>
+    <w:p>
+      <w:pPr>
+        <w:pStyle w:val="ListParagraph"/>
+        <w:numPr>
+          <w:ilvl w:val="0"/>
+          <w:numId w:val="3"/>
+        </w:numPr>
+      </w:pPr>
+      <w:r>
+        <w:t xml:space="preserve">Enemy AI ships of </w:t>
+      </w:r>
+      <w:r>
+        <w:t>increasing</w:t>
+      </w:r>
+      <w:r>
+        <w:t xml:space="preserve"> difficulty </w:t>
+      </w:r>
+      <w:r>
+        <w:t>to defeat as you progress through the map.</w:t>
+      </w:r>
+    </w:p>
+    <w:p>
+      <w:pPr>
+        <w:pStyle w:val="ListParagraph"/>
+        <w:numPr>
+          <w:ilvl w:val="0"/>
+          <w:numId w:val="3"/>
+        </w:numPr>
+      </w:pPr>
+      <w:r>
+        <w:t>An upgrade-based reward system based on gold earned from defeating enemy ships.</w:t>
+      </w:r>
+    </w:p>
+    <w:p>
+      <w:pPr>
+        <w:pStyle w:val="ListParagraph"/>
+        <w:numPr>
+          <w:ilvl w:val="0"/>
+          <w:numId w:val="3"/>
+        </w:numPr>
+      </w:pPr>
+      <w:r>
+        <w:t>A final boss to defeat which will win the game and bring the credits.</w:t>
+      </w:r>
     </w:p>
     <w:p/>
     <w:p>
@@ -3932,7 +3902,7 @@
           <w:sz w:val="28"/>
         </w:rPr>
       </w:pPr>
-      <w:bookmarkStart w:id="29" w:name="_Toc146737454"/>
+      <w:bookmarkStart w:id="29" w:name="_Toc146737664"/>
       <w:r>
         <w:rPr>
           <w:sz w:val="28"/>
@@ -3960,7 +3930,7 @@
           <w:sz w:val="28"/>
         </w:rPr>
       </w:pPr>
-      <w:bookmarkStart w:id="30" w:name="_Toc146737455"/>
+      <w:bookmarkStart w:id="30" w:name="_Toc146737665"/>
       <w:r>
         <w:rPr>
           <w:sz w:val="28"/>
@@ -3988,7 +3958,7 @@
           <w:sz w:val="28"/>
         </w:rPr>
       </w:pPr>
-      <w:bookmarkStart w:id="31" w:name="_Toc146737456"/>
+      <w:bookmarkStart w:id="31" w:name="_Toc146737666"/>
       <w:r>
         <w:rPr>
           <w:sz w:val="28"/>
@@ -4010,33 +3980,35 @@
     <w:p>
       <w:r>
         <w:lastRenderedPageBreak/>
-        <w:t>Instructions on playing</w:t>
-      </w:r>
-      <w:r>
-        <w:br w:type="page"/>
-      </w:r>
-    </w:p>
+        <w:t xml:space="preserve">Instructions on </w:t>
+      </w:r>
+      <w:proofErr w:type="gramStart"/>
+      <w:r>
+        <w:t>playing</w:t>
+      </w:r>
+      <w:proofErr w:type="gramEnd"/>
+    </w:p>
+    <w:p/>
     <w:p>
       <w:pPr>
         <w:pStyle w:val="Heading1"/>
+        <w:spacing w:after="240"/>
         <w:jc w:val="left"/>
         <w:rPr>
           <w:sz w:val="40"/>
         </w:rPr>
       </w:pPr>
       <w:bookmarkStart w:id="32" w:name="_Toc478061673"/>
-      <w:bookmarkStart w:id="33" w:name="_Toc146737457"/>
+      <w:bookmarkStart w:id="33" w:name="_Toc146737667"/>
       <w:r>
         <w:rPr>
           <w:sz w:val="40"/>
         </w:rPr>
-        <w:lastRenderedPageBreak/>
         <w:t>Single-Player Game</w:t>
       </w:r>
       <w:bookmarkEnd w:id="32"/>
       <w:bookmarkEnd w:id="33"/>
     </w:p>
-    <w:p/>
     <w:p>
       <w:pPr>
         <w:pStyle w:val="Heading2"/>
@@ -4046,7 +4018,7 @@
         </w:rPr>
       </w:pPr>
       <w:bookmarkStart w:id="34" w:name="_Toc478061674"/>
-      <w:bookmarkStart w:id="35" w:name="_Toc146737458"/>
+      <w:bookmarkStart w:id="35" w:name="_Toc146737668"/>
       <w:r>
         <w:rPr>
           <w:sz w:val="28"/>
@@ -4080,7 +4052,7 @@
         </w:rPr>
       </w:pPr>
       <w:bookmarkStart w:id="36" w:name="_Toc478061675"/>
-      <w:bookmarkStart w:id="37" w:name="_Toc146737459"/>
+      <w:bookmarkStart w:id="37" w:name="_Toc146737669"/>
       <w:r>
         <w:rPr>
           <w:sz w:val="28"/>
@@ -4107,7 +4079,7 @@
         </w:rPr>
       </w:pPr>
       <w:bookmarkStart w:id="38" w:name="_Toc478061676"/>
-      <w:bookmarkStart w:id="39" w:name="_Toc146737460"/>
+      <w:bookmarkStart w:id="39" w:name="_Toc146737670"/>
       <w:r>
         <w:rPr>
           <w:sz w:val="28"/>
@@ -4133,7 +4105,7 @@
         </w:rPr>
       </w:pPr>
       <w:bookmarkStart w:id="40" w:name="_Toc478061679"/>
-      <w:bookmarkStart w:id="41" w:name="_Toc146737461"/>
+      <w:bookmarkStart w:id="41" w:name="_Toc146737671"/>
       <w:r>
         <w:rPr>
           <w:sz w:val="28"/>
@@ -4152,120 +4124,54 @@
     </w:p>
     <w:p/>
     <w:p/>
+    <w:p>
+      <w:pPr>
+        <w:pStyle w:val="Heading1"/>
+        <w:spacing w:after="240"/>
+        <w:jc w:val="left"/>
+        <w:rPr>
+          <w:sz w:val="40"/>
+        </w:rPr>
+      </w:pPr>
+      <w:bookmarkStart w:id="42" w:name="_Toc146737672"/>
+      <w:r>
+        <w:rPr>
+          <w:sz w:val="40"/>
+        </w:rPr>
+        <w:t>Artificial Intelligence</w:t>
+      </w:r>
+      <w:bookmarkEnd w:id="42"/>
+    </w:p>
+    <w:p>
+      <w:pPr>
+        <w:pStyle w:val="Heading2"/>
+        <w:jc w:val="left"/>
+        <w:rPr>
+          <w:sz w:val="28"/>
+        </w:rPr>
+      </w:pPr>
+      <w:bookmarkStart w:id="43" w:name="_Toc146737673"/>
+      <w:r>
+        <w:rPr>
+          <w:sz w:val="28"/>
+        </w:rPr>
+        <w:t>AI Algorithms</w:t>
+      </w:r>
+      <w:bookmarkEnd w:id="43"/>
+    </w:p>
+    <w:p/>
+    <w:p>
+      <w:r>
+        <w:tab/>
+        <w:t>What AI algorithms are employed in this game.</w:t>
+      </w:r>
+    </w:p>
     <w:p/>
     <w:p/>
-    <w:p/>
-    <w:p/>
-    <w:p/>
-    <w:p/>
-    <w:p/>
-    <w:p/>
-    <w:p/>
-    <w:p/>
-    <w:p/>
-    <w:p/>
-    <w:p/>
-    <w:p/>
-    <w:p/>
-    <w:p/>
-    <w:p/>
-    <w:p/>
-    <w:p/>
-    <w:p/>
-    <w:p/>
-    <w:p/>
-    <w:p/>
-    <w:p/>
-    <w:p/>
-    <w:p/>
     <w:p>
       <w:pPr>
         <w:pStyle w:val="Heading1"/>
-        <w:jc w:val="left"/>
-        <w:rPr>
-          <w:sz w:val="40"/>
-        </w:rPr>
-      </w:pPr>
-      <w:bookmarkStart w:id="42" w:name="_Toc146737462"/>
-      <w:r>
-        <w:rPr>
-          <w:sz w:val="40"/>
-        </w:rPr>
-        <w:t>Artificial Intelligence</w:t>
-      </w:r>
-      <w:bookmarkEnd w:id="42"/>
-    </w:p>
-    <w:p/>
-    <w:p>
-      <w:pPr>
-        <w:pStyle w:val="Heading2"/>
-        <w:jc w:val="left"/>
-        <w:rPr>
-          <w:sz w:val="28"/>
-        </w:rPr>
-      </w:pPr>
-      <w:bookmarkStart w:id="43" w:name="_Toc146737463"/>
-      <w:r>
-        <w:rPr>
-          <w:sz w:val="28"/>
-        </w:rPr>
-        <w:t>AI Algorithms</w:t>
-      </w:r>
-      <w:bookmarkEnd w:id="43"/>
-    </w:p>
-    <w:p/>
-    <w:p>
-      <w:r>
-        <w:tab/>
-        <w:t>What AI algorithms are employed in this game.</w:t>
-      </w:r>
-    </w:p>
-    <w:p/>
-    <w:p/>
-    <w:p/>
-    <w:p/>
-    <w:p/>
-    <w:p/>
-    <w:p/>
-    <w:p/>
-    <w:p/>
-    <w:p/>
-    <w:p/>
-    <w:p/>
-    <w:p/>
-    <w:p/>
-    <w:p/>
-    <w:p/>
-    <w:p/>
-    <w:p/>
-    <w:p/>
-    <w:p/>
-    <w:p/>
-    <w:p/>
-    <w:p/>
-    <w:p/>
-    <w:p/>
-    <w:p/>
-    <w:p/>
-    <w:p/>
-    <w:p/>
-    <w:p/>
-    <w:p/>
-    <w:p/>
-    <w:p/>
-    <w:p/>
-    <w:p/>
-    <w:p/>
-    <w:p/>
-    <w:p/>
-    <w:p/>
-    <w:p/>
-    <w:p/>
-    <w:p/>
-    <w:p/>
-    <w:p>
-      <w:pPr>
-        <w:pStyle w:val="Heading1"/>
+        <w:spacing w:after="240"/>
         <w:jc w:val="left"/>
         <w:rPr>
           <w:sz w:val="40"/>
@@ -4273,7 +4179,7 @@
       </w:pPr>
       <w:bookmarkStart w:id="44" w:name="_Toc426902191"/>
       <w:bookmarkStart w:id="45" w:name="_Toc478061630"/>
-      <w:bookmarkStart w:id="46" w:name="_Toc146737464"/>
+      <w:bookmarkStart w:id="46" w:name="_Toc146737674"/>
       <w:r>
         <w:rPr>
           <w:sz w:val="40"/>
@@ -4284,8 +4190,6 @@
       <w:bookmarkEnd w:id="45"/>
       <w:bookmarkEnd w:id="46"/>
     </w:p>
-    <w:p/>
-    <w:p/>
     <w:p>
       <w:pPr>
         <w:pStyle w:val="Heading2"/>
@@ -4296,7 +4200,7 @@
       </w:pPr>
       <w:bookmarkStart w:id="47" w:name="_Toc478061634"/>
       <w:bookmarkStart w:id="48" w:name="_Toc426902192"/>
-      <w:bookmarkStart w:id="49" w:name="_Toc146737465"/>
+      <w:bookmarkStart w:id="49" w:name="_Toc146737675"/>
       <w:r>
         <w:rPr>
           <w:sz w:val="28"/>
@@ -4317,7 +4221,7 @@
         </w:rPr>
       </w:pPr>
       <w:bookmarkStart w:id="50" w:name="_Toc478061635"/>
-      <w:bookmarkStart w:id="51" w:name="_Toc146737466"/>
+      <w:bookmarkStart w:id="51" w:name="_Toc146737676"/>
       <w:r>
         <w:rPr>
           <w:u w:val="none"/>
@@ -4365,12 +4269,11 @@
         </w:rPr>
       </w:pPr>
       <w:bookmarkStart w:id="52" w:name="_Toc478061636"/>
-      <w:bookmarkStart w:id="53" w:name="_Toc146737467"/>
+      <w:bookmarkStart w:id="53" w:name="_Toc146737677"/>
       <w:r>
         <w:rPr>
           <w:u w:val="none"/>
         </w:rPr>
-        <w:lastRenderedPageBreak/>
         <w:t>Key Locations</w:t>
       </w:r>
       <w:bookmarkEnd w:id="52"/>
@@ -4393,7 +4296,7 @@
         </w:rPr>
       </w:pPr>
       <w:bookmarkStart w:id="54" w:name="_Toc478061637"/>
-      <w:bookmarkStart w:id="55" w:name="_Toc146737468"/>
+      <w:bookmarkStart w:id="55" w:name="_Toc146737678"/>
       <w:r>
         <w:rPr>
           <w:u w:val="none"/>
@@ -4431,13 +4334,13 @@
           <w:u w:val="none"/>
         </w:rPr>
       </w:pPr>
-      <w:bookmarkStart w:id="56" w:name="_Toc478061638"/>
-      <w:bookmarkStart w:id="57" w:name="_Toc146737469"/>
+      <w:bookmarkStart w:id="56" w:name="_Toc478061639"/>
+      <w:bookmarkStart w:id="57" w:name="_Toc146737680"/>
       <w:r>
         <w:rPr>
           <w:u w:val="none"/>
         </w:rPr>
-        <w:t>Scale</w:t>
+        <w:t>Objects</w:t>
       </w:r>
       <w:bookmarkEnd w:id="56"/>
       <w:bookmarkEnd w:id="57"/>
@@ -4445,36 +4348,7 @@
     <w:p/>
     <w:p>
       <w:r>
-        <w:tab/>
-        <w:t>Describe the scale that you will use to represent the world.  Scale is important!</w:t>
-      </w:r>
-      <w:r>
-        <w:tab/>
-      </w:r>
-    </w:p>
-    <w:p/>
-    <w:p>
-      <w:pPr>
-        <w:pStyle w:val="Heading3"/>
-        <w:jc w:val="left"/>
-        <w:rPr>
-          <w:u w:val="none"/>
-        </w:rPr>
-      </w:pPr>
-      <w:bookmarkStart w:id="58" w:name="_Toc478061639"/>
-      <w:bookmarkStart w:id="59" w:name="_Toc146737470"/>
-      <w:r>
-        <w:rPr>
-          <w:u w:val="none"/>
-        </w:rPr>
-        <w:t>Objects</w:t>
-      </w:r>
-      <w:bookmarkEnd w:id="58"/>
-      <w:bookmarkEnd w:id="59"/>
-    </w:p>
-    <w:p/>
-    <w:p>
-      <w:r>
+        <w:lastRenderedPageBreak/>
         <w:tab/>
         <w:t>Describe the different objects that can be found in the world.</w:t>
       </w:r>
@@ -4489,52 +4363,52 @@
       </w:r>
     </w:p>
     <w:p/>
-    <w:p>
-      <w:pPr>
-        <w:pStyle w:val="Heading3"/>
+    <w:p/>
+    <w:p>
+      <w:bookmarkStart w:id="58" w:name="_Toc426902194"/>
+      <w:bookmarkEnd w:id="58"/>
+      <w:r>
+        <w:br w:type="page"/>
+      </w:r>
+    </w:p>
+    <w:p>
+      <w:pPr>
+        <w:pStyle w:val="Heading1"/>
         <w:jc w:val="left"/>
         <w:rPr>
-          <w:u w:val="none"/>
-        </w:rPr>
-      </w:pPr>
-      <w:bookmarkStart w:id="60" w:name="_Toc478061640"/>
-      <w:bookmarkStart w:id="61" w:name="_Toc146737471"/>
-      <w:r>
-        <w:rPr>
-          <w:u w:val="none"/>
-        </w:rPr>
-        <w:t>Weather</w:t>
-      </w:r>
+          <w:sz w:val="40"/>
+        </w:rPr>
+      </w:pPr>
+      <w:bookmarkStart w:id="59" w:name="_Toc478061656"/>
+      <w:bookmarkStart w:id="60" w:name="_Toc426902199"/>
+      <w:bookmarkStart w:id="61" w:name="_Toc146737684"/>
+      <w:r>
+        <w:rPr>
+          <w:sz w:val="40"/>
+        </w:rPr>
+        <w:lastRenderedPageBreak/>
+        <w:t>Game Characters</w:t>
+      </w:r>
+      <w:bookmarkEnd w:id="59"/>
       <w:bookmarkEnd w:id="60"/>
       <w:bookmarkEnd w:id="61"/>
     </w:p>
-    <w:p>
-      <w:pPr>
-        <w:pStyle w:val="FootnoteText"/>
-      </w:pPr>
-    </w:p>
-    <w:p>
-      <w:r>
-        <w:tab/>
-        <w:t>Describe what sort of weather will be found in the world, if any.  Otherwise omit this section.  Add sections that apply to your game design.</w:t>
-      </w:r>
-    </w:p>
     <w:p/>
     <w:p>
       <w:pPr>
-        <w:pStyle w:val="Heading3"/>
+        <w:pStyle w:val="Heading2"/>
         <w:jc w:val="left"/>
         <w:rPr>
-          <w:u w:val="none"/>
-        </w:rPr>
-      </w:pPr>
-      <w:bookmarkStart w:id="62" w:name="_Toc478061641"/>
-      <w:bookmarkStart w:id="63" w:name="_Toc146737472"/>
-      <w:r>
-        <w:rPr>
-          <w:u w:val="none"/>
-        </w:rPr>
-        <w:t>Day and Night</w:t>
+          <w:sz w:val="28"/>
+        </w:rPr>
+      </w:pPr>
+      <w:bookmarkStart w:id="62" w:name="_Toc478061657"/>
+      <w:bookmarkStart w:id="63" w:name="_Toc146737685"/>
+      <w:r>
+        <w:rPr>
+          <w:sz w:val="28"/>
+        </w:rPr>
+        <w:t>Overview</w:t>
       </w:r>
       <w:bookmarkEnd w:id="62"/>
       <w:bookmarkEnd w:id="63"/>
@@ -4543,29 +4417,25 @@
     <w:p>
       <w:r>
         <w:tab/>
-        <w:t>Does your game have a day and night mode?  If so, describe it here.</w:t>
-      </w:r>
-    </w:p>
-    <w:p>
-      <w:pPr>
-        <w:pStyle w:val="FootnoteText"/>
-      </w:pPr>
-    </w:p>
-    <w:p>
-      <w:pPr>
-        <w:pStyle w:val="Heading3"/>
+        <w:t>Over of what your characters are.</w:t>
+      </w:r>
+    </w:p>
+    <w:p/>
+    <w:p>
+      <w:pPr>
+        <w:pStyle w:val="Heading2"/>
         <w:jc w:val="left"/>
         <w:rPr>
-          <w:u w:val="none"/>
-        </w:rPr>
-      </w:pPr>
-      <w:bookmarkStart w:id="64" w:name="_Toc478061642"/>
-      <w:bookmarkStart w:id="65" w:name="_Toc146737473"/>
-      <w:r>
-        <w:rPr>
-          <w:u w:val="none"/>
-        </w:rPr>
-        <w:t>Time</w:t>
+          <w:sz w:val="28"/>
+        </w:rPr>
+      </w:pPr>
+      <w:bookmarkStart w:id="64" w:name="_Toc478061658"/>
+      <w:bookmarkStart w:id="65" w:name="_Toc146737686"/>
+      <w:r>
+        <w:rPr>
+          <w:sz w:val="28"/>
+        </w:rPr>
+        <w:t>Creating a Character</w:t>
       </w:r>
       <w:bookmarkEnd w:id="64"/>
       <w:bookmarkEnd w:id="65"/>
@@ -4574,125 +4444,70 @@
     <w:p>
       <w:r>
         <w:tab/>
-        <w:t>Describe the way time will work in your game or whatever will be used.</w:t>
+        <w:t>How you create or personalize your character.</w:t>
       </w:r>
     </w:p>
     <w:p/>
     <w:p>
-      <w:bookmarkStart w:id="66" w:name="_Toc426902194"/>
+      <w:pPr>
+        <w:pStyle w:val="Heading2"/>
+        <w:jc w:val="left"/>
+        <w:rPr>
+          <w:sz w:val="28"/>
+        </w:rPr>
+      </w:pPr>
+      <w:bookmarkStart w:id="66" w:name="_Toc478061659"/>
+      <w:bookmarkStart w:id="67" w:name="_Toc146737687"/>
+      <w:r>
+        <w:rPr>
+          <w:sz w:val="28"/>
+        </w:rPr>
+        <w:t>Enemies and Monsters</w:t>
+      </w:r>
       <w:bookmarkEnd w:id="66"/>
-      <w:r>
-        <w:br w:type="page"/>
-      </w:r>
-    </w:p>
+      <w:bookmarkEnd w:id="67"/>
+    </w:p>
+    <w:p/>
+    <w:p>
+      <w:r>
+        <w:tab/>
+        <w:t>Describe enemies or monsters in the world or whomever the player is trying to defeat.  Naturally this depends heavily on your game idea but generally games are about trying to kill something.</w:t>
+      </w:r>
+      <w:bookmarkStart w:id="68" w:name="_Toc426902200"/>
+    </w:p>
+    <w:p/>
     <w:p>
       <w:pPr>
         <w:pStyle w:val="Heading1"/>
         <w:jc w:val="left"/>
         <w:rPr>
           <w:sz w:val="40"/>
-        </w:rPr>
-      </w:pPr>
-      <w:bookmarkStart w:id="67" w:name="_Toc478061656"/>
-      <w:bookmarkStart w:id="68" w:name="_Toc426902199"/>
-      <w:bookmarkStart w:id="69" w:name="_Toc146737474"/>
+          <w:szCs w:val="40"/>
+        </w:rPr>
+      </w:pPr>
+      <w:bookmarkStart w:id="69" w:name="_Toc146737688"/>
       <w:r>
         <w:rPr>
           <w:sz w:val="40"/>
-        </w:rPr>
-        <w:lastRenderedPageBreak/>
-        <w:t>Game Characters</w:t>
-      </w:r>
-      <w:bookmarkEnd w:id="67"/>
+          <w:szCs w:val="40"/>
+        </w:rPr>
+        <w:t>Credits</w:t>
+      </w:r>
       <w:bookmarkEnd w:id="68"/>
       <w:bookmarkEnd w:id="69"/>
     </w:p>
-    <w:p/>
-    <w:p>
-      <w:pPr>
-        <w:pStyle w:val="Heading2"/>
-        <w:jc w:val="left"/>
-        <w:rPr>
-          <w:sz w:val="28"/>
-        </w:rPr>
-      </w:pPr>
-      <w:bookmarkStart w:id="70" w:name="_Toc478061657"/>
-      <w:bookmarkStart w:id="71" w:name="_Toc146737475"/>
-      <w:r>
-        <w:rPr>
-          <w:sz w:val="28"/>
-        </w:rPr>
-        <w:t>Overview</w:t>
-      </w:r>
-      <w:bookmarkEnd w:id="70"/>
-      <w:bookmarkEnd w:id="71"/>
-    </w:p>
-    <w:p/>
-    <w:p>
-      <w:r>
-        <w:tab/>
-        <w:t>Over of what your characters are.</w:t>
-      </w:r>
-    </w:p>
-    <w:p/>
-    <w:p>
-      <w:pPr>
-        <w:pStyle w:val="Heading2"/>
-        <w:jc w:val="left"/>
-        <w:rPr>
-          <w:sz w:val="28"/>
-        </w:rPr>
-      </w:pPr>
-      <w:bookmarkStart w:id="72" w:name="_Toc478061658"/>
-      <w:bookmarkStart w:id="73" w:name="_Toc146737476"/>
-      <w:r>
-        <w:rPr>
-          <w:sz w:val="28"/>
-        </w:rPr>
-        <w:t>Creating a Character</w:t>
-      </w:r>
-      <w:bookmarkEnd w:id="72"/>
-      <w:bookmarkEnd w:id="73"/>
-    </w:p>
-    <w:p/>
-    <w:p>
-      <w:r>
-        <w:tab/>
-        <w:t>How you create or personalize your character.</w:t>
-      </w:r>
-    </w:p>
-    <w:p/>
-    <w:p>
-      <w:pPr>
-        <w:pStyle w:val="Heading2"/>
-        <w:jc w:val="left"/>
-        <w:rPr>
-          <w:sz w:val="28"/>
-        </w:rPr>
-      </w:pPr>
-      <w:bookmarkStart w:id="74" w:name="_Toc478061659"/>
-      <w:bookmarkStart w:id="75" w:name="_Toc146737477"/>
-      <w:r>
-        <w:rPr>
-          <w:sz w:val="28"/>
-        </w:rPr>
-        <w:t>Enemies and Monsters</w:t>
-      </w:r>
-      <w:bookmarkEnd w:id="74"/>
-      <w:bookmarkEnd w:id="75"/>
-    </w:p>
-    <w:p/>
-    <w:p>
-      <w:r>
-        <w:tab/>
-        <w:t>Describe enemies or monsters in the world or whomever the player is trying to defeat.  Naturally this depends heavily on your game idea but generally games are about trying to kill something.</w:t>
-      </w:r>
-      <w:bookmarkStart w:id="76" w:name="_Toc426902200"/>
-    </w:p>
-    <w:p>
-      <w:r>
-        <w:br w:type="page"/>
-      </w:r>
+    <w:p>
+      <w:pPr>
+        <w:spacing w:after="240"/>
+      </w:pPr>
+      <w:r>
+        <w:t xml:space="preserve">I did </w:t>
+      </w:r>
+      <w:proofErr w:type="gramStart"/>
+      <w:r>
+        <w:t>everything</w:t>
+      </w:r>
+      <w:proofErr w:type="gramEnd"/>
     </w:p>
     <w:p>
       <w:pPr>
@@ -4703,49 +4518,15 @@
           <w:szCs w:val="40"/>
         </w:rPr>
       </w:pPr>
-      <w:bookmarkStart w:id="77" w:name="_Toc146737478"/>
+      <w:bookmarkStart w:id="70" w:name="_Toc146737689"/>
       <w:r>
         <w:rPr>
           <w:sz w:val="40"/>
           <w:szCs w:val="40"/>
         </w:rPr>
-        <w:lastRenderedPageBreak/>
-        <w:t>Credits</w:t>
-      </w:r>
-      <w:bookmarkEnd w:id="76"/>
-      <w:bookmarkEnd w:id="77"/>
-    </w:p>
-    <w:p>
-      <w:pPr>
-        <w:spacing w:after="240"/>
-      </w:pPr>
-      <w:r>
-        <w:t xml:space="preserve">I did </w:t>
-      </w:r>
-      <w:proofErr w:type="gramStart"/>
-      <w:r>
-        <w:t>everything</w:t>
-      </w:r>
-      <w:proofErr w:type="gramEnd"/>
-    </w:p>
-    <w:p>
-      <w:pPr>
-        <w:pStyle w:val="Heading1"/>
-        <w:jc w:val="left"/>
-        <w:rPr>
-          <w:sz w:val="40"/>
-          <w:szCs w:val="40"/>
-        </w:rPr>
-      </w:pPr>
-      <w:bookmarkStart w:id="78" w:name="_Toc146737479"/>
-      <w:r>
-        <w:rPr>
-          <w:sz w:val="40"/>
-          <w:szCs w:val="40"/>
-        </w:rPr>
         <w:t>Logs</w:t>
       </w:r>
-      <w:bookmarkEnd w:id="78"/>
+      <w:bookmarkEnd w:id="70"/>
     </w:p>
     <w:sectPr>
       <w:headerReference w:type="default" r:id="rId8"/>

</xml_diff>

<commit_message>
Combined team changes to GDD
</commit_message>
<xml_diff>
--- a/GDD_Template(1).docx
+++ b/GDD_Template(1).docx
@@ -11,6 +11,7 @@
     <w:p/>
     <w:p>
       <w:pPr>
+        <w:jc w:val="center"/>
         <w:rPr>
           <w:b/>
           <w:sz w:val="44"/>
@@ -21,10 +22,10 @@
           <w:noProof/>
         </w:rPr>
         <w:drawing>
-          <wp:inline distT="0" distB="0" distL="0" distR="0" wp14:anchorId="45CE4620" wp14:editId="1565077A">
-            <wp:extent cx="5486400" cy="1457960"/>
+          <wp:inline distT="0" distB="0" distL="0" distR="0" wp14:anchorId="4D770F77" wp14:editId="6B99207E">
+            <wp:extent cx="4248743" cy="2057687"/>
             <wp:effectExtent l="0" t="0" r="0" b="0"/>
-            <wp:docPr id="1" name="Picture 1" descr="Company Logo.bmp"/>
+            <wp:docPr id="1292640459" name="Picture 1" descr="A logo for a company&#10;&#10;Description automatically generated"/>
             <wp:cNvGraphicFramePr>
               <a:graphicFrameLocks xmlns:a="http://schemas.openxmlformats.org/drawingml/2006/main" noChangeAspect="1"/>
             </wp:cNvGraphicFramePr>
@@ -32,10 +33,8 @@
               <a:graphicData uri="http://schemas.openxmlformats.org/drawingml/2006/picture">
                 <pic:pic xmlns:pic="http://schemas.openxmlformats.org/drawingml/2006/picture">
                   <pic:nvPicPr>
-                    <pic:cNvPr id="1" name="Picture 1" descr="Company Logo.bmp"/>
-                    <pic:cNvPicPr>
-                      <a:picLocks noChangeAspect="1" noChangeArrowheads="1"/>
-                    </pic:cNvPicPr>
+                    <pic:cNvPr id="1292640459" name="Picture 1" descr="A logo for a company&#10;&#10;Description automatically generated"/>
+                    <pic:cNvPicPr/>
                   </pic:nvPicPr>
                   <pic:blipFill>
                     <a:blip r:embed="rId7"/>
@@ -43,10 +42,10 @@
                       <a:fillRect/>
                     </a:stretch>
                   </pic:blipFill>
-                  <pic:spPr bwMode="auto">
+                  <pic:spPr>
                     <a:xfrm>
                       <a:off x="0" y="0"/>
-                      <a:ext cx="5486400" cy="1457960"/>
+                      <a:ext cx="4248743" cy="2057687"/>
                     </a:xfrm>
                     <a:prstGeom prst="rect">
                       <a:avLst/>
@@ -97,7 +96,7 @@
       <w:pPr>
         <w:pStyle w:val="Heading1"/>
       </w:pPr>
-      <w:bookmarkStart w:id="0" w:name="_Toc146737650"/>
+      <w:bookmarkStart w:id="0" w:name="_Toc147670556"/>
       <w:r>
         <w:t>Buccaneer</w:t>
       </w:r>
@@ -248,7 +247,7 @@
         <w:rPr>
           <w:noProof/>
         </w:rPr>
-        <w:t>Friday, September 29, 2023</w:t>
+        <w:t>Sunday, October 08, 2023</w:t>
       </w:r>
       <w:r>
         <w:fldChar w:fldCharType="end"/>
@@ -318,7 +317,7 @@
           <w:r>
             <w:fldChar w:fldCharType="separate"/>
           </w:r>
-          <w:hyperlink w:anchor="_Toc146737650" w:history="1">
+          <w:hyperlink w:anchor="_Toc147670556" w:history="1">
             <w:r>
               <w:rPr>
                 <w:rStyle w:val="Hyperlink"/>
@@ -342,7 +341,7 @@
               <w:rPr>
                 <w:noProof/>
               </w:rPr>
-              <w:instrText xml:space="preserve"> PAGEREF _Toc146737650 \h </w:instrText>
+              <w:instrText xml:space="preserve"> PAGEREF _Toc147670556 \h </w:instrText>
             </w:r>
             <w:r>
               <w:rPr>
@@ -384,7 +383,7 @@
               <w14:ligatures w14:val="standardContextual"/>
             </w:rPr>
           </w:pPr>
-          <w:hyperlink w:anchor="_Toc146737651" w:history="1">
+          <w:hyperlink w:anchor="_Toc147670557" w:history="1">
             <w:r>
               <w:rPr>
                 <w:rStyle w:val="Hyperlink"/>
@@ -408,7 +407,7 @@
               <w:rPr>
                 <w:noProof/>
               </w:rPr>
-              <w:instrText xml:space="preserve"> PAGEREF _Toc146737651 \h </w:instrText>
+              <w:instrText xml:space="preserve"> PAGEREF _Toc147670557 \h </w:instrText>
             </w:r>
             <w:r>
               <w:rPr>
@@ -449,7 +448,7 @@
               <w14:ligatures w14:val="standardContextual"/>
             </w:rPr>
           </w:pPr>
-          <w:hyperlink w:anchor="_Toc146737652" w:history="1">
+          <w:hyperlink w:anchor="_Toc147670558" w:history="1">
             <w:r>
               <w:rPr>
                 <w:rStyle w:val="Hyperlink"/>
@@ -473,7 +472,7 @@
               <w:rPr>
                 <w:noProof/>
               </w:rPr>
-              <w:instrText xml:space="preserve"> PAGEREF _Toc146737652 \h </w:instrText>
+              <w:instrText xml:space="preserve"> PAGEREF _Toc147670558 \h </w:instrText>
             </w:r>
             <w:r>
               <w:rPr>
@@ -514,7 +513,7 @@
               <w14:ligatures w14:val="standardContextual"/>
             </w:rPr>
           </w:pPr>
-          <w:hyperlink w:anchor="_Toc146737653" w:history="1">
+          <w:hyperlink w:anchor="_Toc147670559" w:history="1">
             <w:r>
               <w:rPr>
                 <w:rStyle w:val="Hyperlink"/>
@@ -538,7 +537,7 @@
               <w:rPr>
                 <w:noProof/>
               </w:rPr>
-              <w:instrText xml:space="preserve"> PAGEREF _Toc146737653 \h </w:instrText>
+              <w:instrText xml:space="preserve"> PAGEREF _Toc147670559 \h </w:instrText>
             </w:r>
             <w:r>
               <w:rPr>
@@ -579,13 +578,13 @@
               <w14:ligatures w14:val="standardContextual"/>
             </w:rPr>
           </w:pPr>
-          <w:hyperlink w:anchor="_Toc146737654" w:history="1">
+          <w:hyperlink w:anchor="_Toc147670560" w:history="1">
             <w:r>
               <w:rPr>
                 <w:rStyle w:val="Hyperlink"/>
                 <w:noProof/>
               </w:rPr>
-              <w:t>What is the genre?</w:t>
+              <w:t>What is the objective?</w:t>
             </w:r>
             <w:r>
               <w:rPr>
@@ -603,7 +602,7 @@
               <w:rPr>
                 <w:noProof/>
               </w:rPr>
-              <w:instrText xml:space="preserve"> PAGEREF _Toc146737654 \h </w:instrText>
+              <w:instrText xml:space="preserve"> PAGEREF _Toc147670560 \h </w:instrText>
             </w:r>
             <w:r>
               <w:rPr>
@@ -644,13 +643,13 @@
               <w14:ligatures w14:val="standardContextual"/>
             </w:rPr>
           </w:pPr>
-          <w:hyperlink w:anchor="_Toc146737655" w:history="1">
+          <w:hyperlink w:anchor="_Toc147670561" w:history="1">
             <w:r>
               <w:rPr>
                 <w:rStyle w:val="Hyperlink"/>
                 <w:noProof/>
               </w:rPr>
-              <w:t>What is the target audience?</w:t>
+              <w:t>What is the genre?</w:t>
             </w:r>
             <w:r>
               <w:rPr>
@@ -668,7 +667,7 @@
               <w:rPr>
                 <w:noProof/>
               </w:rPr>
-              <w:instrText xml:space="preserve"> PAGEREF _Toc146737655 \h </w:instrText>
+              <w:instrText xml:space="preserve"> PAGEREF _Toc147670561 \h </w:instrText>
             </w:r>
             <w:r>
               <w:rPr>
@@ -709,13 +708,13 @@
               <w14:ligatures w14:val="standardContextual"/>
             </w:rPr>
           </w:pPr>
-          <w:hyperlink w:anchor="_Toc146737656" w:history="1">
+          <w:hyperlink w:anchor="_Toc147670562" w:history="1">
             <w:r>
               <w:rPr>
                 <w:rStyle w:val="Hyperlink"/>
                 <w:noProof/>
               </w:rPr>
-              <w:t>Why create this game?</w:t>
+              <w:t>What is the target audience?</w:t>
             </w:r>
             <w:r>
               <w:rPr>
@@ -733,7 +732,7 @@
               <w:rPr>
                 <w:noProof/>
               </w:rPr>
-              <w:instrText xml:space="preserve"> PAGEREF _Toc146737656 \h </w:instrText>
+              <w:instrText xml:space="preserve"> PAGEREF _Toc147670562 \h </w:instrText>
             </w:r>
             <w:r>
               <w:rPr>
@@ -774,13 +773,13 @@
               <w14:ligatures w14:val="standardContextual"/>
             </w:rPr>
           </w:pPr>
-          <w:hyperlink w:anchor="_Toc146737657" w:history="1">
+          <w:hyperlink w:anchor="_Toc147670563" w:history="1">
             <w:r>
               <w:rPr>
                 <w:rStyle w:val="Hyperlink"/>
                 <w:noProof/>
               </w:rPr>
-              <w:t>Where does the game take place?</w:t>
+              <w:t>Why create this game?</w:t>
             </w:r>
             <w:r>
               <w:rPr>
@@ -798,7 +797,7 @@
               <w:rPr>
                 <w:noProof/>
               </w:rPr>
-              <w:instrText xml:space="preserve"> PAGEREF _Toc146737657 \h </w:instrText>
+              <w:instrText xml:space="preserve"> PAGEREF _Toc147670563 \h </w:instrText>
             </w:r>
             <w:r>
               <w:rPr>
@@ -839,13 +838,13 @@
               <w14:ligatures w14:val="standardContextual"/>
             </w:rPr>
           </w:pPr>
-          <w:hyperlink w:anchor="_Toc146737658" w:history="1">
+          <w:hyperlink w:anchor="_Toc147670564" w:history="1">
             <w:r>
               <w:rPr>
                 <w:rStyle w:val="Hyperlink"/>
                 <w:noProof/>
               </w:rPr>
-              <w:t>What do I control?</w:t>
+              <w:t>Where does the game take place?</w:t>
             </w:r>
             <w:r>
               <w:rPr>
@@ -863,7 +862,7 @@
               <w:rPr>
                 <w:noProof/>
               </w:rPr>
-              <w:instrText xml:space="preserve"> PAGEREF _Toc146737658 \h </w:instrText>
+              <w:instrText xml:space="preserve"> PAGEREF _Toc147670564 \h </w:instrText>
             </w:r>
             <w:r>
               <w:rPr>
@@ -904,13 +903,13 @@
               <w14:ligatures w14:val="standardContextual"/>
             </w:rPr>
           </w:pPr>
-          <w:hyperlink w:anchor="_Toc146737659" w:history="1">
+          <w:hyperlink w:anchor="_Toc147670565" w:history="1">
             <w:r>
               <w:rPr>
                 <w:rStyle w:val="Hyperlink"/>
                 <w:noProof/>
               </w:rPr>
-              <w:t>What is the main focus?</w:t>
+              <w:t>What do I control?</w:t>
             </w:r>
             <w:r>
               <w:rPr>
@@ -928,7 +927,7 @@
               <w:rPr>
                 <w:noProof/>
               </w:rPr>
-              <w:instrText xml:space="preserve"> PAGEREF _Toc146737659 \h </w:instrText>
+              <w:instrText xml:space="preserve"> PAGEREF _Toc147670565 \h </w:instrText>
             </w:r>
             <w:r>
               <w:rPr>
@@ -969,12 +968,77 @@
               <w14:ligatures w14:val="standardContextual"/>
             </w:rPr>
           </w:pPr>
-          <w:hyperlink w:anchor="_Toc146737660" w:history="1">
+          <w:hyperlink w:anchor="_Toc147670566" w:history="1">
             <w:r>
               <w:rPr>
                 <w:rStyle w:val="Hyperlink"/>
                 <w:noProof/>
               </w:rPr>
+              <w:t>What is the main focus?</w:t>
+            </w:r>
+            <w:r>
+              <w:rPr>
+                <w:noProof/>
+              </w:rPr>
+              <w:tab/>
+            </w:r>
+            <w:r>
+              <w:rPr>
+                <w:noProof/>
+              </w:rPr>
+              <w:fldChar w:fldCharType="begin"/>
+            </w:r>
+            <w:r>
+              <w:rPr>
+                <w:noProof/>
+              </w:rPr>
+              <w:instrText xml:space="preserve"> PAGEREF _Toc147670566 \h </w:instrText>
+            </w:r>
+            <w:r>
+              <w:rPr>
+                <w:noProof/>
+              </w:rPr>
+            </w:r>
+            <w:r>
+              <w:rPr>
+                <w:noProof/>
+              </w:rPr>
+              <w:fldChar w:fldCharType="separate"/>
+            </w:r>
+            <w:r>
+              <w:rPr>
+                <w:noProof/>
+              </w:rPr>
+              <w:t>3</w:t>
+            </w:r>
+            <w:r>
+              <w:rPr>
+                <w:noProof/>
+              </w:rPr>
+              <w:fldChar w:fldCharType="end"/>
+            </w:r>
+          </w:hyperlink>
+        </w:p>
+        <w:p>
+          <w:pPr>
+            <w:pStyle w:val="TOC3"/>
+            <w:rPr>
+              <w:rFonts w:asciiTheme="minorHAnsi" w:eastAsiaTheme="minorEastAsia" w:hAnsiTheme="minorHAnsi" w:cstheme="minorBidi"/>
+              <w:i w:val="0"/>
+              <w:noProof/>
+              <w:kern w:val="2"/>
+              <w:sz w:val="22"/>
+              <w:szCs w:val="22"/>
+              <w:lang w:val="en-AU" w:eastAsia="en-AU"/>
+              <w14:ligatures w14:val="standardContextual"/>
+            </w:rPr>
+          </w:pPr>
+          <w:hyperlink w:anchor="_Toc147670567" w:history="1">
+            <w:r>
+              <w:rPr>
+                <w:rStyle w:val="Hyperlink"/>
+                <w:noProof/>
+              </w:rPr>
               <w:t>What’s different?</w:t>
             </w:r>
             <w:r>
@@ -993,7 +1057,7 @@
               <w:rPr>
                 <w:noProof/>
               </w:rPr>
-              <w:instrText xml:space="preserve"> PAGEREF _Toc146737660 \h </w:instrText>
+              <w:instrText xml:space="preserve"> PAGEREF _Toc147670567 \h </w:instrText>
             </w:r>
             <w:r>
               <w:rPr>
@@ -1010,7 +1074,7 @@
               <w:rPr>
                 <w:noProof/>
               </w:rPr>
-              <w:t>4</w:t>
+              <w:t>3</w:t>
             </w:r>
             <w:r>
               <w:rPr>
@@ -1035,7 +1099,7 @@
               <w14:ligatures w14:val="standardContextual"/>
             </w:rPr>
           </w:pPr>
-          <w:hyperlink w:anchor="_Toc146737661" w:history="1">
+          <w:hyperlink w:anchor="_Toc147670568" w:history="1">
             <w:r>
               <w:rPr>
                 <w:rStyle w:val="Hyperlink"/>
@@ -1059,7 +1123,7 @@
               <w:rPr>
                 <w:noProof/>
               </w:rPr>
-              <w:instrText xml:space="preserve"> PAGEREF _Toc146737661 \h </w:instrText>
+              <w:instrText xml:space="preserve"> PAGEREF _Toc147670568 \h </w:instrText>
             </w:r>
             <w:r>
               <w:rPr>
@@ -1100,7 +1164,7 @@
               <w14:ligatures w14:val="standardContextual"/>
             </w:rPr>
           </w:pPr>
-          <w:hyperlink w:anchor="_Toc146737662" w:history="1">
+          <w:hyperlink w:anchor="_Toc147670569" w:history="1">
             <w:r>
               <w:rPr>
                 <w:rStyle w:val="Hyperlink"/>
@@ -1124,7 +1188,7 @@
               <w:rPr>
                 <w:noProof/>
               </w:rPr>
-              <w:instrText xml:space="preserve"> PAGEREF _Toc146737662 \h </w:instrText>
+              <w:instrText xml:space="preserve"> PAGEREF _Toc147670569 \h </w:instrText>
             </w:r>
             <w:r>
               <w:rPr>
@@ -1165,7 +1229,7 @@
               <w14:ligatures w14:val="standardContextual"/>
             </w:rPr>
           </w:pPr>
-          <w:hyperlink w:anchor="_Toc146737663" w:history="1">
+          <w:hyperlink w:anchor="_Toc147670570" w:history="1">
             <w:r>
               <w:rPr>
                 <w:rStyle w:val="Hyperlink"/>
@@ -1189,7 +1253,7 @@
               <w:rPr>
                 <w:noProof/>
               </w:rPr>
-              <w:instrText xml:space="preserve"> PAGEREF _Toc146737663 \h </w:instrText>
+              <w:instrText xml:space="preserve"> PAGEREF _Toc147670570 \h </w:instrText>
             </w:r>
             <w:r>
               <w:rPr>
@@ -1230,7 +1294,7 @@
               <w14:ligatures w14:val="standardContextual"/>
             </w:rPr>
           </w:pPr>
-          <w:hyperlink w:anchor="_Toc146737664" w:history="1">
+          <w:hyperlink w:anchor="_Toc147670571" w:history="1">
             <w:r>
               <w:rPr>
                 <w:rStyle w:val="Hyperlink"/>
@@ -1254,7 +1318,7 @@
               <w:rPr>
                 <w:noProof/>
               </w:rPr>
-              <w:instrText xml:space="preserve"> PAGEREF _Toc146737664 \h </w:instrText>
+              <w:instrText xml:space="preserve"> PAGEREF _Toc147670571 \h </w:instrText>
             </w:r>
             <w:r>
               <w:rPr>
@@ -1295,7 +1359,7 @@
               <w14:ligatures w14:val="standardContextual"/>
             </w:rPr>
           </w:pPr>
-          <w:hyperlink w:anchor="_Toc146737665" w:history="1">
+          <w:hyperlink w:anchor="_Toc147670572" w:history="1">
             <w:r>
               <w:rPr>
                 <w:rStyle w:val="Hyperlink"/>
@@ -1319,7 +1383,7 @@
               <w:rPr>
                 <w:noProof/>
               </w:rPr>
-              <w:instrText xml:space="preserve"> PAGEREF _Toc146737665 \h </w:instrText>
+              <w:instrText xml:space="preserve"> PAGEREF _Toc147670572 \h </w:instrText>
             </w:r>
             <w:r>
               <w:rPr>
@@ -1336,7 +1400,7 @@
               <w:rPr>
                 <w:noProof/>
               </w:rPr>
-              <w:t>4</w:t>
+              <w:t>5</w:t>
             </w:r>
             <w:r>
               <w:rPr>
@@ -1360,7 +1424,7 @@
               <w14:ligatures w14:val="standardContextual"/>
             </w:rPr>
           </w:pPr>
-          <w:hyperlink w:anchor="_Toc146737666" w:history="1">
+          <w:hyperlink w:anchor="_Toc147670573" w:history="1">
             <w:r>
               <w:rPr>
                 <w:rStyle w:val="Hyperlink"/>
@@ -1384,7 +1448,7 @@
               <w:rPr>
                 <w:noProof/>
               </w:rPr>
-              <w:instrText xml:space="preserve"> PAGEREF _Toc146737666 \h </w:instrText>
+              <w:instrText xml:space="preserve"> PAGEREF _Toc147670573 \h </w:instrText>
             </w:r>
             <w:r>
               <w:rPr>
@@ -1401,7 +1465,7 @@
               <w:rPr>
                 <w:noProof/>
               </w:rPr>
-              <w:t>4</w:t>
+              <w:t>6</w:t>
             </w:r>
             <w:r>
               <w:rPr>
@@ -1426,13 +1490,13 @@
               <w14:ligatures w14:val="standardContextual"/>
             </w:rPr>
           </w:pPr>
-          <w:hyperlink w:anchor="_Toc146737667" w:history="1">
+          <w:hyperlink w:anchor="_Toc147670574" w:history="1">
             <w:r>
               <w:rPr>
                 <w:rStyle w:val="Hyperlink"/>
                 <w:noProof/>
               </w:rPr>
-              <w:t>Single-Player Game</w:t>
+              <w:t>The Game</w:t>
             </w:r>
             <w:r>
               <w:rPr>
@@ -1450,7 +1514,7 @@
               <w:rPr>
                 <w:noProof/>
               </w:rPr>
-              <w:instrText xml:space="preserve"> PAGEREF _Toc146737667 \h </w:instrText>
+              <w:instrText xml:space="preserve"> PAGEREF _Toc147670574 \h </w:instrText>
             </w:r>
             <w:r>
               <w:rPr>
@@ -1467,7 +1531,7 @@
               <w:rPr>
                 <w:noProof/>
               </w:rPr>
-              <w:t>5</w:t>
+              <w:t>6</w:t>
             </w:r>
             <w:r>
               <w:rPr>
@@ -1491,7 +1555,7 @@
               <w14:ligatures w14:val="standardContextual"/>
             </w:rPr>
           </w:pPr>
-          <w:hyperlink w:anchor="_Toc146737668" w:history="1">
+          <w:hyperlink w:anchor="_Toc147670575" w:history="1">
             <w:r>
               <w:rPr>
                 <w:rStyle w:val="Hyperlink"/>
@@ -1515,7 +1579,7 @@
               <w:rPr>
                 <w:noProof/>
               </w:rPr>
-              <w:instrText xml:space="preserve"> PAGEREF _Toc146737668 \h </w:instrText>
+              <w:instrText xml:space="preserve"> PAGEREF _Toc147670575 \h </w:instrText>
             </w:r>
             <w:r>
               <w:rPr>
@@ -1532,7 +1596,7 @@
               <w:rPr>
                 <w:noProof/>
               </w:rPr>
-              <w:t>5</w:t>
+              <w:t>6</w:t>
             </w:r>
             <w:r>
               <w:rPr>
@@ -1556,13 +1620,13 @@
               <w14:ligatures w14:val="standardContextual"/>
             </w:rPr>
           </w:pPr>
-          <w:hyperlink w:anchor="_Toc146737669" w:history="1">
+          <w:hyperlink w:anchor="_Toc147670576" w:history="1">
             <w:r>
               <w:rPr>
                 <w:rStyle w:val="Hyperlink"/>
                 <w:noProof/>
               </w:rPr>
-              <w:t>Single Player Game Detail #1</w:t>
+              <w:t>Victory Conditions</w:t>
             </w:r>
             <w:r>
               <w:rPr>
@@ -1580,7 +1644,7 @@
               <w:rPr>
                 <w:noProof/>
               </w:rPr>
-              <w:instrText xml:space="preserve"> PAGEREF _Toc146737669 \h </w:instrText>
+              <w:instrText xml:space="preserve"> PAGEREF _Toc147670576 \h </w:instrText>
             </w:r>
             <w:r>
               <w:rPr>
@@ -1597,137 +1661,7 @@
               <w:rPr>
                 <w:noProof/>
               </w:rPr>
-              <w:t>5</w:t>
-            </w:r>
-            <w:r>
-              <w:rPr>
-                <w:noProof/>
-              </w:rPr>
-              <w:fldChar w:fldCharType="end"/>
-            </w:r>
-          </w:hyperlink>
-        </w:p>
-        <w:p>
-          <w:pPr>
-            <w:pStyle w:val="TOC2"/>
-            <w:rPr>
-              <w:rFonts w:asciiTheme="minorHAnsi" w:eastAsiaTheme="minorEastAsia" w:hAnsiTheme="minorHAnsi" w:cstheme="minorBidi"/>
-              <w:smallCaps w:val="0"/>
-              <w:noProof/>
-              <w:kern w:val="2"/>
-              <w:sz w:val="22"/>
-              <w:szCs w:val="22"/>
-              <w:lang w:val="en-AU" w:eastAsia="en-AU"/>
-              <w14:ligatures w14:val="standardContextual"/>
-            </w:rPr>
-          </w:pPr>
-          <w:hyperlink w:anchor="_Toc146737670" w:history="1">
-            <w:r>
-              <w:rPr>
-                <w:rStyle w:val="Hyperlink"/>
-                <w:noProof/>
-              </w:rPr>
-              <w:t>Single Player Game Detail #2</w:t>
-            </w:r>
-            <w:r>
-              <w:rPr>
-                <w:noProof/>
-              </w:rPr>
-              <w:tab/>
-            </w:r>
-            <w:r>
-              <w:rPr>
-                <w:noProof/>
-              </w:rPr>
-              <w:fldChar w:fldCharType="begin"/>
-            </w:r>
-            <w:r>
-              <w:rPr>
-                <w:noProof/>
-              </w:rPr>
-              <w:instrText xml:space="preserve"> PAGEREF _Toc146737670 \h </w:instrText>
-            </w:r>
-            <w:r>
-              <w:rPr>
-                <w:noProof/>
-              </w:rPr>
-            </w:r>
-            <w:r>
-              <w:rPr>
-                <w:noProof/>
-              </w:rPr>
-              <w:fldChar w:fldCharType="separate"/>
-            </w:r>
-            <w:r>
-              <w:rPr>
-                <w:noProof/>
-              </w:rPr>
-              <w:t>5</w:t>
-            </w:r>
-            <w:r>
-              <w:rPr>
-                <w:noProof/>
-              </w:rPr>
-              <w:fldChar w:fldCharType="end"/>
-            </w:r>
-          </w:hyperlink>
-        </w:p>
-        <w:p>
-          <w:pPr>
-            <w:pStyle w:val="TOC2"/>
-            <w:rPr>
-              <w:rFonts w:asciiTheme="minorHAnsi" w:eastAsiaTheme="minorEastAsia" w:hAnsiTheme="minorHAnsi" w:cstheme="minorBidi"/>
-              <w:smallCaps w:val="0"/>
-              <w:noProof/>
-              <w:kern w:val="2"/>
-              <w:sz w:val="22"/>
-              <w:szCs w:val="22"/>
-              <w:lang w:val="en-AU" w:eastAsia="en-AU"/>
-              <w14:ligatures w14:val="standardContextual"/>
-            </w:rPr>
-          </w:pPr>
-          <w:hyperlink w:anchor="_Toc146737671" w:history="1">
-            <w:r>
-              <w:rPr>
-                <w:rStyle w:val="Hyperlink"/>
-                <w:noProof/>
-              </w:rPr>
-              <w:t>Victory Conditions</w:t>
-            </w:r>
-            <w:r>
-              <w:rPr>
-                <w:noProof/>
-              </w:rPr>
-              <w:tab/>
-            </w:r>
-            <w:r>
-              <w:rPr>
-                <w:noProof/>
-              </w:rPr>
-              <w:fldChar w:fldCharType="begin"/>
-            </w:r>
-            <w:r>
-              <w:rPr>
-                <w:noProof/>
-              </w:rPr>
-              <w:instrText xml:space="preserve"> PAGEREF _Toc146737671 \h </w:instrText>
-            </w:r>
-            <w:r>
-              <w:rPr>
-                <w:noProof/>
-              </w:rPr>
-            </w:r>
-            <w:r>
-              <w:rPr>
-                <w:noProof/>
-              </w:rPr>
-              <w:fldChar w:fldCharType="separate"/>
-            </w:r>
-            <w:r>
-              <w:rPr>
-                <w:noProof/>
-              </w:rPr>
-              <w:t>5</w:t>
+              <w:t>6</w:t>
             </w:r>
             <w:r>
               <w:rPr>
@@ -1752,13 +1686,13 @@
               <w14:ligatures w14:val="standardContextual"/>
             </w:rPr>
           </w:pPr>
-          <w:hyperlink w:anchor="_Toc146737672" w:history="1">
+          <w:hyperlink w:anchor="_Toc147670577" w:history="1">
             <w:r>
               <w:rPr>
                 <w:rStyle w:val="Hyperlink"/>
                 <w:noProof/>
               </w:rPr>
-              <w:t>Artificial Intelligence</w:t>
+              <w:t>The Game World</w:t>
             </w:r>
             <w:r>
               <w:rPr>
@@ -1776,7 +1710,7 @@
               <w:rPr>
                 <w:noProof/>
               </w:rPr>
-              <w:instrText xml:space="preserve"> PAGEREF _Toc146737672 \h </w:instrText>
+              <w:instrText xml:space="preserve"> PAGEREF _Toc147670577 \h </w:instrText>
             </w:r>
             <w:r>
               <w:rPr>
@@ -1793,7 +1727,7 @@
               <w:rPr>
                 <w:noProof/>
               </w:rPr>
-              <w:t>5</w:t>
+              <w:t>6</w:t>
             </w:r>
             <w:r>
               <w:rPr>
@@ -1817,13 +1751,13 @@
               <w14:ligatures w14:val="standardContextual"/>
             </w:rPr>
           </w:pPr>
-          <w:hyperlink w:anchor="_Toc146737673" w:history="1">
+          <w:hyperlink w:anchor="_Toc147670578" w:history="1">
             <w:r>
               <w:rPr>
                 <w:rStyle w:val="Hyperlink"/>
                 <w:noProof/>
               </w:rPr>
-              <w:t>AI Algorithms</w:t>
+              <w:t>Overview</w:t>
             </w:r>
             <w:r>
               <w:rPr>
@@ -1841,7 +1775,7 @@
               <w:rPr>
                 <w:noProof/>
               </w:rPr>
-              <w:instrText xml:space="preserve"> PAGEREF _Toc146737673 \h </w:instrText>
+              <w:instrText xml:space="preserve"> PAGEREF _Toc147670578 \h </w:instrText>
             </w:r>
             <w:r>
               <w:rPr>
@@ -1858,7 +1792,137 @@
               <w:rPr>
                 <w:noProof/>
               </w:rPr>
-              <w:t>5</w:t>
+              <w:t>6</w:t>
+            </w:r>
+            <w:r>
+              <w:rPr>
+                <w:noProof/>
+              </w:rPr>
+              <w:fldChar w:fldCharType="end"/>
+            </w:r>
+          </w:hyperlink>
+        </w:p>
+        <w:p>
+          <w:pPr>
+            <w:pStyle w:val="TOC2"/>
+            <w:rPr>
+              <w:rFonts w:asciiTheme="minorHAnsi" w:eastAsiaTheme="minorEastAsia" w:hAnsiTheme="minorHAnsi" w:cstheme="minorBidi"/>
+              <w:smallCaps w:val="0"/>
+              <w:noProof/>
+              <w:kern w:val="2"/>
+              <w:sz w:val="22"/>
+              <w:szCs w:val="22"/>
+              <w:lang w:val="en-AU" w:eastAsia="en-AU"/>
+              <w14:ligatures w14:val="standardContextual"/>
+            </w:rPr>
+          </w:pPr>
+          <w:hyperlink w:anchor="_Toc147670579" w:history="1">
+            <w:r>
+              <w:rPr>
+                <w:rStyle w:val="Hyperlink"/>
+                <w:noProof/>
+              </w:rPr>
+              <w:t>Terrain/The Map</w:t>
+            </w:r>
+            <w:r>
+              <w:rPr>
+                <w:noProof/>
+              </w:rPr>
+              <w:tab/>
+            </w:r>
+            <w:r>
+              <w:rPr>
+                <w:noProof/>
+              </w:rPr>
+              <w:fldChar w:fldCharType="begin"/>
+            </w:r>
+            <w:r>
+              <w:rPr>
+                <w:noProof/>
+              </w:rPr>
+              <w:instrText xml:space="preserve"> PAGEREF _Toc147670579 \h </w:instrText>
+            </w:r>
+            <w:r>
+              <w:rPr>
+                <w:noProof/>
+              </w:rPr>
+            </w:r>
+            <w:r>
+              <w:rPr>
+                <w:noProof/>
+              </w:rPr>
+              <w:fldChar w:fldCharType="separate"/>
+            </w:r>
+            <w:r>
+              <w:rPr>
+                <w:noProof/>
+              </w:rPr>
+              <w:t>6</w:t>
+            </w:r>
+            <w:r>
+              <w:rPr>
+                <w:noProof/>
+              </w:rPr>
+              <w:fldChar w:fldCharType="end"/>
+            </w:r>
+          </w:hyperlink>
+        </w:p>
+        <w:p>
+          <w:pPr>
+            <w:pStyle w:val="TOC2"/>
+            <w:rPr>
+              <w:rFonts w:asciiTheme="minorHAnsi" w:eastAsiaTheme="minorEastAsia" w:hAnsiTheme="minorHAnsi" w:cstheme="minorBidi"/>
+              <w:smallCaps w:val="0"/>
+              <w:noProof/>
+              <w:kern w:val="2"/>
+              <w:sz w:val="22"/>
+              <w:szCs w:val="22"/>
+              <w:lang w:val="en-AU" w:eastAsia="en-AU"/>
+              <w14:ligatures w14:val="standardContextual"/>
+            </w:rPr>
+          </w:pPr>
+          <w:hyperlink w:anchor="_Toc147670580" w:history="1">
+            <w:r>
+              <w:rPr>
+                <w:rStyle w:val="Hyperlink"/>
+                <w:noProof/>
+              </w:rPr>
+              <w:t>Obstacles</w:t>
+            </w:r>
+            <w:r>
+              <w:rPr>
+                <w:noProof/>
+              </w:rPr>
+              <w:tab/>
+            </w:r>
+            <w:r>
+              <w:rPr>
+                <w:noProof/>
+              </w:rPr>
+              <w:fldChar w:fldCharType="begin"/>
+            </w:r>
+            <w:r>
+              <w:rPr>
+                <w:noProof/>
+              </w:rPr>
+              <w:instrText xml:space="preserve"> PAGEREF _Toc147670580 \h </w:instrText>
+            </w:r>
+            <w:r>
+              <w:rPr>
+                <w:noProof/>
+              </w:rPr>
+            </w:r>
+            <w:r>
+              <w:rPr>
+                <w:noProof/>
+              </w:rPr>
+              <w:fldChar w:fldCharType="separate"/>
+            </w:r>
+            <w:r>
+              <w:rPr>
+                <w:noProof/>
+              </w:rPr>
+              <w:t>6</w:t>
             </w:r>
             <w:r>
               <w:rPr>
@@ -1883,13 +1947,13 @@
               <w14:ligatures w14:val="standardContextual"/>
             </w:rPr>
           </w:pPr>
-          <w:hyperlink w:anchor="_Toc146737674" w:history="1">
+          <w:hyperlink w:anchor="_Toc147670581" w:history="1">
             <w:r>
               <w:rPr>
                 <w:rStyle w:val="Hyperlink"/>
                 <w:noProof/>
               </w:rPr>
-              <w:t>The Game World</w:t>
+              <w:t>Game Characters</w:t>
             </w:r>
             <w:r>
               <w:rPr>
@@ -1907,7 +1971,7 @@
               <w:rPr>
                 <w:noProof/>
               </w:rPr>
-              <w:instrText xml:space="preserve"> PAGEREF _Toc146737674 \h </w:instrText>
+              <w:instrText xml:space="preserve"> PAGEREF _Toc147670581 \h </w:instrText>
             </w:r>
             <w:r>
               <w:rPr>
@@ -1924,7 +1988,7 @@
               <w:rPr>
                 <w:noProof/>
               </w:rPr>
-              <w:t>5</w:t>
+              <w:t>7</w:t>
             </w:r>
             <w:r>
               <w:rPr>
@@ -1948,13 +2012,13 @@
               <w14:ligatures w14:val="standardContextual"/>
             </w:rPr>
           </w:pPr>
-          <w:hyperlink w:anchor="_Toc146737675" w:history="1">
+          <w:hyperlink w:anchor="_Toc147670582" w:history="1">
             <w:r>
               <w:rPr>
                 <w:rStyle w:val="Hyperlink"/>
                 <w:noProof/>
               </w:rPr>
-              <w:t>The Physical World</w:t>
+              <w:t>Overview</w:t>
             </w:r>
             <w:r>
               <w:rPr>
@@ -1972,7 +2036,7 @@
               <w:rPr>
                 <w:noProof/>
               </w:rPr>
-              <w:instrText xml:space="preserve"> PAGEREF _Toc146737675 \h </w:instrText>
+              <w:instrText xml:space="preserve"> PAGEREF _Toc147670582 \h </w:instrText>
             </w:r>
             <w:r>
               <w:rPr>
@@ -1989,7 +2053,7 @@
               <w:rPr>
                 <w:noProof/>
               </w:rPr>
-              <w:t>5</w:t>
+              <w:t>7</w:t>
             </w:r>
             <w:r>
               <w:rPr>
@@ -2001,10 +2065,10 @@
         </w:p>
         <w:p>
           <w:pPr>
-            <w:pStyle w:val="TOC3"/>
+            <w:pStyle w:val="TOC2"/>
             <w:rPr>
               <w:rFonts w:asciiTheme="minorHAnsi" w:eastAsiaTheme="minorEastAsia" w:hAnsiTheme="minorHAnsi" w:cstheme="minorBidi"/>
-              <w:i w:val="0"/>
+              <w:smallCaps w:val="0"/>
               <w:noProof/>
               <w:kern w:val="2"/>
               <w:sz w:val="22"/>
@@ -2013,13 +2077,13 @@
               <w14:ligatures w14:val="standardContextual"/>
             </w:rPr>
           </w:pPr>
-          <w:hyperlink w:anchor="_Toc146737676" w:history="1">
+          <w:hyperlink w:anchor="_Toc147670583" w:history="1">
             <w:r>
               <w:rPr>
                 <w:rStyle w:val="Hyperlink"/>
                 <w:noProof/>
               </w:rPr>
-              <w:t>Overview</w:t>
+              <w:t>The Player</w:t>
             </w:r>
             <w:r>
               <w:rPr>
@@ -2037,7 +2101,7 @@
               <w:rPr>
                 <w:noProof/>
               </w:rPr>
-              <w:instrText xml:space="preserve"> PAGEREF _Toc146737676 \h </w:instrText>
+              <w:instrText xml:space="preserve"> PAGEREF _Toc147670583 \h </w:instrText>
             </w:r>
             <w:r>
               <w:rPr>
@@ -2054,7 +2118,7 @@
               <w:rPr>
                 <w:noProof/>
               </w:rPr>
-              <w:t>5</w:t>
+              <w:t>7</w:t>
             </w:r>
             <w:r>
               <w:rPr>
@@ -2066,10 +2130,10 @@
         </w:p>
         <w:p>
           <w:pPr>
-            <w:pStyle w:val="TOC3"/>
+            <w:pStyle w:val="TOC2"/>
             <w:rPr>
               <w:rFonts w:asciiTheme="minorHAnsi" w:eastAsiaTheme="minorEastAsia" w:hAnsiTheme="minorHAnsi" w:cstheme="minorBidi"/>
-              <w:i w:val="0"/>
+              <w:smallCaps w:val="0"/>
               <w:noProof/>
               <w:kern w:val="2"/>
               <w:sz w:val="22"/>
@@ -2078,13 +2142,13 @@
               <w14:ligatures w14:val="standardContextual"/>
             </w:rPr>
           </w:pPr>
-          <w:hyperlink w:anchor="_Toc146737677" w:history="1">
+          <w:hyperlink w:anchor="_Toc147670584" w:history="1">
             <w:r>
               <w:rPr>
                 <w:rStyle w:val="Hyperlink"/>
                 <w:noProof/>
               </w:rPr>
-              <w:t>Key Locations</w:t>
+              <w:t>Enemies</w:t>
             </w:r>
             <w:r>
               <w:rPr>
@@ -2102,7 +2166,7 @@
               <w:rPr>
                 <w:noProof/>
               </w:rPr>
-              <w:instrText xml:space="preserve"> PAGEREF _Toc146737677 \h </w:instrText>
+              <w:instrText xml:space="preserve"> PAGEREF _Toc147670584 \h </w:instrText>
             </w:r>
             <w:r>
               <w:rPr>
@@ -2119,397 +2183,7 @@
               <w:rPr>
                 <w:noProof/>
               </w:rPr>
-              <w:t>5</w:t>
-            </w:r>
-            <w:r>
-              <w:rPr>
-                <w:noProof/>
-              </w:rPr>
-              <w:fldChar w:fldCharType="end"/>
-            </w:r>
-          </w:hyperlink>
-        </w:p>
-        <w:p>
-          <w:pPr>
-            <w:pStyle w:val="TOC3"/>
-            <w:rPr>
-              <w:rFonts w:asciiTheme="minorHAnsi" w:eastAsiaTheme="minorEastAsia" w:hAnsiTheme="minorHAnsi" w:cstheme="minorBidi"/>
-              <w:i w:val="0"/>
-              <w:noProof/>
-              <w:kern w:val="2"/>
-              <w:sz w:val="22"/>
-              <w:szCs w:val="22"/>
-              <w:lang w:val="en-AU" w:eastAsia="en-AU"/>
-              <w14:ligatures w14:val="standardContextual"/>
-            </w:rPr>
-          </w:pPr>
-          <w:hyperlink w:anchor="_Toc146737678" w:history="1">
-            <w:r>
-              <w:rPr>
-                <w:rStyle w:val="Hyperlink"/>
-                <w:noProof/>
-              </w:rPr>
-              <w:t>Travel</w:t>
-            </w:r>
-            <w:r>
-              <w:rPr>
-                <w:noProof/>
-              </w:rPr>
-              <w:tab/>
-            </w:r>
-            <w:r>
-              <w:rPr>
-                <w:noProof/>
-              </w:rPr>
-              <w:fldChar w:fldCharType="begin"/>
-            </w:r>
-            <w:r>
-              <w:rPr>
-                <w:noProof/>
-              </w:rPr>
-              <w:instrText xml:space="preserve"> PAGEREF _Toc146737678 \h </w:instrText>
-            </w:r>
-            <w:r>
-              <w:rPr>
-                <w:noProof/>
-              </w:rPr>
-            </w:r>
-            <w:r>
-              <w:rPr>
-                <w:noProof/>
-              </w:rPr>
-              <w:fldChar w:fldCharType="separate"/>
-            </w:r>
-            <w:r>
-              <w:rPr>
-                <w:noProof/>
-              </w:rPr>
-              <w:t>5</w:t>
-            </w:r>
-            <w:r>
-              <w:rPr>
-                <w:noProof/>
-              </w:rPr>
-              <w:fldChar w:fldCharType="end"/>
-            </w:r>
-          </w:hyperlink>
-        </w:p>
-        <w:p>
-          <w:pPr>
-            <w:pStyle w:val="TOC3"/>
-            <w:rPr>
-              <w:rFonts w:asciiTheme="minorHAnsi" w:eastAsiaTheme="minorEastAsia" w:hAnsiTheme="minorHAnsi" w:cstheme="minorBidi"/>
-              <w:i w:val="0"/>
-              <w:noProof/>
-              <w:kern w:val="2"/>
-              <w:sz w:val="22"/>
-              <w:szCs w:val="22"/>
-              <w:lang w:val="en-AU" w:eastAsia="en-AU"/>
-              <w14:ligatures w14:val="standardContextual"/>
-            </w:rPr>
-          </w:pPr>
-          <w:hyperlink w:anchor="_Toc146737679" w:history="1">
-            <w:r>
-              <w:rPr>
-                <w:rStyle w:val="Hyperlink"/>
-                <w:noProof/>
-              </w:rPr>
-              <w:t>Scale</w:t>
-            </w:r>
-            <w:r>
-              <w:rPr>
-                <w:noProof/>
-              </w:rPr>
-              <w:tab/>
-            </w:r>
-            <w:r>
-              <w:rPr>
-                <w:noProof/>
-              </w:rPr>
-              <w:fldChar w:fldCharType="begin"/>
-            </w:r>
-            <w:r>
-              <w:rPr>
-                <w:noProof/>
-              </w:rPr>
-              <w:instrText xml:space="preserve"> PAGEREF _Toc146737679 \h </w:instrText>
-            </w:r>
-            <w:r>
-              <w:rPr>
-                <w:noProof/>
-              </w:rPr>
-            </w:r>
-            <w:r>
-              <w:rPr>
-                <w:noProof/>
-              </w:rPr>
-              <w:fldChar w:fldCharType="separate"/>
-            </w:r>
-            <w:r>
-              <w:rPr>
-                <w:noProof/>
-              </w:rPr>
-              <w:t>5</w:t>
-            </w:r>
-            <w:r>
-              <w:rPr>
-                <w:noProof/>
-              </w:rPr>
-              <w:fldChar w:fldCharType="end"/>
-            </w:r>
-          </w:hyperlink>
-        </w:p>
-        <w:p>
-          <w:pPr>
-            <w:pStyle w:val="TOC3"/>
-            <w:rPr>
-              <w:rFonts w:asciiTheme="minorHAnsi" w:eastAsiaTheme="minorEastAsia" w:hAnsiTheme="minorHAnsi" w:cstheme="minorBidi"/>
-              <w:i w:val="0"/>
-              <w:noProof/>
-              <w:kern w:val="2"/>
-              <w:sz w:val="22"/>
-              <w:szCs w:val="22"/>
-              <w:lang w:val="en-AU" w:eastAsia="en-AU"/>
-              <w14:ligatures w14:val="standardContextual"/>
-            </w:rPr>
-          </w:pPr>
-          <w:hyperlink w:anchor="_Toc146737680" w:history="1">
-            <w:r>
-              <w:rPr>
-                <w:rStyle w:val="Hyperlink"/>
-                <w:noProof/>
-              </w:rPr>
-              <w:t>Objects</w:t>
-            </w:r>
-            <w:r>
-              <w:rPr>
-                <w:noProof/>
-              </w:rPr>
-              <w:tab/>
-            </w:r>
-            <w:r>
-              <w:rPr>
-                <w:noProof/>
-              </w:rPr>
-              <w:fldChar w:fldCharType="begin"/>
-            </w:r>
-            <w:r>
-              <w:rPr>
-                <w:noProof/>
-              </w:rPr>
-              <w:instrText xml:space="preserve"> PAGEREF _Toc146737680 \h </w:instrText>
-            </w:r>
-            <w:r>
-              <w:rPr>
-                <w:noProof/>
-              </w:rPr>
-            </w:r>
-            <w:r>
-              <w:rPr>
-                <w:noProof/>
-              </w:rPr>
-              <w:fldChar w:fldCharType="separate"/>
-            </w:r>
-            <w:r>
-              <w:rPr>
-                <w:noProof/>
-              </w:rPr>
-              <w:t>6</w:t>
-            </w:r>
-            <w:r>
-              <w:rPr>
-                <w:noProof/>
-              </w:rPr>
-              <w:fldChar w:fldCharType="end"/>
-            </w:r>
-          </w:hyperlink>
-        </w:p>
-        <w:p>
-          <w:pPr>
-            <w:pStyle w:val="TOC3"/>
-            <w:rPr>
-              <w:rFonts w:asciiTheme="minorHAnsi" w:eastAsiaTheme="minorEastAsia" w:hAnsiTheme="minorHAnsi" w:cstheme="minorBidi"/>
-              <w:i w:val="0"/>
-              <w:noProof/>
-              <w:kern w:val="2"/>
-              <w:sz w:val="22"/>
-              <w:szCs w:val="22"/>
-              <w:lang w:val="en-AU" w:eastAsia="en-AU"/>
-              <w14:ligatures w14:val="standardContextual"/>
-            </w:rPr>
-          </w:pPr>
-          <w:hyperlink w:anchor="_Toc146737681" w:history="1">
-            <w:r>
-              <w:rPr>
-                <w:rStyle w:val="Hyperlink"/>
-                <w:noProof/>
-              </w:rPr>
-              <w:t>Weather</w:t>
-            </w:r>
-            <w:r>
-              <w:rPr>
-                <w:noProof/>
-              </w:rPr>
-              <w:tab/>
-            </w:r>
-            <w:r>
-              <w:rPr>
-                <w:noProof/>
-              </w:rPr>
-              <w:fldChar w:fldCharType="begin"/>
-            </w:r>
-            <w:r>
-              <w:rPr>
-                <w:noProof/>
-              </w:rPr>
-              <w:instrText xml:space="preserve"> PAGEREF _Toc146737681 \h </w:instrText>
-            </w:r>
-            <w:r>
-              <w:rPr>
-                <w:noProof/>
-              </w:rPr>
-            </w:r>
-            <w:r>
-              <w:rPr>
-                <w:noProof/>
-              </w:rPr>
-              <w:fldChar w:fldCharType="separate"/>
-            </w:r>
-            <w:r>
-              <w:rPr>
-                <w:noProof/>
-              </w:rPr>
-              <w:t>6</w:t>
-            </w:r>
-            <w:r>
-              <w:rPr>
-                <w:noProof/>
-              </w:rPr>
-              <w:fldChar w:fldCharType="end"/>
-            </w:r>
-          </w:hyperlink>
-        </w:p>
-        <w:p>
-          <w:pPr>
-            <w:pStyle w:val="TOC3"/>
-            <w:rPr>
-              <w:rFonts w:asciiTheme="minorHAnsi" w:eastAsiaTheme="minorEastAsia" w:hAnsiTheme="minorHAnsi" w:cstheme="minorBidi"/>
-              <w:i w:val="0"/>
-              <w:noProof/>
-              <w:kern w:val="2"/>
-              <w:sz w:val="22"/>
-              <w:szCs w:val="22"/>
-              <w:lang w:val="en-AU" w:eastAsia="en-AU"/>
-              <w14:ligatures w14:val="standardContextual"/>
-            </w:rPr>
-          </w:pPr>
-          <w:hyperlink w:anchor="_Toc146737682" w:history="1">
-            <w:r>
-              <w:rPr>
-                <w:rStyle w:val="Hyperlink"/>
-                <w:noProof/>
-              </w:rPr>
-              <w:t>Day and Night</w:t>
-            </w:r>
-            <w:r>
-              <w:rPr>
-                <w:noProof/>
-              </w:rPr>
-              <w:tab/>
-            </w:r>
-            <w:r>
-              <w:rPr>
-                <w:noProof/>
-              </w:rPr>
-              <w:fldChar w:fldCharType="begin"/>
-            </w:r>
-            <w:r>
-              <w:rPr>
-                <w:noProof/>
-              </w:rPr>
-              <w:instrText xml:space="preserve"> PAGEREF _Toc146737682 \h </w:instrText>
-            </w:r>
-            <w:r>
-              <w:rPr>
-                <w:noProof/>
-              </w:rPr>
-            </w:r>
-            <w:r>
-              <w:rPr>
-                <w:noProof/>
-              </w:rPr>
-              <w:fldChar w:fldCharType="separate"/>
-            </w:r>
-            <w:r>
-              <w:rPr>
-                <w:noProof/>
-              </w:rPr>
-              <w:t>6</w:t>
-            </w:r>
-            <w:r>
-              <w:rPr>
-                <w:noProof/>
-              </w:rPr>
-              <w:fldChar w:fldCharType="end"/>
-            </w:r>
-          </w:hyperlink>
-        </w:p>
-        <w:p>
-          <w:pPr>
-            <w:pStyle w:val="TOC3"/>
-            <w:rPr>
-              <w:rFonts w:asciiTheme="minorHAnsi" w:eastAsiaTheme="minorEastAsia" w:hAnsiTheme="minorHAnsi" w:cstheme="minorBidi"/>
-              <w:i w:val="0"/>
-              <w:noProof/>
-              <w:kern w:val="2"/>
-              <w:sz w:val="22"/>
-              <w:szCs w:val="22"/>
-              <w:lang w:val="en-AU" w:eastAsia="en-AU"/>
-              <w14:ligatures w14:val="standardContextual"/>
-            </w:rPr>
-          </w:pPr>
-          <w:hyperlink w:anchor="_Toc146737683" w:history="1">
-            <w:r>
-              <w:rPr>
-                <w:rStyle w:val="Hyperlink"/>
-                <w:noProof/>
-              </w:rPr>
-              <w:t>Time</w:t>
-            </w:r>
-            <w:r>
-              <w:rPr>
-                <w:noProof/>
-              </w:rPr>
-              <w:tab/>
-            </w:r>
-            <w:r>
-              <w:rPr>
-                <w:noProof/>
-              </w:rPr>
-              <w:fldChar w:fldCharType="begin"/>
-            </w:r>
-            <w:r>
-              <w:rPr>
-                <w:noProof/>
-              </w:rPr>
-              <w:instrText xml:space="preserve"> PAGEREF _Toc146737683 \h </w:instrText>
-            </w:r>
-            <w:r>
-              <w:rPr>
-                <w:noProof/>
-              </w:rPr>
-            </w:r>
-            <w:r>
-              <w:rPr>
-                <w:noProof/>
-              </w:rPr>
-              <w:fldChar w:fldCharType="separate"/>
-            </w:r>
-            <w:r>
-              <w:rPr>
-                <w:noProof/>
-              </w:rPr>
-              <w:t>6</w:t>
+              <w:t>7</w:t>
             </w:r>
             <w:r>
               <w:rPr>
@@ -2534,13 +2208,13 @@
               <w14:ligatures w14:val="standardContextual"/>
             </w:rPr>
           </w:pPr>
-          <w:hyperlink w:anchor="_Toc146737684" w:history="1">
+          <w:hyperlink w:anchor="_Toc147670585" w:history="1">
             <w:r>
               <w:rPr>
                 <w:rStyle w:val="Hyperlink"/>
                 <w:noProof/>
               </w:rPr>
-              <w:t>Game Characters</w:t>
+              <w:t>Artificial Intelligence</w:t>
             </w:r>
             <w:r>
               <w:rPr>
@@ -2558,7 +2232,7 @@
               <w:rPr>
                 <w:noProof/>
               </w:rPr>
-              <w:instrText xml:space="preserve"> PAGEREF _Toc146737684 \h </w:instrText>
+              <w:instrText xml:space="preserve"> PAGEREF _Toc147670585 \h </w:instrText>
             </w:r>
             <w:r>
               <w:rPr>
@@ -2599,13 +2273,13 @@
               <w14:ligatures w14:val="standardContextual"/>
             </w:rPr>
           </w:pPr>
-          <w:hyperlink w:anchor="_Toc146737685" w:history="1">
+          <w:hyperlink w:anchor="_Toc147670586" w:history="1">
             <w:r>
               <w:rPr>
                 <w:rStyle w:val="Hyperlink"/>
                 <w:noProof/>
               </w:rPr>
-              <w:t>Overview</w:t>
+              <w:t>Finite State Machine</w:t>
             </w:r>
             <w:r>
               <w:rPr>
@@ -2623,7 +2297,7 @@
               <w:rPr>
                 <w:noProof/>
               </w:rPr>
-              <w:instrText xml:space="preserve"> PAGEREF _Toc146737685 \h </w:instrText>
+              <w:instrText xml:space="preserve"> PAGEREF _Toc147670586 \h </w:instrText>
             </w:r>
             <w:r>
               <w:rPr>
@@ -2664,13 +2338,13 @@
               <w14:ligatures w14:val="standardContextual"/>
             </w:rPr>
           </w:pPr>
-          <w:hyperlink w:anchor="_Toc146737686" w:history="1">
+          <w:hyperlink w:anchor="_Toc147670587" w:history="1">
             <w:r>
               <w:rPr>
                 <w:rStyle w:val="Hyperlink"/>
                 <w:noProof/>
               </w:rPr>
-              <w:t>Creating a Character</w:t>
+              <w:t>AI Algorithms</w:t>
             </w:r>
             <w:r>
               <w:rPr>
@@ -2688,7 +2362,7 @@
               <w:rPr>
                 <w:noProof/>
               </w:rPr>
-              <w:instrText xml:space="preserve"> PAGEREF _Toc146737686 \h </w:instrText>
+              <w:instrText xml:space="preserve"> PAGEREF _Toc147670587 \h </w:instrText>
             </w:r>
             <w:r>
               <w:rPr>
@@ -2705,72 +2379,7 @@
               <w:rPr>
                 <w:noProof/>
               </w:rPr>
-              <w:t>7</w:t>
-            </w:r>
-            <w:r>
-              <w:rPr>
-                <w:noProof/>
-              </w:rPr>
-              <w:fldChar w:fldCharType="end"/>
-            </w:r>
-          </w:hyperlink>
-        </w:p>
-        <w:p>
-          <w:pPr>
-            <w:pStyle w:val="TOC2"/>
-            <w:rPr>
-              <w:rFonts w:asciiTheme="minorHAnsi" w:eastAsiaTheme="minorEastAsia" w:hAnsiTheme="minorHAnsi" w:cstheme="minorBidi"/>
-              <w:smallCaps w:val="0"/>
-              <w:noProof/>
-              <w:kern w:val="2"/>
-              <w:sz w:val="22"/>
-              <w:szCs w:val="22"/>
-              <w:lang w:val="en-AU" w:eastAsia="en-AU"/>
-              <w14:ligatures w14:val="standardContextual"/>
-            </w:rPr>
-          </w:pPr>
-          <w:hyperlink w:anchor="_Toc146737687" w:history="1">
-            <w:r>
-              <w:rPr>
-                <w:rStyle w:val="Hyperlink"/>
-                <w:noProof/>
-              </w:rPr>
-              <w:t>Enemies and Monsters</w:t>
-            </w:r>
-            <w:r>
-              <w:rPr>
-                <w:noProof/>
-              </w:rPr>
-              <w:tab/>
-            </w:r>
-            <w:r>
-              <w:rPr>
-                <w:noProof/>
-              </w:rPr>
-              <w:fldChar w:fldCharType="begin"/>
-            </w:r>
-            <w:r>
-              <w:rPr>
-                <w:noProof/>
-              </w:rPr>
-              <w:instrText xml:space="preserve"> PAGEREF _Toc146737687 \h </w:instrText>
-            </w:r>
-            <w:r>
-              <w:rPr>
-                <w:noProof/>
-              </w:rPr>
-            </w:r>
-            <w:r>
-              <w:rPr>
-                <w:noProof/>
-              </w:rPr>
-              <w:fldChar w:fldCharType="separate"/>
-            </w:r>
-            <w:r>
-              <w:rPr>
-                <w:noProof/>
-              </w:rPr>
-              <w:t>7</w:t>
+              <w:t>8</w:t>
             </w:r>
             <w:r>
               <w:rPr>
@@ -2795,13 +2404,13 @@
               <w14:ligatures w14:val="standardContextual"/>
             </w:rPr>
           </w:pPr>
-          <w:hyperlink w:anchor="_Toc146737688" w:history="1">
+          <w:hyperlink w:anchor="_Toc147670588" w:history="1">
             <w:r>
               <w:rPr>
                 <w:rStyle w:val="Hyperlink"/>
                 <w:noProof/>
               </w:rPr>
-              <w:t>Credits</w:t>
+              <w:t>Credit Page</w:t>
             </w:r>
             <w:r>
               <w:rPr>
@@ -2819,7 +2428,7 @@
               <w:rPr>
                 <w:noProof/>
               </w:rPr>
-              <w:instrText xml:space="preserve"> PAGEREF _Toc146737688 \h </w:instrText>
+              <w:instrText xml:space="preserve"> PAGEREF _Toc147670588 \h </w:instrText>
             </w:r>
             <w:r>
               <w:rPr>
@@ -2836,7 +2445,7 @@
               <w:rPr>
                 <w:noProof/>
               </w:rPr>
-              <w:t>7</w:t>
+              <w:t>9</w:t>
             </w:r>
             <w:r>
               <w:rPr>
@@ -2861,7 +2470,7 @@
               <w14:ligatures w14:val="standardContextual"/>
             </w:rPr>
           </w:pPr>
-          <w:hyperlink w:anchor="_Toc146737689" w:history="1">
+          <w:hyperlink w:anchor="_Toc147670589" w:history="1">
             <w:r>
               <w:rPr>
                 <w:rStyle w:val="Hyperlink"/>
@@ -2885,7 +2494,7 @@
               <w:rPr>
                 <w:noProof/>
               </w:rPr>
-              <w:instrText xml:space="preserve"> PAGEREF _Toc146737689 \h </w:instrText>
+              <w:instrText xml:space="preserve"> PAGEREF _Toc147670589 \h </w:instrText>
             </w:r>
             <w:r>
               <w:rPr>
@@ -2902,7 +2511,7 @@
               <w:rPr>
                 <w:noProof/>
               </w:rPr>
-              <w:t>7</w:t>
+              <w:t>10</w:t>
             </w:r>
             <w:r>
               <w:rPr>
@@ -2941,7 +2550,7 @@
       </w:pPr>
       <w:bookmarkStart w:id="4" w:name="_Toc426902190"/>
       <w:bookmarkStart w:id="5" w:name="_Toc478061618"/>
-      <w:bookmarkStart w:id="6" w:name="_Toc146737651"/>
+      <w:bookmarkStart w:id="6" w:name="_Toc147670557"/>
       <w:bookmarkEnd w:id="4"/>
       <w:r>
         <w:rPr>
@@ -2967,7 +2576,7 @@
         </w:rPr>
       </w:pPr>
       <w:bookmarkStart w:id="7" w:name="_Toc478061619"/>
-      <w:bookmarkStart w:id="8" w:name="_Toc146737652"/>
+      <w:bookmarkStart w:id="8" w:name="_Toc147670558"/>
       <w:r>
         <w:rPr>
           <w:sz w:val="28"/>
@@ -2977,7 +2586,6 @@
       <w:bookmarkEnd w:id="7"/>
       <w:bookmarkEnd w:id="8"/>
     </w:p>
-    <w:p/>
     <w:p>
       <w:pPr>
         <w:pStyle w:val="Heading3"/>
@@ -2987,7 +2595,7 @@
         </w:rPr>
       </w:pPr>
       <w:bookmarkStart w:id="9" w:name="_Toc478061620"/>
-      <w:bookmarkStart w:id="10" w:name="_Toc146737653"/>
+      <w:bookmarkStart w:id="10" w:name="_Toc147670559"/>
       <w:r>
         <w:rPr>
           <w:u w:val="none"/>
@@ -3014,24 +2622,14 @@
           <w:u w:val="none"/>
         </w:rPr>
       </w:pPr>
+      <w:bookmarkStart w:id="11" w:name="_Toc147670560"/>
       <w:r>
         <w:rPr>
           <w:u w:val="none"/>
         </w:rPr>
-        <w:t xml:space="preserve">What is the </w:t>
-      </w:r>
-      <w:r>
-        <w:rPr>
-          <w:u w:val="none"/>
-        </w:rPr>
-        <w:t>objective</w:t>
-      </w:r>
-      <w:r>
-        <w:rPr>
-          <w:u w:val="none"/>
-        </w:rPr>
-        <w:t>?</w:t>
-      </w:r>
+        <w:t>What is the objective?</w:t>
+      </w:r>
+      <w:bookmarkEnd w:id="11"/>
     </w:p>
     <w:p>
       <w:pPr>
@@ -3050,14 +2648,14 @@
           <w:u w:val="none"/>
         </w:rPr>
       </w:pPr>
-      <w:bookmarkStart w:id="11" w:name="_Toc146737654"/>
+      <w:bookmarkStart w:id="12" w:name="_Toc147670561"/>
       <w:r>
         <w:rPr>
           <w:u w:val="none"/>
         </w:rPr>
         <w:t>What is the genre?</w:t>
       </w:r>
-      <w:bookmarkEnd w:id="11"/>
+      <w:bookmarkEnd w:id="12"/>
     </w:p>
     <w:p>
       <w:pPr>
@@ -3076,14 +2674,14 @@
           <w:u w:val="none"/>
         </w:rPr>
       </w:pPr>
-      <w:bookmarkStart w:id="12" w:name="_Toc146737655"/>
+      <w:bookmarkStart w:id="13" w:name="_Toc147670562"/>
       <w:r>
         <w:rPr>
           <w:u w:val="none"/>
         </w:rPr>
         <w:t>What is the target audience?</w:t>
       </w:r>
-      <w:bookmarkEnd w:id="12"/>
+      <w:bookmarkEnd w:id="13"/>
     </w:p>
     <w:p>
       <w:pPr>
@@ -3123,8 +2721,8 @@
           <w:u w:val="none"/>
         </w:rPr>
       </w:pPr>
-      <w:bookmarkStart w:id="13" w:name="_Toc478061621"/>
-      <w:bookmarkStart w:id="14" w:name="_Toc146737656"/>
+      <w:bookmarkStart w:id="14" w:name="_Toc478061621"/>
+      <w:bookmarkStart w:id="15" w:name="_Toc147670563"/>
       <w:r>
         <w:rPr>
           <w:u w:val="none"/>
@@ -3145,8 +2743,8 @@
         </w:rPr>
         <w:t xml:space="preserve"> this game?</w:t>
       </w:r>
-      <w:bookmarkEnd w:id="13"/>
       <w:bookmarkEnd w:id="14"/>
+      <w:bookmarkEnd w:id="15"/>
     </w:p>
     <w:p>
       <w:pPr>
@@ -3171,16 +2769,16 @@
           <w:u w:val="none"/>
         </w:rPr>
       </w:pPr>
-      <w:bookmarkStart w:id="15" w:name="_Toc478061622"/>
-      <w:bookmarkStart w:id="16" w:name="_Toc146737657"/>
+      <w:bookmarkStart w:id="16" w:name="_Toc478061622"/>
+      <w:bookmarkStart w:id="17" w:name="_Toc147670564"/>
       <w:r>
         <w:rPr>
           <w:u w:val="none"/>
         </w:rPr>
         <w:t>Where does the game take place?</w:t>
       </w:r>
-      <w:bookmarkEnd w:id="15"/>
       <w:bookmarkEnd w:id="16"/>
+      <w:bookmarkEnd w:id="17"/>
     </w:p>
     <w:p>
       <w:pPr>
@@ -3205,16 +2803,16 @@
           <w:u w:val="none"/>
         </w:rPr>
       </w:pPr>
-      <w:bookmarkStart w:id="17" w:name="_Toc478061623"/>
-      <w:bookmarkStart w:id="18" w:name="_Toc146737658"/>
+      <w:bookmarkStart w:id="18" w:name="_Toc478061623"/>
+      <w:bookmarkStart w:id="19" w:name="_Toc147670565"/>
       <w:r>
         <w:rPr>
           <w:u w:val="none"/>
         </w:rPr>
         <w:t>What do I control?</w:t>
       </w:r>
-      <w:bookmarkEnd w:id="17"/>
       <w:bookmarkEnd w:id="18"/>
+      <w:bookmarkEnd w:id="19"/>
     </w:p>
     <w:p>
       <w:pPr>
@@ -3248,8 +2846,8 @@
           <w:u w:val="none"/>
         </w:rPr>
       </w:pPr>
-      <w:bookmarkStart w:id="19" w:name="_Toc478061625"/>
-      <w:bookmarkStart w:id="20" w:name="_Toc146737659"/>
+      <w:bookmarkStart w:id="20" w:name="_Toc478061625"/>
+      <w:bookmarkStart w:id="21" w:name="_Toc147670566"/>
       <w:r>
         <w:rPr>
           <w:u w:val="none"/>
@@ -3270,8 +2868,8 @@
         </w:rPr>
         <w:t>?</w:t>
       </w:r>
-      <w:bookmarkEnd w:id="19"/>
       <w:bookmarkEnd w:id="20"/>
+      <w:bookmarkEnd w:id="21"/>
     </w:p>
     <w:p>
       <w:pPr>
@@ -3302,8 +2900,8 @@
           <w:u w:val="none"/>
         </w:rPr>
       </w:pPr>
-      <w:bookmarkStart w:id="21" w:name="_Toc478061626"/>
-      <w:bookmarkStart w:id="22" w:name="_Toc146737660"/>
+      <w:bookmarkStart w:id="22" w:name="_Toc478061626"/>
+      <w:bookmarkStart w:id="23" w:name="_Toc147670567"/>
       <w:r>
         <w:rPr>
           <w:u w:val="none"/>
@@ -3324,8 +2922,8 @@
         </w:rPr>
         <w:t>?</w:t>
       </w:r>
-      <w:bookmarkEnd w:id="21"/>
       <w:bookmarkEnd w:id="22"/>
+      <w:bookmarkEnd w:id="23"/>
     </w:p>
     <w:p>
       <w:pPr>
@@ -3351,11 +2949,7 @@
         <w:t>achieved</w:t>
       </w:r>
       <w:r>
-        <w:t xml:space="preserve"> within a smaller time frame. The game </w:t>
-      </w:r>
-      <w:r>
-        <w:lastRenderedPageBreak/>
-        <w:t xml:space="preserve">provides </w:t>
+        <w:t xml:space="preserve"> within a smaller time frame. The game provides </w:t>
       </w:r>
       <w:r>
         <w:t>players</w:t>
@@ -3364,6 +2958,7 @@
         <w:t xml:space="preserve"> with an opportunity to experience a 3D adventure game within a smaller time frame than most other games.</w:t>
       </w:r>
     </w:p>
+    <w:p/>
     <w:p>
       <w:pPr>
         <w:pStyle w:val="Heading1"/>
@@ -3371,16 +2966,16 @@
           <w:sz w:val="52"/>
         </w:rPr>
       </w:pPr>
-      <w:bookmarkStart w:id="23" w:name="_Toc478061627"/>
-      <w:bookmarkStart w:id="24" w:name="_Toc146737661"/>
+      <w:bookmarkStart w:id="24" w:name="_Toc478061627"/>
+      <w:bookmarkStart w:id="25" w:name="_Toc147670568"/>
       <w:r>
         <w:rPr>
           <w:sz w:val="52"/>
         </w:rPr>
         <w:t>Feature Set</w:t>
       </w:r>
-      <w:bookmarkEnd w:id="23"/>
       <w:bookmarkEnd w:id="24"/>
+      <w:bookmarkEnd w:id="25"/>
     </w:p>
     <w:p/>
     <w:p>
@@ -3391,16 +2986,16 @@
           <w:sz w:val="28"/>
         </w:rPr>
       </w:pPr>
-      <w:bookmarkStart w:id="25" w:name="_Toc478061628"/>
-      <w:bookmarkStart w:id="26" w:name="_Toc146737662"/>
+      <w:bookmarkStart w:id="26" w:name="_Toc478061628"/>
+      <w:bookmarkStart w:id="27" w:name="_Toc147670569"/>
       <w:r>
         <w:rPr>
           <w:sz w:val="28"/>
         </w:rPr>
         <w:t>General Features</w:t>
       </w:r>
-      <w:bookmarkEnd w:id="25"/>
       <w:bookmarkEnd w:id="26"/>
+      <w:bookmarkEnd w:id="27"/>
     </w:p>
     <w:p>
       <w:r>
@@ -3617,22 +3212,35 @@
     </w:p>
     <w:p>
       <w:pPr>
+        <w:pStyle w:val="ListParagraph"/>
+        <w:numPr>
+          <w:ilvl w:val="0"/>
+          <w:numId w:val="2"/>
+        </w:numPr>
+        <w:spacing w:after="240"/>
+      </w:pPr>
+      <w:r>
+        <w:t>Stamina for boats</w:t>
+      </w:r>
+    </w:p>
+    <w:p>
+      <w:pPr>
         <w:pStyle w:val="Heading2"/>
         <w:jc w:val="left"/>
         <w:rPr>
           <w:sz w:val="28"/>
         </w:rPr>
       </w:pPr>
-      <w:bookmarkStart w:id="27" w:name="_Toc478061629"/>
-      <w:bookmarkStart w:id="28" w:name="_Toc146737663"/>
+      <w:bookmarkStart w:id="28" w:name="_Toc478061629"/>
+      <w:bookmarkStart w:id="29" w:name="_Toc147670570"/>
       <w:r>
         <w:rPr>
           <w:sz w:val="28"/>
         </w:rPr>
         <w:t>Gameplay</w:t>
       </w:r>
-      <w:bookmarkEnd w:id="27"/>
       <w:bookmarkEnd w:id="28"/>
+      <w:bookmarkEnd w:id="29"/>
     </w:p>
     <w:p>
       <w:r>
@@ -3667,6 +3275,17 @@
       </w:pPr>
       <w:r>
         <w:t>Ability to move the ship transversely with lateral rotation. The player can also boost to activate a speed boost.</w:t>
+      </w:r>
+      <w:r>
+        <w:t xml:space="preserve"> This boost has a limited use/stamina </w:t>
+      </w:r>
+      <w:proofErr w:type="gramStart"/>
+      <w:r>
+        <w:t>affect</w:t>
+      </w:r>
+      <w:proofErr w:type="gramEnd"/>
+      <w:r>
+        <w:t>.</w:t>
       </w:r>
     </w:p>
     <w:p>
@@ -3780,21 +3399,18 @@
           <w:sz w:val="28"/>
         </w:rPr>
       </w:pPr>
-      <w:bookmarkStart w:id="29" w:name="_Toc146737664"/>
+      <w:bookmarkStart w:id="30" w:name="_Toc147670571"/>
       <w:r>
         <w:rPr>
           <w:sz w:val="28"/>
         </w:rPr>
         <w:t>Flowcharts</w:t>
       </w:r>
-      <w:bookmarkEnd w:id="29"/>
-    </w:p>
-    <w:p>
-      <w:r>
-        <w:t>Figure 1 is a flowchart which accurately depicts how the game is expected to function on an internal level. It contains all the features and processes as can be expected within the game for a holistic understanding of its functionality</w:t>
-      </w:r>
-      <w:r>
-        <w:t>.</w:t>
+      <w:bookmarkEnd w:id="30"/>
+    </w:p>
+    <w:p>
+      <w:r>
+        <w:t>Figure 1 is a flowchart which accurately depicts how the game is expected to function on an internal level. It contains all the features and processes as can be expected within the game for a holistic understanding of its functionality.</w:t>
       </w:r>
     </w:p>
     <w:p>
@@ -3802,6 +3418,9 @@
         <w:keepNext/>
       </w:pPr>
       <w:r>
+        <w:rPr>
+          <w:noProof/>
+        </w:rPr>
         <w:lastRenderedPageBreak/>
         <w:drawing>
           <wp:inline distT="0" distB="0" distL="0" distR="0" wp14:anchorId="36F424C6" wp14:editId="33C66D1D">
@@ -3907,14 +3526,14 @@
           <w:sz w:val="28"/>
         </w:rPr>
       </w:pPr>
-      <w:bookmarkStart w:id="30" w:name="_Toc146737665"/>
+      <w:bookmarkStart w:id="31" w:name="_Toc147670572"/>
       <w:r>
         <w:rPr>
           <w:sz w:val="28"/>
         </w:rPr>
         <w:t>Storyboards</w:t>
       </w:r>
-      <w:bookmarkEnd w:id="30"/>
+      <w:bookmarkEnd w:id="31"/>
     </w:p>
     <w:tbl>
       <w:tblPr>
@@ -4016,7 +3635,7 @@
             </w:r>
             <w:r>
               <w:rPr>
-                <w:rFonts w:ascii="Times New Roman" w:hAnsi="Times New Roman" w:cs="Times New Roman"/>
+                <w:rFonts w:cs="Times New Roman"/>
                 <w:sz w:val="18"/>
                 <w:szCs w:val="18"/>
               </w:rPr>
@@ -4032,25 +3651,24 @@
             </w:r>
             <w:r>
               <w:rPr>
-                <w:rFonts w:ascii="Times New Roman" w:hAnsi="Times New Roman" w:cs="Times New Roman"/>
+                <w:rFonts w:cs="Times New Roman"/>
                 <w:sz w:val="18"/>
                 <w:szCs w:val="18"/>
               </w:rPr>
               <w:fldChar w:fldCharType="separate"/>
             </w:r>
-            <w:proofErr w:type="gramStart"/>
-            <w:r>
-              <w:rPr>
-                <w:rFonts w:ascii="Times New Roman" w:hAnsi="Times New Roman" w:cs="Times New Roman"/>
+            <w:r>
+              <w:rPr>
+                <w:rFonts w:ascii="Times New Roman" w:hAnsi="Times New Roman" w:cs="Times New Roman"/>
+                <w:noProof/>
                 <w:sz w:val="18"/>
                 <w:szCs w:val="18"/>
               </w:rPr>
               <w:t>2</w:t>
             </w:r>
-            <w:proofErr w:type="gramEnd"/>
-            <w:r>
-              <w:rPr>
-                <w:rFonts w:ascii="Times New Roman" w:hAnsi="Times New Roman" w:cs="Times New Roman"/>
+            <w:r>
+              <w:rPr>
+                <w:rFonts w:cs="Times New Roman"/>
                 <w:sz w:val="18"/>
                 <w:szCs w:val="18"/>
               </w:rPr>
@@ -4143,7 +3761,7 @@
             </w:r>
             <w:r>
               <w:rPr>
-                <w:rFonts w:ascii="Times New Roman" w:hAnsi="Times New Roman" w:cs="Times New Roman"/>
+                <w:rFonts w:cs="Times New Roman"/>
                 <w:sz w:val="18"/>
                 <w:szCs w:val="18"/>
               </w:rPr>
@@ -4159,7 +3777,7 @@
             </w:r>
             <w:r>
               <w:rPr>
-                <w:rFonts w:ascii="Times New Roman" w:hAnsi="Times New Roman" w:cs="Times New Roman"/>
+                <w:rFonts w:cs="Times New Roman"/>
                 <w:sz w:val="18"/>
                 <w:szCs w:val="18"/>
               </w:rPr>
@@ -4176,7 +3794,7 @@
             </w:r>
             <w:r>
               <w:rPr>
-                <w:rFonts w:ascii="Times New Roman" w:hAnsi="Times New Roman" w:cs="Times New Roman"/>
+                <w:rFonts w:cs="Times New Roman"/>
                 <w:sz w:val="18"/>
                 <w:szCs w:val="18"/>
               </w:rPr>
@@ -4276,7 +3894,7 @@
             </w:r>
             <w:r>
               <w:rPr>
-                <w:rFonts w:ascii="Times New Roman" w:hAnsi="Times New Roman" w:cs="Times New Roman"/>
+                <w:rFonts w:cs="Times New Roman"/>
                 <w:sz w:val="18"/>
                 <w:szCs w:val="18"/>
               </w:rPr>
@@ -4292,7 +3910,7 @@
             </w:r>
             <w:r>
               <w:rPr>
-                <w:rFonts w:ascii="Times New Roman" w:hAnsi="Times New Roman" w:cs="Times New Roman"/>
+                <w:rFonts w:cs="Times New Roman"/>
                 <w:sz w:val="18"/>
                 <w:szCs w:val="18"/>
               </w:rPr>
@@ -4309,7 +3927,7 @@
             </w:r>
             <w:r>
               <w:rPr>
-                <w:rFonts w:ascii="Times New Roman" w:hAnsi="Times New Roman" w:cs="Times New Roman"/>
+                <w:rFonts w:cs="Times New Roman"/>
                 <w:sz w:val="18"/>
                 <w:szCs w:val="18"/>
               </w:rPr>
@@ -4404,7 +4022,7 @@
             </w:r>
             <w:r>
               <w:rPr>
-                <w:rFonts w:ascii="Times New Roman" w:hAnsi="Times New Roman" w:cs="Times New Roman"/>
+                <w:rFonts w:cs="Times New Roman"/>
                 <w:sz w:val="18"/>
                 <w:szCs w:val="18"/>
               </w:rPr>
@@ -4420,7 +4038,7 @@
             </w:r>
             <w:r>
               <w:rPr>
-                <w:rFonts w:ascii="Times New Roman" w:hAnsi="Times New Roman" w:cs="Times New Roman"/>
+                <w:rFonts w:cs="Times New Roman"/>
                 <w:sz w:val="18"/>
                 <w:szCs w:val="18"/>
               </w:rPr>
@@ -4437,7 +4055,7 @@
             </w:r>
             <w:r>
               <w:rPr>
-                <w:rFonts w:ascii="Times New Roman" w:hAnsi="Times New Roman" w:cs="Times New Roman"/>
+                <w:rFonts w:cs="Times New Roman"/>
                 <w:sz w:val="18"/>
                 <w:szCs w:val="18"/>
               </w:rPr>
@@ -4468,7 +4086,7 @@
           <w:sz w:val="28"/>
         </w:rPr>
       </w:pPr>
-      <w:bookmarkStart w:id="31" w:name="_Toc146737666"/>
+      <w:bookmarkStart w:id="32" w:name="_Toc147670573"/>
       <w:r>
         <w:rPr>
           <w:sz w:val="28"/>
@@ -4476,59 +4094,13 @@
         <w:lastRenderedPageBreak/>
         <w:t>Controls</w:t>
       </w:r>
-      <w:bookmarkEnd w:id="31"/>
-    </w:p>
-    <w:p>
-      <w:pPr>
-        <w:rPr>
-          <w:i/>
-          <w:iCs/>
-        </w:rPr>
-      </w:pPr>
-      <w:r>
-        <w:rPr>
-          <w:i/>
-          <w:iCs/>
-        </w:rPr>
-        <w:t xml:space="preserve">What are the </w:t>
-      </w:r>
-      <w:proofErr w:type="gramStart"/>
-      <w:r>
-        <w:rPr>
-          <w:i/>
-          <w:iCs/>
-        </w:rPr>
-        <w:t>controls</w:t>
-      </w:r>
-      <w:proofErr w:type="gramEnd"/>
-    </w:p>
-    <w:p>
-      <w:pPr>
-        <w:rPr>
-          <w:i/>
-          <w:iCs/>
-        </w:rPr>
-      </w:pPr>
-      <w:r>
-        <w:rPr>
-          <w:i/>
-          <w:iCs/>
-        </w:rPr>
-        <w:t xml:space="preserve">Instructions on </w:t>
-      </w:r>
-      <w:proofErr w:type="gramStart"/>
-      <w:r>
-        <w:rPr>
-          <w:i/>
-          <w:iCs/>
-        </w:rPr>
-        <w:t>playing</w:t>
-      </w:r>
-      <w:proofErr w:type="gramEnd"/>
+      <w:bookmarkEnd w:id="32"/>
     </w:p>
     <w:p>
       <w:r>
         <w:tab/>
+      </w:r>
+      <w:r>
         <w:t>The player moves their ship using the typical WASD movement framework. The entire controls can be seen below:</w:t>
       </w:r>
     </w:p>
@@ -4556,7 +4128,19 @@
             <w:tcW w:w="3369" w:type="dxa"/>
           </w:tcPr>
           <w:p>
-            <w:r>
+            <w:pPr>
+              <w:rPr>
+                <w:rFonts w:ascii="Times New Roman" w:hAnsi="Times New Roman" w:cs="Times New Roman"/>
+                <w:sz w:val="20"/>
+                <w:szCs w:val="20"/>
+              </w:rPr>
+            </w:pPr>
+            <w:r>
+              <w:rPr>
+                <w:rFonts w:ascii="Times New Roman" w:hAnsi="Times New Roman" w:cs="Times New Roman"/>
+                <w:sz w:val="20"/>
+                <w:szCs w:val="20"/>
+              </w:rPr>
               <w:t>Move forwards</w:t>
             </w:r>
           </w:p>
@@ -4568,14 +4152,20 @@
           <w:p>
             <w:pPr>
               <w:rPr>
+                <w:rFonts w:ascii="Times New Roman" w:hAnsi="Times New Roman" w:cs="Times New Roman"/>
                 <w:b/>
                 <w:bCs/>
+                <w:sz w:val="20"/>
+                <w:szCs w:val="20"/>
               </w:rPr>
             </w:pPr>
             <w:r>
               <w:rPr>
+                <w:rFonts w:ascii="Times New Roman" w:hAnsi="Times New Roman" w:cs="Times New Roman"/>
                 <w:b/>
                 <w:bCs/>
+                <w:sz w:val="20"/>
+                <w:szCs w:val="20"/>
               </w:rPr>
               <w:t>W</w:t>
             </w:r>
@@ -4588,7 +4178,19 @@
             <w:tcW w:w="3369" w:type="dxa"/>
           </w:tcPr>
           <w:p>
-            <w:r>
+            <w:pPr>
+              <w:rPr>
+                <w:rFonts w:ascii="Times New Roman" w:hAnsi="Times New Roman" w:cs="Times New Roman"/>
+                <w:sz w:val="20"/>
+                <w:szCs w:val="20"/>
+              </w:rPr>
+            </w:pPr>
+            <w:r>
+              <w:rPr>
+                <w:rFonts w:ascii="Times New Roman" w:hAnsi="Times New Roman" w:cs="Times New Roman"/>
+                <w:sz w:val="20"/>
+                <w:szCs w:val="20"/>
+              </w:rPr>
               <w:t>Move backwards</w:t>
             </w:r>
           </w:p>
@@ -4600,14 +4202,20 @@
           <w:p>
             <w:pPr>
               <w:rPr>
+                <w:rFonts w:ascii="Times New Roman" w:hAnsi="Times New Roman" w:cs="Times New Roman"/>
                 <w:b/>
                 <w:bCs/>
+                <w:sz w:val="20"/>
+                <w:szCs w:val="20"/>
               </w:rPr>
             </w:pPr>
             <w:r>
               <w:rPr>
+                <w:rFonts w:ascii="Times New Roman" w:hAnsi="Times New Roman" w:cs="Times New Roman"/>
                 <w:b/>
                 <w:bCs/>
+                <w:sz w:val="20"/>
+                <w:szCs w:val="20"/>
               </w:rPr>
               <w:t>S</w:t>
             </w:r>
@@ -4620,7 +4228,19 @@
             <w:tcW w:w="3369" w:type="dxa"/>
           </w:tcPr>
           <w:p>
-            <w:r>
+            <w:pPr>
+              <w:rPr>
+                <w:rFonts w:ascii="Times New Roman" w:hAnsi="Times New Roman" w:cs="Times New Roman"/>
+                <w:sz w:val="20"/>
+                <w:szCs w:val="20"/>
+              </w:rPr>
+            </w:pPr>
+            <w:r>
+              <w:rPr>
+                <w:rFonts w:ascii="Times New Roman" w:hAnsi="Times New Roman" w:cs="Times New Roman"/>
+                <w:sz w:val="20"/>
+                <w:szCs w:val="20"/>
+              </w:rPr>
               <w:t>Turn left</w:t>
             </w:r>
           </w:p>
@@ -4632,14 +4252,20 @@
           <w:p>
             <w:pPr>
               <w:rPr>
+                <w:rFonts w:ascii="Times New Roman" w:hAnsi="Times New Roman" w:cs="Times New Roman"/>
                 <w:b/>
                 <w:bCs/>
+                <w:sz w:val="20"/>
+                <w:szCs w:val="20"/>
               </w:rPr>
             </w:pPr>
             <w:r>
               <w:rPr>
+                <w:rFonts w:ascii="Times New Roman" w:hAnsi="Times New Roman" w:cs="Times New Roman"/>
                 <w:b/>
                 <w:bCs/>
+                <w:sz w:val="20"/>
+                <w:szCs w:val="20"/>
               </w:rPr>
               <w:t>A</w:t>
             </w:r>
@@ -4652,7 +4278,19 @@
             <w:tcW w:w="3369" w:type="dxa"/>
           </w:tcPr>
           <w:p>
-            <w:r>
+            <w:pPr>
+              <w:rPr>
+                <w:rFonts w:ascii="Times New Roman" w:hAnsi="Times New Roman" w:cs="Times New Roman"/>
+                <w:sz w:val="20"/>
+                <w:szCs w:val="20"/>
+              </w:rPr>
+            </w:pPr>
+            <w:r>
+              <w:rPr>
+                <w:rFonts w:ascii="Times New Roman" w:hAnsi="Times New Roman" w:cs="Times New Roman"/>
+                <w:sz w:val="20"/>
+                <w:szCs w:val="20"/>
+              </w:rPr>
               <w:t>Turn right</w:t>
             </w:r>
           </w:p>
@@ -4664,14 +4302,20 @@
           <w:p>
             <w:pPr>
               <w:rPr>
+                <w:rFonts w:ascii="Times New Roman" w:hAnsi="Times New Roman" w:cs="Times New Roman"/>
                 <w:b/>
                 <w:bCs/>
+                <w:sz w:val="20"/>
+                <w:szCs w:val="20"/>
               </w:rPr>
             </w:pPr>
             <w:r>
               <w:rPr>
+                <w:rFonts w:ascii="Times New Roman" w:hAnsi="Times New Roman" w:cs="Times New Roman"/>
                 <w:b/>
                 <w:bCs/>
+                <w:sz w:val="20"/>
+                <w:szCs w:val="20"/>
               </w:rPr>
               <w:t>D</w:t>
             </w:r>
@@ -4684,7 +4328,19 @@
             <w:tcW w:w="3369" w:type="dxa"/>
           </w:tcPr>
           <w:p>
-            <w:r>
+            <w:pPr>
+              <w:rPr>
+                <w:rFonts w:ascii="Times New Roman" w:hAnsi="Times New Roman" w:cs="Times New Roman"/>
+                <w:sz w:val="20"/>
+                <w:szCs w:val="20"/>
+              </w:rPr>
+            </w:pPr>
+            <w:r>
+              <w:rPr>
+                <w:rFonts w:ascii="Times New Roman" w:hAnsi="Times New Roman" w:cs="Times New Roman"/>
+                <w:sz w:val="20"/>
+                <w:szCs w:val="20"/>
+              </w:rPr>
               <w:t>Boost speed</w:t>
             </w:r>
           </w:p>
@@ -4696,14 +4352,20 @@
           <w:p>
             <w:pPr>
               <w:rPr>
+                <w:rFonts w:ascii="Times New Roman" w:hAnsi="Times New Roman" w:cs="Times New Roman"/>
                 <w:b/>
                 <w:bCs/>
+                <w:sz w:val="20"/>
+                <w:szCs w:val="20"/>
               </w:rPr>
             </w:pPr>
             <w:r>
               <w:rPr>
+                <w:rFonts w:ascii="Times New Roman" w:hAnsi="Times New Roman" w:cs="Times New Roman"/>
                 <w:b/>
                 <w:bCs/>
+                <w:sz w:val="20"/>
+                <w:szCs w:val="20"/>
               </w:rPr>
               <w:t>SHIFT</w:t>
             </w:r>
@@ -4716,7 +4378,19 @@
             <w:tcW w:w="3369" w:type="dxa"/>
           </w:tcPr>
           <w:p>
-            <w:r>
+            <w:pPr>
+              <w:rPr>
+                <w:rFonts w:ascii="Times New Roman" w:hAnsi="Times New Roman" w:cs="Times New Roman"/>
+                <w:sz w:val="20"/>
+                <w:szCs w:val="20"/>
+              </w:rPr>
+            </w:pPr>
+            <w:r>
+              <w:rPr>
+                <w:rFonts w:ascii="Times New Roman" w:hAnsi="Times New Roman" w:cs="Times New Roman"/>
+                <w:sz w:val="20"/>
+                <w:szCs w:val="20"/>
+              </w:rPr>
               <w:t>Enter/Exit cannon camera</w:t>
             </w:r>
           </w:p>
@@ -4728,14 +4402,20 @@
           <w:p>
             <w:pPr>
               <w:rPr>
+                <w:rFonts w:ascii="Times New Roman" w:hAnsi="Times New Roman" w:cs="Times New Roman"/>
                 <w:b/>
                 <w:bCs/>
+                <w:sz w:val="20"/>
+                <w:szCs w:val="20"/>
               </w:rPr>
             </w:pPr>
             <w:r>
               <w:rPr>
+                <w:rFonts w:ascii="Times New Roman" w:hAnsi="Times New Roman" w:cs="Times New Roman"/>
                 <w:b/>
                 <w:bCs/>
+                <w:sz w:val="20"/>
+                <w:szCs w:val="20"/>
               </w:rPr>
               <w:t>V</w:t>
             </w:r>
@@ -4748,7 +4428,19 @@
             <w:tcW w:w="3369" w:type="dxa"/>
           </w:tcPr>
           <w:p>
-            <w:r>
+            <w:pPr>
+              <w:rPr>
+                <w:rFonts w:ascii="Times New Roman" w:hAnsi="Times New Roman" w:cs="Times New Roman"/>
+                <w:sz w:val="20"/>
+                <w:szCs w:val="20"/>
+              </w:rPr>
+            </w:pPr>
+            <w:r>
+              <w:rPr>
+                <w:rFonts w:ascii="Times New Roman" w:hAnsi="Times New Roman" w:cs="Times New Roman"/>
+                <w:sz w:val="20"/>
+                <w:szCs w:val="20"/>
+              </w:rPr>
               <w:t>Main Menu</w:t>
             </w:r>
           </w:p>
@@ -4760,14 +4452,20 @@
           <w:p>
             <w:pPr>
               <w:rPr>
+                <w:rFonts w:ascii="Times New Roman" w:hAnsi="Times New Roman" w:cs="Times New Roman"/>
                 <w:b/>
                 <w:bCs/>
+                <w:sz w:val="20"/>
+                <w:szCs w:val="20"/>
               </w:rPr>
             </w:pPr>
             <w:r>
               <w:rPr>
+                <w:rFonts w:ascii="Times New Roman" w:hAnsi="Times New Roman" w:cs="Times New Roman"/>
                 <w:b/>
                 <w:bCs/>
+                <w:sz w:val="20"/>
+                <w:szCs w:val="20"/>
               </w:rPr>
               <w:t>ESC</w:t>
             </w:r>
@@ -4780,7 +4478,19 @@
             <w:tcW w:w="3369" w:type="dxa"/>
           </w:tcPr>
           <w:p>
-            <w:r>
+            <w:pPr>
+              <w:rPr>
+                <w:rFonts w:ascii="Times New Roman" w:hAnsi="Times New Roman" w:cs="Times New Roman"/>
+                <w:sz w:val="20"/>
+                <w:szCs w:val="20"/>
+              </w:rPr>
+            </w:pPr>
+            <w:r>
+              <w:rPr>
+                <w:rFonts w:ascii="Times New Roman" w:hAnsi="Times New Roman" w:cs="Times New Roman"/>
+                <w:sz w:val="20"/>
+                <w:szCs w:val="20"/>
+              </w:rPr>
               <w:t>Enter/Exit Shop (If within range)</w:t>
             </w:r>
           </w:p>
@@ -4792,14 +4502,20 @@
           <w:p>
             <w:pPr>
               <w:rPr>
+                <w:rFonts w:ascii="Times New Roman" w:hAnsi="Times New Roman" w:cs="Times New Roman"/>
                 <w:b/>
                 <w:bCs/>
+                <w:sz w:val="20"/>
+                <w:szCs w:val="20"/>
               </w:rPr>
             </w:pPr>
             <w:r>
               <w:rPr>
+                <w:rFonts w:ascii="Times New Roman" w:hAnsi="Times New Roman" w:cs="Times New Roman"/>
                 <w:b/>
                 <w:bCs/>
+                <w:sz w:val="20"/>
+                <w:szCs w:val="20"/>
               </w:rPr>
               <w:t>E</w:t>
             </w:r>
@@ -4812,7 +4528,19 @@
             <w:tcW w:w="3369" w:type="dxa"/>
           </w:tcPr>
           <w:p>
-            <w:r>
+            <w:pPr>
+              <w:rPr>
+                <w:rFonts w:ascii="Times New Roman" w:hAnsi="Times New Roman" w:cs="Times New Roman"/>
+                <w:sz w:val="20"/>
+                <w:szCs w:val="20"/>
+              </w:rPr>
+            </w:pPr>
+            <w:r>
+              <w:rPr>
+                <w:rFonts w:ascii="Times New Roman" w:hAnsi="Times New Roman" w:cs="Times New Roman"/>
+                <w:sz w:val="20"/>
+                <w:szCs w:val="20"/>
+              </w:rPr>
               <w:t>Fire</w:t>
             </w:r>
           </w:p>
@@ -4824,48 +4552,56 @@
           <w:p>
             <w:pPr>
               <w:rPr>
+                <w:rFonts w:ascii="Times New Roman" w:hAnsi="Times New Roman" w:cs="Times New Roman"/>
                 <w:b/>
                 <w:bCs/>
+                <w:sz w:val="20"/>
+                <w:szCs w:val="20"/>
               </w:rPr>
             </w:pPr>
             <w:r>
               <w:rPr>
+                <w:rFonts w:ascii="Times New Roman" w:hAnsi="Times New Roman" w:cs="Times New Roman"/>
                 <w:b/>
                 <w:bCs/>
+                <w:sz w:val="20"/>
+                <w:szCs w:val="20"/>
               </w:rPr>
               <w:t>SPACE BAR</w:t>
             </w:r>
+          </w:p>
+          <w:p>
+            <w:pPr>
+              <w:rPr>
+                <w:rFonts w:ascii="Times New Roman" w:hAnsi="Times New Roman" w:cs="Times New Roman"/>
+                <w:b/>
+                <w:bCs/>
+                <w:sz w:val="20"/>
+                <w:szCs w:val="20"/>
+              </w:rPr>
+            </w:pPr>
           </w:p>
         </w:tc>
       </w:tr>
     </w:tbl>
-    <w:p/>
-    <w:p/>
     <w:p>
       <w:pPr>
         <w:pStyle w:val="Heading1"/>
-        <w:spacing w:after="240"/>
         <w:jc w:val="left"/>
         <w:rPr>
           <w:sz w:val="40"/>
         </w:rPr>
       </w:pPr>
-      <w:bookmarkStart w:id="32" w:name="_Toc478061673"/>
-      <w:bookmarkStart w:id="33" w:name="_Toc146737667"/>
+      <w:bookmarkStart w:id="33" w:name="_Toc478061673"/>
+      <w:bookmarkStart w:id="34" w:name="_Toc147670574"/>
       <w:r>
         <w:rPr>
           <w:sz w:val="40"/>
         </w:rPr>
-        <w:t>The</w:t>
-      </w:r>
-      <w:r>
-        <w:rPr>
-          <w:sz w:val="40"/>
-        </w:rPr>
-        <w:t xml:space="preserve"> Game</w:t>
-      </w:r>
-      <w:bookmarkEnd w:id="32"/>
+        <w:t>The Game</w:t>
+      </w:r>
       <w:bookmarkEnd w:id="33"/>
+      <w:bookmarkEnd w:id="34"/>
     </w:p>
     <w:p>
       <w:pPr>
@@ -4875,63 +4611,46 @@
           <w:sz w:val="28"/>
         </w:rPr>
       </w:pPr>
-      <w:bookmarkStart w:id="34" w:name="_Toc478061674"/>
-      <w:bookmarkStart w:id="35" w:name="_Toc146737668"/>
+      <w:bookmarkStart w:id="35" w:name="_Toc478061674"/>
+      <w:bookmarkStart w:id="36" w:name="_Toc147670575"/>
       <w:r>
         <w:rPr>
           <w:sz w:val="28"/>
         </w:rPr>
         <w:t>Overview</w:t>
       </w:r>
-      <w:bookmarkEnd w:id="34"/>
       <w:bookmarkEnd w:id="35"/>
-    </w:p>
-    <w:p/>
-    <w:p>
-      <w:pPr>
-        <w:rPr>
-          <w:i/>
-          <w:iCs/>
-        </w:rPr>
-      </w:pPr>
-      <w:r>
-        <w:tab/>
-      </w:r>
-      <w:r>
-        <w:rPr>
-          <w:i/>
-          <w:iCs/>
-        </w:rPr>
-        <w:t>Describe the single-player game experience in a few sentences.</w:t>
-      </w:r>
-    </w:p>
-    <w:p>
-      <w:pPr>
-        <w:rPr>
-          <w:i/>
-          <w:iCs/>
-        </w:rPr>
-      </w:pPr>
-    </w:p>
-    <w:p>
-      <w:pPr>
-        <w:rPr>
-          <w:i/>
-          <w:iCs/>
-        </w:rPr>
-      </w:pPr>
-      <w:r>
-        <w:rPr>
-          <w:i/>
-          <w:iCs/>
-        </w:rPr>
-        <w:tab/>
-        <w:t>Here is a breakdown of the key components of the single player game.</w:t>
-      </w:r>
-    </w:p>
-    <w:p>
-      <w:r>
-        <w:t>This single player game is uninterrupted by other players and allows players to</w:t>
+      <w:bookmarkEnd w:id="36"/>
+    </w:p>
+    <w:p>
+      <w:pPr>
+        <w:ind w:firstLine="720"/>
+      </w:pPr>
+      <w:r>
+        <w:t xml:space="preserve">This game </w:t>
+      </w:r>
+      <w:r>
+        <w:t xml:space="preserve">is a player versus environment style single player game where the key objective is to defeat the enemy ships, and eventually defeat the boss. This includes additional features such as the reward system to enable the player to upgrade their ship as well as freedom to the player to win the game however they want </w:t>
+      </w:r>
+      <w:proofErr w:type="gramStart"/>
+      <w:r>
+        <w:t>as long as</w:t>
+      </w:r>
+      <w:proofErr w:type="gramEnd"/>
+      <w:r>
+        <w:t xml:space="preserve"> they defeat the final enemy. This is to say there is no specific number of lower tier enemies or minimum upgrade required before being able to face the boss. This opens the door to many playstyles including speed running or </w:t>
+      </w:r>
+      <w:r>
+        <w:t>a completionist playstyle</w:t>
+      </w:r>
+      <w:r>
+        <w:t>, which is the playstyle in which a player will work to upgrade their ship to the highest level</w:t>
+      </w:r>
+      <w:r>
+        <w:t xml:space="preserve"> before progressing</w:t>
+      </w:r>
+      <w:r>
+        <w:t xml:space="preserve"> to ensure all battles are as easy as possible.</w:t>
       </w:r>
     </w:p>
     <w:p/>
@@ -4943,25 +4662,45 @@
           <w:sz w:val="28"/>
         </w:rPr>
       </w:pPr>
-      <w:bookmarkStart w:id="36" w:name="_Toc478061675"/>
-      <w:bookmarkStart w:id="37" w:name="_Toc146737669"/>
+      <w:bookmarkStart w:id="37" w:name="_Toc478061679"/>
+      <w:bookmarkStart w:id="38" w:name="_Toc147670576"/>
       <w:r>
         <w:rPr>
           <w:sz w:val="28"/>
         </w:rPr>
-        <w:t>Single Player Game Detail #1</w:t>
-      </w:r>
-      <w:bookmarkEnd w:id="36"/>
+        <w:t>Victory Conditions</w:t>
+      </w:r>
       <w:bookmarkEnd w:id="37"/>
-    </w:p>
-    <w:p>
-      <w:proofErr w:type="spellStart"/>
-      <w:r>
-        <w:t>PvE</w:t>
-      </w:r>
-      <w:proofErr w:type="spellEnd"/>
+      <w:bookmarkEnd w:id="38"/>
+    </w:p>
+    <w:p>
+      <w:r>
+        <w:tab/>
+        <w:t xml:space="preserve">The player can win the game by defeating the final boss, the Buccaneer, in battle. Once the boss’s health reaches zero, the game will display a victory screen. This is the only condition for victory to truly ensure each player can customize their experience. The player can also lose the game by having their own health reach zero, so this urges any player to seriously consider upgrading their ship for the best chance at victory. </w:t>
+      </w:r>
     </w:p>
     <w:p/>
+    <w:p>
+      <w:pPr>
+        <w:pStyle w:val="Heading1"/>
+        <w:jc w:val="left"/>
+        <w:rPr>
+          <w:sz w:val="40"/>
+        </w:rPr>
+      </w:pPr>
+      <w:bookmarkStart w:id="39" w:name="_Toc426902191"/>
+      <w:bookmarkStart w:id="40" w:name="_Toc478061630"/>
+      <w:bookmarkStart w:id="41" w:name="_Toc147670577"/>
+      <w:r>
+        <w:rPr>
+          <w:sz w:val="40"/>
+        </w:rPr>
+        <w:t>The Game World</w:t>
+      </w:r>
+      <w:bookmarkEnd w:id="39"/>
+      <w:bookmarkEnd w:id="40"/>
+      <w:bookmarkEnd w:id="41"/>
+    </w:p>
     <w:p>
       <w:pPr>
         <w:pStyle w:val="Heading2"/>
@@ -4970,24 +4709,28 @@
           <w:sz w:val="28"/>
         </w:rPr>
       </w:pPr>
-      <w:bookmarkStart w:id="38" w:name="_Toc478061676"/>
-      <w:bookmarkStart w:id="39" w:name="_Toc146737670"/>
+      <w:bookmarkStart w:id="42" w:name="_Toc478061635"/>
+      <w:bookmarkStart w:id="43" w:name="_Toc147670578"/>
       <w:r>
         <w:rPr>
           <w:sz w:val="28"/>
         </w:rPr>
-        <w:t>Single Player Game Detail #2</w:t>
-      </w:r>
-      <w:bookmarkEnd w:id="38"/>
-      <w:bookmarkEnd w:id="39"/>
-    </w:p>
-    <w:p>
-      <w:r>
-        <w:t>Progression</w:t>
-      </w:r>
-    </w:p>
-    <w:p/>
-    <w:p/>
+        <w:t>Overview</w:t>
+      </w:r>
+      <w:bookmarkEnd w:id="42"/>
+      <w:bookmarkEnd w:id="43"/>
+    </w:p>
+    <w:p>
+      <w:r>
+        <w:tab/>
+        <w:t>The physical world features a three-dimensional layout with various assets and obstacles inserted into the map to increase the complexity of the world. The terrain, obstacles, and assets were selected specifically to further improve the player experience.</w:t>
+      </w:r>
+    </w:p>
+    <w:p>
+      <w:pPr>
+        <w:ind w:firstLine="720"/>
+      </w:pPr>
+    </w:p>
     <w:p>
       <w:pPr>
         <w:pStyle w:val="Heading2"/>
@@ -4996,269 +4739,176 @@
           <w:sz w:val="28"/>
         </w:rPr>
       </w:pPr>
-      <w:bookmarkStart w:id="40" w:name="_Toc478061679"/>
-      <w:bookmarkStart w:id="41" w:name="_Toc146737671"/>
+      <w:bookmarkStart w:id="44" w:name="_Toc147670579"/>
       <w:r>
         <w:rPr>
           <w:sz w:val="28"/>
         </w:rPr>
-        <w:t>Victory Conditions</w:t>
-      </w:r>
-      <w:bookmarkEnd w:id="40"/>
-      <w:bookmarkEnd w:id="41"/>
-    </w:p>
-    <w:p/>
+        <w:t>The Map</w:t>
+      </w:r>
+      <w:bookmarkEnd w:id="44"/>
+    </w:p>
     <w:p>
       <w:r>
         <w:tab/>
-        <w:t>How does the player win the single-player game?</w:t>
-      </w:r>
-    </w:p>
-    <w:p/>
-    <w:p/>
-    <w:p>
-      <w:pPr>
-        <w:pStyle w:val="Heading1"/>
-        <w:spacing w:after="240"/>
-        <w:jc w:val="left"/>
-        <w:rPr>
-          <w:sz w:val="40"/>
-        </w:rPr>
-      </w:pPr>
-      <w:bookmarkStart w:id="42" w:name="_Toc146737672"/>
-      <w:r>
-        <w:rPr>
-          <w:sz w:val="40"/>
-        </w:rPr>
-        <w:t>Artificial Intelligence</w:t>
-      </w:r>
-      <w:bookmarkEnd w:id="42"/>
+      </w:r>
+      <w:r>
+        <w:t xml:space="preserve">The terrain was manually created using the Unity terrain tool to create the water and terraform the islands and map-boarder. The terrain has been painted so that the first section of the map is a shallower sea with a brighter color scheme for the water, which darkens as the map progresses to more difficult stages. The islands are painted with a grainy yellow to reflect sand as well as green to reflect grass. The islands also have huts, jetties, and shops which have all been custom made to the specific game, some of which are interactable to enable the shop feature – specifically any islands with a jetty and a larger hut. The final boss exists within a cove which features the above as well as a large treasure chest which is unmistakably the bounty the player is trying to obtain. </w:t>
+      </w:r>
     </w:p>
     <w:p>
       <w:pPr>
         <w:pStyle w:val="Heading2"/>
         <w:jc w:val="left"/>
+      </w:pPr>
+      <w:bookmarkStart w:id="45" w:name="_Toc147670580"/>
+      <w:r>
         <w:rPr>
           <w:sz w:val="28"/>
         </w:rPr>
-      </w:pPr>
-      <w:bookmarkStart w:id="43" w:name="_Toc146737673"/>
-      <w:r>
-        <w:rPr>
-          <w:sz w:val="28"/>
-        </w:rPr>
-        <w:t>AI Algorithms</w:t>
-      </w:r>
-      <w:bookmarkEnd w:id="43"/>
-    </w:p>
-    <w:p/>
+        <w:t>Obstacles</w:t>
+      </w:r>
+      <w:bookmarkEnd w:id="45"/>
+    </w:p>
     <w:p>
       <w:r>
         <w:tab/>
-        <w:t>What AI algorithms are employed in this game.</w:t>
-      </w:r>
-    </w:p>
-    <w:p/>
-    <w:p/>
+      </w:r>
+      <w:r>
+        <w:t xml:space="preserve">The player, as a boat, </w:t>
+      </w:r>
+      <w:r>
+        <w:t xml:space="preserve">will </w:t>
+      </w:r>
+      <w:r>
+        <w:t xml:space="preserve">instinctively try to remain in the water, away from the islands and enemies as obstacles. The </w:t>
+      </w:r>
+      <w:r>
+        <w:t xml:space="preserve">scripts are in place to damage the player ship and push them away from the island in </w:t>
+      </w:r>
+      <w:r>
+        <w:t>case</w:t>
+      </w:r>
+      <w:r>
+        <w:t xml:space="preserve"> of any collision to mimic a real collision with an island. This also occurs on impact with the map edges to ensure the player remains within the confines of the map. Enemy ships of varying difficulties </w:t>
+      </w:r>
+      <w:r>
+        <w:lastRenderedPageBreak/>
+        <w:t xml:space="preserve">are also scattered throughout the map to </w:t>
+      </w:r>
+      <w:r>
+        <w:t>not only challenge the player but to provide an opportunity to earn more money to upgrade their ship.</w:t>
+      </w:r>
+    </w:p>
+    <w:p>
+      <w:pPr>
+        <w:ind w:firstLine="720"/>
+      </w:pPr>
+    </w:p>
     <w:p>
       <w:pPr>
         <w:pStyle w:val="Heading1"/>
-        <w:spacing w:after="240"/>
         <w:jc w:val="left"/>
         <w:rPr>
           <w:sz w:val="40"/>
         </w:rPr>
       </w:pPr>
-      <w:bookmarkStart w:id="44" w:name="_Toc426902191"/>
-      <w:bookmarkStart w:id="45" w:name="_Toc478061630"/>
-      <w:bookmarkStart w:id="46" w:name="_Toc146737674"/>
+      <w:bookmarkStart w:id="46" w:name="_Toc426902194"/>
+      <w:bookmarkStart w:id="47" w:name="_Toc478061656"/>
+      <w:bookmarkStart w:id="48" w:name="_Toc426902199"/>
+      <w:bookmarkStart w:id="49" w:name="_Toc147670581"/>
+      <w:bookmarkEnd w:id="46"/>
       <w:r>
         <w:rPr>
           <w:sz w:val="40"/>
         </w:rPr>
-        <w:t>The Game World</w:t>
-      </w:r>
-      <w:bookmarkEnd w:id="44"/>
-      <w:bookmarkEnd w:id="45"/>
-      <w:bookmarkEnd w:id="46"/>
-    </w:p>
-    <w:p>
-      <w:pPr>
-        <w:pStyle w:val="Heading2"/>
-        <w:jc w:val="left"/>
-        <w:rPr>
-          <w:sz w:val="28"/>
-        </w:rPr>
-      </w:pPr>
-      <w:bookmarkStart w:id="47" w:name="_Toc478061634"/>
-      <w:bookmarkStart w:id="48" w:name="_Toc426902192"/>
-      <w:bookmarkStart w:id="49" w:name="_Toc146737675"/>
-      <w:r>
-        <w:rPr>
-          <w:sz w:val="28"/>
-        </w:rPr>
-        <w:t>The Physical World</w:t>
+        <w:t>Game Characters</w:t>
       </w:r>
       <w:bookmarkEnd w:id="47"/>
       <w:bookmarkEnd w:id="48"/>
       <w:bookmarkEnd w:id="49"/>
     </w:p>
-    <w:p/>
-    <w:p>
-      <w:pPr>
-        <w:pStyle w:val="Heading3"/>
+    <w:p>
+      <w:pPr>
+        <w:pStyle w:val="Heading2"/>
         <w:jc w:val="left"/>
         <w:rPr>
-          <w:u w:val="none"/>
-        </w:rPr>
-      </w:pPr>
-      <w:bookmarkStart w:id="50" w:name="_Toc478061635"/>
-      <w:bookmarkStart w:id="51" w:name="_Toc146737676"/>
-      <w:r>
-        <w:rPr>
-          <w:u w:val="none"/>
-        </w:rPr>
-        <w:lastRenderedPageBreak/>
+          <w:sz w:val="28"/>
+        </w:rPr>
+      </w:pPr>
+      <w:bookmarkStart w:id="50" w:name="_Toc478061657"/>
+      <w:bookmarkStart w:id="51" w:name="_Toc147670582"/>
+      <w:r>
+        <w:rPr>
+          <w:sz w:val="28"/>
+        </w:rPr>
         <w:t>Overview</w:t>
       </w:r>
       <w:bookmarkEnd w:id="50"/>
       <w:bookmarkEnd w:id="51"/>
     </w:p>
-    <w:p>
-      <w:pPr>
-        <w:pStyle w:val="FootnoteText"/>
-      </w:pPr>
-    </w:p>
+    <w:p/>
     <w:p>
       <w:r>
         <w:tab/>
-        <w:t>Describe an overview of the physical world.  Then start talking about the components of the physical world below in each paragraph.</w:t>
-      </w:r>
-    </w:p>
-    <w:p>
-      <w:pPr>
-        <w:pStyle w:val="FootnoteText"/>
-      </w:pPr>
-    </w:p>
-    <w:p>
-      <w:pPr>
-        <w:ind w:firstLine="720"/>
-      </w:pPr>
-      <w:r>
-        <w:t>The following describes the key components of the physical world.</w:t>
-      </w:r>
-    </w:p>
-    <w:p>
-      <w:pPr>
-        <w:pStyle w:val="FootnoteText"/>
-      </w:pPr>
-    </w:p>
-    <w:p>
-      <w:pPr>
-        <w:pStyle w:val="Heading3"/>
+        <w:t>Over of what your characters are.</w:t>
+      </w:r>
+    </w:p>
+    <w:p/>
+    <w:p>
+      <w:pPr>
+        <w:pStyle w:val="Heading2"/>
         <w:jc w:val="left"/>
         <w:rPr>
-          <w:u w:val="none"/>
-        </w:rPr>
-      </w:pPr>
-      <w:bookmarkStart w:id="52" w:name="_Toc478061636"/>
-      <w:bookmarkStart w:id="53" w:name="_Toc146737677"/>
-      <w:r>
-        <w:rPr>
-          <w:u w:val="none"/>
-        </w:rPr>
-        <w:t>Key Locations</w:t>
+          <w:sz w:val="28"/>
+        </w:rPr>
+      </w:pPr>
+      <w:bookmarkStart w:id="52" w:name="_Toc147670583"/>
+      <w:r>
+        <w:rPr>
+          <w:sz w:val="28"/>
+        </w:rPr>
+        <w:t>The Player</w:t>
       </w:r>
       <w:bookmarkEnd w:id="52"/>
+    </w:p>
+    <w:p/>
+    <w:p>
+      <w:r>
+        <w:tab/>
+        <w:t>How you create or personalize your character.</w:t>
+      </w:r>
+    </w:p>
+    <w:p/>
+    <w:p>
+      <w:pPr>
+        <w:pStyle w:val="Heading2"/>
+        <w:jc w:val="left"/>
+        <w:rPr>
+          <w:sz w:val="28"/>
+        </w:rPr>
+      </w:pPr>
+      <w:bookmarkStart w:id="53" w:name="_Toc478061659"/>
+      <w:bookmarkStart w:id="54" w:name="_Toc147670584"/>
+      <w:r>
+        <w:rPr>
+          <w:sz w:val="28"/>
+        </w:rPr>
+        <w:t>Enemies</w:t>
+      </w:r>
       <w:bookmarkEnd w:id="53"/>
+      <w:bookmarkEnd w:id="54"/>
     </w:p>
     <w:p/>
     <w:p>
+      <w:pPr>
+        <w:spacing w:after="240"/>
+      </w:pPr>
       <w:r>
         <w:tab/>
-        <w:t>Describe the key locations in the world here.</w:t>
-      </w:r>
-    </w:p>
-    <w:p/>
-    <w:p>
-      <w:pPr>
-        <w:pStyle w:val="Heading3"/>
-        <w:jc w:val="left"/>
-        <w:rPr>
-          <w:u w:val="none"/>
-        </w:rPr>
-      </w:pPr>
-      <w:bookmarkStart w:id="54" w:name="_Toc478061637"/>
-      <w:bookmarkStart w:id="55" w:name="_Toc146737678"/>
-      <w:r>
-        <w:rPr>
-          <w:u w:val="none"/>
-        </w:rPr>
-        <w:t>Travel</w:t>
-      </w:r>
-      <w:bookmarkEnd w:id="54"/>
-      <w:bookmarkEnd w:id="55"/>
-    </w:p>
-    <w:p>
-      <w:pPr>
-        <w:pStyle w:val="FootnoteText"/>
-      </w:pPr>
-    </w:p>
-    <w:p>
-      <w:r>
-        <w:tab/>
-        <w:t xml:space="preserve">Describe how the player moves characters </w:t>
-      </w:r>
-      <w:proofErr w:type="gramStart"/>
-      <w:r>
-        <w:t>around in</w:t>
-      </w:r>
-      <w:proofErr w:type="gramEnd"/>
-      <w:r>
-        <w:t xml:space="preserve"> the world.</w:t>
-      </w:r>
-    </w:p>
-    <w:p/>
-    <w:p>
-      <w:pPr>
-        <w:pStyle w:val="Heading3"/>
-        <w:jc w:val="left"/>
-        <w:rPr>
-          <w:u w:val="none"/>
-        </w:rPr>
-      </w:pPr>
-      <w:bookmarkStart w:id="56" w:name="_Toc478061639"/>
-      <w:bookmarkStart w:id="57" w:name="_Toc146737680"/>
-      <w:r>
-        <w:rPr>
-          <w:u w:val="none"/>
-        </w:rPr>
-        <w:t>Objects</w:t>
-      </w:r>
-      <w:bookmarkEnd w:id="56"/>
-      <w:bookmarkEnd w:id="57"/>
-    </w:p>
-    <w:p/>
-    <w:p>
-      <w:r>
-        <w:tab/>
-        <w:t>Describe the different objects that can be found in the world.</w:t>
-      </w:r>
-    </w:p>
-    <w:p/>
-    <w:p>
-      <w:pPr>
-        <w:ind w:firstLine="720"/>
-      </w:pPr>
-      <w:r>
-        <w:t>See the “Objects Appendix” for a list of all the objects found in the world.</w:t>
-      </w:r>
-    </w:p>
-    <w:p/>
-    <w:p/>
-    <w:p>
-      <w:bookmarkStart w:id="58" w:name="_Toc426902194"/>
-      <w:bookmarkEnd w:id="58"/>
+        <w:t>Describe enemies or monsters in the world or whomever the player is trying to defeat.  Naturally this depends heavily on your game idea but generally games are about trying to kill something.</w:t>
+      </w:r>
+      <w:bookmarkStart w:id="55" w:name="_Toc426902200"/>
     </w:p>
     <w:p>
       <w:pPr>
@@ -5268,20 +4918,15 @@
           <w:sz w:val="40"/>
         </w:rPr>
       </w:pPr>
-      <w:bookmarkStart w:id="59" w:name="_Toc478061656"/>
-      <w:bookmarkStart w:id="60" w:name="_Toc426902199"/>
-      <w:bookmarkStart w:id="61" w:name="_Toc146737684"/>
+      <w:bookmarkStart w:id="56" w:name="_Toc147670585"/>
       <w:r>
         <w:rPr>
           <w:sz w:val="40"/>
         </w:rPr>
-        <w:t>Game Characters</w:t>
-      </w:r>
-      <w:bookmarkEnd w:id="59"/>
-      <w:bookmarkEnd w:id="60"/>
-      <w:bookmarkEnd w:id="61"/>
-    </w:p>
-    <w:p/>
+        <w:t>Artificial Intelligence</w:t>
+      </w:r>
+      <w:bookmarkEnd w:id="56"/>
+    </w:p>
     <w:p>
       <w:pPr>
         <w:pStyle w:val="Heading2"/>
@@ -5290,22 +4935,168 @@
           <w:sz w:val="28"/>
         </w:rPr>
       </w:pPr>
-      <w:bookmarkStart w:id="62" w:name="_Toc478061657"/>
-      <w:bookmarkStart w:id="63" w:name="_Toc146737685"/>
+      <w:bookmarkStart w:id="57" w:name="_Toc147670586"/>
       <w:r>
         <w:rPr>
           <w:sz w:val="28"/>
         </w:rPr>
-        <w:t>Overview</w:t>
-      </w:r>
-      <w:bookmarkEnd w:id="62"/>
-      <w:bookmarkEnd w:id="63"/>
-    </w:p>
-    <w:p/>
+        <w:t>Finite State Machine</w:t>
+      </w:r>
+      <w:bookmarkEnd w:id="57"/>
+    </w:p>
     <w:p>
       <w:r>
         <w:tab/>
-        <w:t>Over of what your characters are.</w:t>
+        <w:t>All enemy AI ships use the same FSM algorithm for determining their behavior at any point throughout the game. Below is a visual representation of the FSM algorithm:</w:t>
+      </w:r>
+    </w:p>
+    <w:p>
+      <w:pPr>
+        <w:keepNext/>
+      </w:pPr>
+      <w:r>
+        <w:drawing>
+          <wp:inline distT="0" distB="0" distL="0" distR="0" wp14:anchorId="1A9A295A" wp14:editId="27311C97">
+            <wp:extent cx="5486400" cy="3542030"/>
+            <wp:effectExtent l="0" t="0" r="0" b="0"/>
+            <wp:docPr id="119579498" name="Picture 1" descr="A diagram of a game&#10;&#10;Description automatically generated"/>
+            <wp:cNvGraphicFramePr>
+              <a:graphicFrameLocks xmlns:a="http://schemas.openxmlformats.org/drawingml/2006/main" noChangeAspect="1"/>
+            </wp:cNvGraphicFramePr>
+            <a:graphic xmlns:a="http://schemas.openxmlformats.org/drawingml/2006/main">
+              <a:graphicData uri="http://schemas.openxmlformats.org/drawingml/2006/picture">
+                <pic:pic xmlns:pic="http://schemas.openxmlformats.org/drawingml/2006/picture">
+                  <pic:nvPicPr>
+                    <pic:cNvPr id="119579498" name="Picture 1" descr="A diagram of a game&#10;&#10;Description automatically generated"/>
+                    <pic:cNvPicPr/>
+                  </pic:nvPicPr>
+                  <pic:blipFill>
+                    <a:blip r:embed="rId13"/>
+                    <a:stretch>
+                      <a:fillRect/>
+                    </a:stretch>
+                  </pic:blipFill>
+                  <pic:spPr>
+                    <a:xfrm>
+                      <a:off x="0" y="0"/>
+                      <a:ext cx="5486400" cy="3542030"/>
+                    </a:xfrm>
+                    <a:prstGeom prst="rect">
+                      <a:avLst/>
+                    </a:prstGeom>
+                  </pic:spPr>
+                </pic:pic>
+              </a:graphicData>
+            </a:graphic>
+          </wp:inline>
+        </w:drawing>
+      </w:r>
+    </w:p>
+    <w:p>
+      <w:pPr>
+        <w:pStyle w:val="Caption"/>
+        <w:rPr>
+          <w:sz w:val="20"/>
+          <w:szCs w:val="20"/>
+        </w:rPr>
+      </w:pPr>
+      <w:r>
+        <w:rPr>
+          <w:sz w:val="20"/>
+          <w:szCs w:val="20"/>
+        </w:rPr>
+        <w:t xml:space="preserve">Figure </w:t>
+      </w:r>
+      <w:r>
+        <w:rPr>
+          <w:sz w:val="20"/>
+          <w:szCs w:val="20"/>
+        </w:rPr>
+        <w:fldChar w:fldCharType="begin"/>
+      </w:r>
+      <w:r>
+        <w:rPr>
+          <w:sz w:val="20"/>
+          <w:szCs w:val="20"/>
+        </w:rPr>
+        <w:instrText xml:space="preserve"> SEQ Figure \* ARABIC </w:instrText>
+      </w:r>
+      <w:r>
+        <w:rPr>
+          <w:sz w:val="20"/>
+          <w:szCs w:val="20"/>
+        </w:rPr>
+        <w:fldChar w:fldCharType="separate"/>
+      </w:r>
+      <w:r>
+        <w:rPr>
+          <w:noProof/>
+          <w:sz w:val="20"/>
+          <w:szCs w:val="20"/>
+        </w:rPr>
+        <w:t>6</w:t>
+      </w:r>
+      <w:r>
+        <w:rPr>
+          <w:sz w:val="20"/>
+          <w:szCs w:val="20"/>
+        </w:rPr>
+        <w:fldChar w:fldCharType="end"/>
+      </w:r>
+      <w:r>
+        <w:rPr>
+          <w:sz w:val="20"/>
+          <w:szCs w:val="20"/>
+        </w:rPr>
+        <w:t xml:space="preserve"> - FSM Map</w:t>
+      </w:r>
+    </w:p>
+    <w:p>
+      <w:pPr>
+        <w:pStyle w:val="Caption"/>
+      </w:pPr>
+      <w:r>
+        <w:rPr>
+          <w:rFonts w:cs="Times New Roman"/>
+          <w:i w:val="0"/>
+          <w:iCs w:val="0"/>
+          <w:sz w:val="20"/>
+          <w:szCs w:val="20"/>
+        </w:rPr>
+        <w:t xml:space="preserve">Figure 6 clearly indicates the conditions for switching between states for the AI entities. The enemy ships are by default in a patrol state, which includes travelling to and from pre-determined waypoints. Should the player, for whatever reason, enter a specified radius from the enemy ship, the enemy ship will enter a chase state. The chase state uses the player’s location as the destination for the enemy ship to enable the AI to ‘chase’ the player. If the player </w:t>
+      </w:r>
+      <w:proofErr w:type="gramStart"/>
+      <w:r>
+        <w:rPr>
+          <w:rFonts w:cs="Times New Roman"/>
+          <w:i w:val="0"/>
+          <w:iCs w:val="0"/>
+          <w:sz w:val="20"/>
+          <w:szCs w:val="20"/>
+        </w:rPr>
+        <w:t>is able to</w:t>
+      </w:r>
+      <w:proofErr w:type="gramEnd"/>
+      <w:r>
+        <w:rPr>
+          <w:rFonts w:cs="Times New Roman"/>
+          <w:i w:val="0"/>
+          <w:iCs w:val="0"/>
+          <w:sz w:val="20"/>
+          <w:szCs w:val="20"/>
+        </w:rPr>
+        <w:t xml:space="preserve"> escape the chase range, the enemy ship will revert to the default </w:t>
+      </w:r>
+      <w:r>
+        <w:rPr>
+          <w:rFonts w:cs="Times New Roman"/>
+          <w:i w:val="0"/>
+          <w:iCs w:val="0"/>
+          <w:sz w:val="20"/>
+          <w:szCs w:val="20"/>
+        </w:rPr>
+        <w:lastRenderedPageBreak/>
+        <w:t>patrol state and continue its journey to the waypoints. If the player enters the attack range, the enemy ship will continue chasing the player whilst also attacking the player. The enemy ships will stop before colliding with the player to mimic the expected distance between two ships in battle. It should be noted if the enemy ship’s health reaches or passes zero at any point throughout the game and during any state, the enemy ship will be destroyed, give the player a reward, and de-spawn.</w:t>
       </w:r>
     </w:p>
     <w:p/>
@@ -5317,25 +5108,89 @@
           <w:sz w:val="28"/>
         </w:rPr>
       </w:pPr>
-      <w:bookmarkStart w:id="64" w:name="_Toc478061658"/>
-      <w:bookmarkStart w:id="65" w:name="_Toc146737686"/>
+      <w:bookmarkStart w:id="58" w:name="_Toc147670587"/>
       <w:r>
         <w:rPr>
           <w:sz w:val="28"/>
         </w:rPr>
-        <w:t>Creating a Character</w:t>
-      </w:r>
-      <w:bookmarkEnd w:id="64"/>
-      <w:bookmarkEnd w:id="65"/>
+        <w:t>AI Algorithms</w:t>
+      </w:r>
+      <w:bookmarkEnd w:id="58"/>
     </w:p>
     <w:p/>
     <w:p>
       <w:r>
         <w:tab/>
-        <w:t>How you create or personalize your character.</w:t>
-      </w:r>
-    </w:p>
-    <w:p/>
+        <w:t>What AI algorithms are employed in this game.</w:t>
+      </w:r>
+    </w:p>
+    <w:p>
+      <w:r>
+        <w:br w:type="page"/>
+      </w:r>
+    </w:p>
+    <w:p>
+      <w:pPr>
+        <w:pStyle w:val="Heading1"/>
+        <w:jc w:val="left"/>
+        <w:rPr>
+          <w:sz w:val="52"/>
+        </w:rPr>
+      </w:pPr>
+      <w:bookmarkStart w:id="59" w:name="_Toc147670589"/>
+      <w:bookmarkEnd w:id="55"/>
+      <w:r>
+        <w:rPr>
+          <w:sz w:val="40"/>
+          <w:szCs w:val="40"/>
+        </w:rPr>
+        <w:lastRenderedPageBreak/>
+        <w:t>Logs</w:t>
+      </w:r>
+      <w:bookmarkStart w:id="60" w:name="_Toc147670588"/>
+      <w:bookmarkEnd w:id="59"/>
+      <w:r>
+        <w:rPr>
+          <w:sz w:val="52"/>
+        </w:rPr>
+        <w:t xml:space="preserve"> </w:t>
+      </w:r>
+    </w:p>
+    <w:p>
+      <w:pPr>
+        <w:rPr>
+          <w:b/>
+          <w:sz w:val="52"/>
+        </w:rPr>
+      </w:pPr>
+      <w:r>
+        <w:rPr>
+          <w:sz w:val="52"/>
+        </w:rPr>
+        <w:br w:type="page"/>
+      </w:r>
+    </w:p>
+    <w:p>
+      <w:pPr>
+        <w:pStyle w:val="Heading1"/>
+        <w:rPr>
+          <w:sz w:val="52"/>
+        </w:rPr>
+      </w:pPr>
+      <w:r>
+        <w:rPr>
+          <w:sz w:val="52"/>
+        </w:rPr>
+        <w:lastRenderedPageBreak/>
+        <w:t>Credit Page</w:t>
+      </w:r>
+      <w:bookmarkEnd w:id="60"/>
+    </w:p>
+    <w:p>
+      <w:r>
+        <w:t>The entire team as provided below held a critical role in the design of the game. Each member’s roles and responsibilities were delegated according to individual strengths to ensure a quality product. Shared responsibilities still included script refinements, bug correction, and testing of new features.</w:t>
+      </w:r>
+    </w:p>
     <w:p>
       <w:pPr>
         <w:pStyle w:val="Heading2"/>
@@ -5344,26 +5199,369 @@
           <w:sz w:val="28"/>
         </w:rPr>
       </w:pPr>
-      <w:bookmarkStart w:id="66" w:name="_Toc478061659"/>
-      <w:bookmarkStart w:id="67" w:name="_Toc146737687"/>
-      <w:r>
-        <w:rPr>
-          <w:sz w:val="28"/>
-        </w:rPr>
-        <w:t>Enemies and Monsters</w:t>
-      </w:r>
-      <w:bookmarkEnd w:id="66"/>
-      <w:bookmarkEnd w:id="67"/>
-    </w:p>
-    <w:p/>
-    <w:p>
-      <w:r>
-        <w:tab/>
-        <w:t>Describe enemies or monsters in the world or whomever the player is trying to defeat.  Naturally this depends heavily on your game idea but generally games are about trying to kill something.</w:t>
-      </w:r>
-      <w:bookmarkStart w:id="68" w:name="_Toc426902200"/>
-    </w:p>
-    <w:p/>
+    </w:p>
+    <w:tbl>
+      <w:tblPr>
+        <w:tblStyle w:val="TableGrid"/>
+        <w:tblW w:w="0" w:type="auto"/>
+        <w:tblBorders>
+          <w:top w:val="none" w:sz="0" w:space="0" w:color="auto"/>
+          <w:left w:val="none" w:sz="0" w:space="0" w:color="auto"/>
+          <w:bottom w:val="none" w:sz="0" w:space="0" w:color="auto"/>
+          <w:right w:val="none" w:sz="0" w:space="0" w:color="auto"/>
+          <w:insideH w:val="none" w:sz="0" w:space="0" w:color="auto"/>
+          <w:insideV w:val="none" w:sz="0" w:space="0" w:color="auto"/>
+        </w:tblBorders>
+        <w:tblLayout w:type="fixed"/>
+        <w:tblLook w:val="04A0" w:firstRow="1" w:lastRow="0" w:firstColumn="1" w:lastColumn="0" w:noHBand="0" w:noVBand="1"/>
+      </w:tblPr>
+      <w:tblGrid>
+        <w:gridCol w:w="3227"/>
+        <w:gridCol w:w="5629"/>
+      </w:tblGrid>
+      <w:tr>
+        <w:tc>
+          <w:tcPr>
+            <w:tcW w:w="3227" w:type="dxa"/>
+          </w:tcPr>
+          <w:p>
+            <w:pPr>
+              <w:rPr>
+                <w:rFonts w:ascii="Times New Roman" w:hAnsi="Times New Roman" w:cs="Times New Roman"/>
+              </w:rPr>
+            </w:pPr>
+            <w:r>
+              <w:rPr>
+                <w:rFonts w:ascii="Times New Roman" w:hAnsi="Times New Roman" w:cs="Times New Roman"/>
+                <w:noProof/>
+              </w:rPr>
+              <w:drawing>
+                <wp:inline distT="0" distB="0" distL="0" distR="0" wp14:anchorId="7F249E12" wp14:editId="3AD12208">
+                  <wp:extent cx="1911985" cy="1911985"/>
+                  <wp:effectExtent l="0" t="0" r="0" b="0"/>
+                  <wp:docPr id="433772790" name="Picture 3" descr="profile image"/>
+                  <wp:cNvGraphicFramePr>
+                    <a:graphicFrameLocks xmlns:a="http://schemas.openxmlformats.org/drawingml/2006/main" noChangeAspect="1"/>
+                  </wp:cNvGraphicFramePr>
+                  <a:graphic xmlns:a="http://schemas.openxmlformats.org/drawingml/2006/main">
+                    <a:graphicData uri="http://schemas.openxmlformats.org/drawingml/2006/picture">
+                      <pic:pic xmlns:pic="http://schemas.openxmlformats.org/drawingml/2006/picture">
+                        <pic:nvPicPr>
+                          <pic:cNvPr id="0" name="Picture 8" descr="profile image"/>
+                          <pic:cNvPicPr>
+                            <a:picLocks noChangeAspect="1" noChangeArrowheads="1"/>
+                          </pic:cNvPicPr>
+                        </pic:nvPicPr>
+                        <pic:blipFill>
+                          <a:blip r:embed="rId14" cstate="print">
+                            <a:extLst>
+                              <a:ext uri="{28A0092B-C50C-407E-A947-70E740481C1C}">
+                                <a14:useLocalDpi xmlns:a14="http://schemas.microsoft.com/office/drawing/2010/main" val="0"/>
+                              </a:ext>
+                            </a:extLst>
+                          </a:blip>
+                          <a:srcRect/>
+                          <a:stretch>
+                            <a:fillRect/>
+                          </a:stretch>
+                        </pic:blipFill>
+                        <pic:spPr bwMode="auto">
+                          <a:xfrm>
+                            <a:off x="0" y="0"/>
+                            <a:ext cx="1911985" cy="1911985"/>
+                          </a:xfrm>
+                          <a:prstGeom prst="rect">
+                            <a:avLst/>
+                          </a:prstGeom>
+                          <a:noFill/>
+                          <a:ln>
+                            <a:noFill/>
+                          </a:ln>
+                        </pic:spPr>
+                      </pic:pic>
+                    </a:graphicData>
+                  </a:graphic>
+                </wp:inline>
+              </w:drawing>
+            </w:r>
+          </w:p>
+        </w:tc>
+        <w:tc>
+          <w:tcPr>
+            <w:tcW w:w="5629" w:type="dxa"/>
+          </w:tcPr>
+          <w:p>
+            <w:pPr>
+              <w:spacing w:after="240"/>
+              <w:rPr>
+                <w:rFonts w:ascii="Times New Roman" w:hAnsi="Times New Roman" w:cs="Times New Roman"/>
+                <w:b/>
+                <w:bCs/>
+              </w:rPr>
+            </w:pPr>
+            <w:r>
+              <w:rPr>
+                <w:rFonts w:ascii="Times New Roman" w:hAnsi="Times New Roman" w:cs="Times New Roman"/>
+                <w:b/>
+                <w:bCs/>
+                <w:sz w:val="28"/>
+              </w:rPr>
+              <w:t>Barend De Lange</w:t>
+            </w:r>
+            <w:r>
+              <w:rPr>
+                <w:rFonts w:ascii="Times New Roman" w:hAnsi="Times New Roman" w:cs="Times New Roman"/>
+                <w:b/>
+                <w:bCs/>
+              </w:rPr>
+              <w:t xml:space="preserve"> </w:t>
+            </w:r>
+            <w:r>
+              <w:rPr>
+                <w:rFonts w:ascii="Times New Roman" w:hAnsi="Times New Roman" w:cs="Times New Roman"/>
+                <w:b/>
+                <w:bCs/>
+              </w:rPr>
+              <w:br/>
+              <w:t>Game Developer</w:t>
+            </w:r>
+            <w:r>
+              <w:rPr>
+                <w:rFonts w:ascii="Times New Roman" w:hAnsi="Times New Roman" w:cs="Times New Roman"/>
+                <w:b/>
+                <w:bCs/>
+              </w:rPr>
+              <w:br/>
+            </w:r>
+            <w:r>
+              <w:rPr>
+                <w:rFonts w:ascii="Times New Roman" w:hAnsi="Times New Roman" w:cs="Times New Roman"/>
+              </w:rPr>
+              <w:t xml:space="preserve">Barend was a crucial part of the team, focusing on the front-end, specifically GUI such as the pause menu functions, the multiple scenes and was the primary UAT champion throughout the game. </w:t>
+            </w:r>
+          </w:p>
+        </w:tc>
+      </w:tr>
+      <w:tr>
+        <w:tc>
+          <w:tcPr>
+            <w:tcW w:w="3227" w:type="dxa"/>
+          </w:tcPr>
+          <w:p>
+            <w:pPr>
+              <w:rPr>
+                <w:rFonts w:ascii="Times New Roman" w:hAnsi="Times New Roman" w:cs="Times New Roman"/>
+              </w:rPr>
+            </w:pPr>
+            <w:r>
+              <w:rPr>
+                <w:rFonts w:ascii="Times New Roman" w:hAnsi="Times New Roman" w:cs="Times New Roman"/>
+                <w:noProof/>
+              </w:rPr>
+              <w:drawing>
+                <wp:inline distT="0" distB="0" distL="0" distR="0" wp14:anchorId="041372BD" wp14:editId="79256A5D">
+                  <wp:extent cx="1911985" cy="2599690"/>
+                  <wp:effectExtent l="0" t="0" r="0" b="0"/>
+                  <wp:docPr id="1500569170" name="Picture 1" descr="A person with long hair smiling&#10;&#10;Description automatically generated"/>
+                  <wp:cNvGraphicFramePr>
+                    <a:graphicFrameLocks xmlns:a="http://schemas.openxmlformats.org/drawingml/2006/main" noChangeAspect="1"/>
+                  </wp:cNvGraphicFramePr>
+                  <a:graphic xmlns:a="http://schemas.openxmlformats.org/drawingml/2006/main">
+                    <a:graphicData uri="http://schemas.openxmlformats.org/drawingml/2006/picture">
+                      <pic:pic xmlns:pic="http://schemas.openxmlformats.org/drawingml/2006/picture">
+                        <pic:nvPicPr>
+                          <pic:cNvPr id="1500569170" name="Picture 1" descr="A person with long hair smiling&#10;&#10;Description automatically generated"/>
+                          <pic:cNvPicPr/>
+                        </pic:nvPicPr>
+                        <pic:blipFill>
+                          <a:blip r:embed="rId15"/>
+                          <a:stretch>
+                            <a:fillRect/>
+                          </a:stretch>
+                        </pic:blipFill>
+                        <pic:spPr>
+                          <a:xfrm>
+                            <a:off x="0" y="0"/>
+                            <a:ext cx="1911985" cy="2599690"/>
+                          </a:xfrm>
+                          <a:prstGeom prst="rect">
+                            <a:avLst/>
+                          </a:prstGeom>
+                        </pic:spPr>
+                      </pic:pic>
+                    </a:graphicData>
+                  </a:graphic>
+                </wp:inline>
+              </w:drawing>
+            </w:r>
+          </w:p>
+        </w:tc>
+        <w:tc>
+          <w:tcPr>
+            <w:tcW w:w="5629" w:type="dxa"/>
+          </w:tcPr>
+          <w:p>
+            <w:pPr>
+              <w:spacing w:after="240"/>
+              <w:rPr>
+                <w:rFonts w:ascii="Times New Roman" w:hAnsi="Times New Roman" w:cs="Times New Roman"/>
+              </w:rPr>
+            </w:pPr>
+            <w:r>
+              <w:rPr>
+                <w:rFonts w:ascii="Times New Roman" w:hAnsi="Times New Roman" w:cs="Times New Roman"/>
+                <w:b/>
+                <w:bCs/>
+                <w:sz w:val="28"/>
+              </w:rPr>
+              <w:t>Sam Lee</w:t>
+            </w:r>
+            <w:r>
+              <w:rPr>
+                <w:rFonts w:ascii="Times New Roman" w:hAnsi="Times New Roman" w:cs="Times New Roman"/>
+                <w:b/>
+                <w:bCs/>
+              </w:rPr>
+              <w:t xml:space="preserve"> </w:t>
+            </w:r>
+            <w:r>
+              <w:rPr>
+                <w:rFonts w:ascii="Times New Roman" w:hAnsi="Times New Roman" w:cs="Times New Roman"/>
+                <w:b/>
+                <w:bCs/>
+              </w:rPr>
+              <w:br/>
+              <w:t>Game Developer</w:t>
+            </w:r>
+            <w:r>
+              <w:rPr>
+                <w:rFonts w:ascii="Times New Roman" w:hAnsi="Times New Roman" w:cs="Times New Roman"/>
+                <w:b/>
+                <w:bCs/>
+              </w:rPr>
+              <w:br/>
+            </w:r>
+            <w:r>
+              <w:rPr>
+                <w:rFonts w:ascii="Times New Roman" w:hAnsi="Times New Roman" w:cs="Times New Roman"/>
+              </w:rPr>
+              <w:t xml:space="preserve">Sam heavily influenced the outcome of the game by creating the terrain and reward system. This included the design of the world map, creating the player upgrade shop and implementing the currency system.  </w:t>
+            </w:r>
+          </w:p>
+        </w:tc>
+      </w:tr>
+      <w:tr>
+        <w:tc>
+          <w:tcPr>
+            <w:tcW w:w="3227" w:type="dxa"/>
+          </w:tcPr>
+          <w:p>
+            <w:pPr>
+              <w:rPr>
+                <w:rFonts w:ascii="Times New Roman" w:hAnsi="Times New Roman" w:cs="Times New Roman"/>
+                <w:noProof/>
+              </w:rPr>
+            </w:pPr>
+            <w:r>
+              <w:rPr>
+                <w:rFonts w:ascii="Times New Roman" w:hAnsi="Times New Roman" w:cs="Times New Roman"/>
+                <w:noProof/>
+              </w:rPr>
+              <w:drawing>
+                <wp:inline distT="0" distB="0" distL="0" distR="0" wp14:anchorId="2B6E6A59" wp14:editId="45F295D9">
+                  <wp:extent cx="1911985" cy="1945005"/>
+                  <wp:effectExtent l="0" t="0" r="0" b="0"/>
+                  <wp:docPr id="2100778952" name="Picture 1"/>
+                  <wp:cNvGraphicFramePr>
+                    <a:graphicFrameLocks xmlns:a="http://schemas.openxmlformats.org/drawingml/2006/main" noChangeAspect="1"/>
+                  </wp:cNvGraphicFramePr>
+                  <a:graphic xmlns:a="http://schemas.openxmlformats.org/drawingml/2006/main">
+                    <a:graphicData uri="http://schemas.openxmlformats.org/drawingml/2006/picture">
+                      <pic:pic xmlns:pic="http://schemas.openxmlformats.org/drawingml/2006/picture">
+                        <pic:nvPicPr>
+                          <pic:cNvPr id="2100778952" name=""/>
+                          <pic:cNvPicPr/>
+                        </pic:nvPicPr>
+                        <pic:blipFill>
+                          <a:blip r:embed="rId16"/>
+                          <a:stretch>
+                            <a:fillRect/>
+                          </a:stretch>
+                        </pic:blipFill>
+                        <pic:spPr>
+                          <a:xfrm>
+                            <a:off x="0" y="0"/>
+                            <a:ext cx="1911985" cy="1945005"/>
+                          </a:xfrm>
+                          <a:prstGeom prst="rect">
+                            <a:avLst/>
+                          </a:prstGeom>
+                        </pic:spPr>
+                      </pic:pic>
+                    </a:graphicData>
+                  </a:graphic>
+                </wp:inline>
+              </w:drawing>
+            </w:r>
+          </w:p>
+        </w:tc>
+        <w:tc>
+          <w:tcPr>
+            <w:tcW w:w="5629" w:type="dxa"/>
+          </w:tcPr>
+          <w:p>
+            <w:pPr>
+              <w:rPr>
+                <w:rFonts w:ascii="Times New Roman" w:hAnsi="Times New Roman" w:cs="Times New Roman"/>
+                <w:b/>
+                <w:bCs/>
+              </w:rPr>
+            </w:pPr>
+            <w:r>
+              <w:rPr>
+                <w:rFonts w:ascii="Times New Roman" w:hAnsi="Times New Roman" w:cs="Times New Roman"/>
+                <w:b/>
+                <w:bCs/>
+                <w:sz w:val="28"/>
+              </w:rPr>
+              <w:t>Christiaan Small</w:t>
+            </w:r>
+            <w:r>
+              <w:rPr>
+                <w:rFonts w:ascii="Times New Roman" w:hAnsi="Times New Roman" w:cs="Times New Roman"/>
+                <w:b/>
+                <w:bCs/>
+                <w:sz w:val="28"/>
+              </w:rPr>
+              <w:br/>
+            </w:r>
+            <w:r>
+              <w:rPr>
+                <w:rFonts w:ascii="Times New Roman" w:hAnsi="Times New Roman" w:cs="Times New Roman"/>
+                <w:b/>
+                <w:bCs/>
+              </w:rPr>
+              <w:t>Game Developer</w:t>
+            </w:r>
+          </w:p>
+          <w:p>
+            <w:pPr>
+              <w:spacing w:after="240"/>
+              <w:rPr>
+                <w:rFonts w:ascii="Times New Roman" w:hAnsi="Times New Roman" w:cs="Times New Roman"/>
+                <w:sz w:val="28"/>
+              </w:rPr>
+            </w:pPr>
+            <w:r>
+              <w:rPr>
+                <w:rFonts w:ascii="Times New Roman" w:hAnsi="Times New Roman" w:cs="Times New Roman"/>
+              </w:rPr>
+              <w:t>Christiaan was a key developer, focusing on the enemy AI behaviours and player ability. He also implemented the victory conditions and led the artistic direction of the game, creating a large portion of the game's assets, textures, and UI sprites.</w:t>
+            </w:r>
+          </w:p>
+        </w:tc>
+      </w:tr>
+    </w:tbl>
     <w:p>
       <w:pPr>
         <w:pStyle w:val="Heading1"/>
@@ -5373,53 +5571,11 @@
           <w:szCs w:val="40"/>
         </w:rPr>
       </w:pPr>
-      <w:bookmarkStart w:id="69" w:name="_Toc146737688"/>
-      <w:r>
-        <w:rPr>
-          <w:sz w:val="40"/>
-          <w:szCs w:val="40"/>
-        </w:rPr>
-        <w:t>Credits</w:t>
-      </w:r>
-      <w:bookmarkEnd w:id="68"/>
-      <w:bookmarkEnd w:id="69"/>
-    </w:p>
-    <w:p>
-      <w:pPr>
-        <w:spacing w:after="240"/>
-      </w:pPr>
-      <w:r>
-        <w:t xml:space="preserve">I did </w:t>
-      </w:r>
-      <w:proofErr w:type="gramStart"/>
-      <w:r>
-        <w:t>everything</w:t>
-      </w:r>
-      <w:proofErr w:type="gramEnd"/>
-    </w:p>
-    <w:p>
-      <w:pPr>
-        <w:pStyle w:val="Heading1"/>
-        <w:jc w:val="left"/>
-        <w:rPr>
-          <w:sz w:val="40"/>
-          <w:szCs w:val="40"/>
-        </w:rPr>
-      </w:pPr>
-      <w:bookmarkStart w:id="70" w:name="_Toc146737689"/>
-      <w:r>
-        <w:rPr>
-          <w:sz w:val="40"/>
-          <w:szCs w:val="40"/>
-        </w:rPr>
-        <w:t>Logs</w:t>
-      </w:r>
-      <w:bookmarkEnd w:id="70"/>
     </w:p>
     <w:sectPr>
-      <w:headerReference w:type="default" r:id="rId13"/>
-      <w:footerReference w:type="even" r:id="rId14"/>
-      <w:footerReference w:type="default" r:id="rId15"/>
+      <w:headerReference w:type="default" r:id="rId17"/>
+      <w:footerReference w:type="even" r:id="rId18"/>
+      <w:footerReference w:type="default" r:id="rId19"/>
       <w:pgSz w:w="12240" w:h="15840"/>
       <w:pgMar w:top="1440" w:right="1800" w:bottom="1440" w:left="1800" w:header="720" w:footer="720" w:gutter="0"/>
       <w:cols w:space="720"/>
@@ -5466,7 +5622,7 @@
           <v:stroke joinstyle="miter"/>
           <v:path gradientshapeok="t" o:connecttype="rect"/>
         </v:shapetype>
-        <v:shape id="Frame1" o:spid="_x0000_s1026" type="#_x0000_t202" style="position:absolute;margin-left:-150.15pt;margin-top:.05pt;width:1.15pt;height:1.15pt;z-index:251658240;visibility:visible;mso-wrap-style:square;mso-wrap-distance-left:0;mso-wrap-distance-top:0;mso-wrap-distance-right:0;mso-wrap-distance-bottom:0;mso-position-horizontal:right;mso-position-horizontal-relative:margin;mso-position-vertical:absolute;mso-position-vertical-relative:text;v-text-anchor:top" o:gfxdata="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" stroked="f">
+        <v:shape id="Frame1" o:spid="_x0000_s1026" type="#_x0000_t202" style="position:absolute;margin-left:-200.2pt;margin-top:.05pt;width:1.15pt;height:1.15pt;z-index:251658240;visibility:visible;mso-wrap-style:square;mso-wrap-distance-left:0;mso-wrap-distance-top:0;mso-wrap-distance-right:0;mso-wrap-distance-bottom:0;mso-position-horizontal:right;mso-position-horizontal-relative:margin;mso-position-vertical:absolute;mso-position-vertical-relative:text;v-text-anchor:top" o:gfxdata="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" stroked="f">
           <v:fill opacity="0"/>
           <v:textbox style="mso-fit-shape-to-text:t" inset="0,0,0,0">
             <w:txbxContent>
@@ -5570,7 +5726,7 @@
         <w:noProof/>
         <w:color w:val="808080"/>
       </w:rPr>
-      <w:t>29/09/23</w:t>
+      <w:t>8/10/23</w:t>
     </w:r>
     <w:r>
       <w:rPr>
@@ -6472,11 +6628,13 @@
   <w:style w:type="paragraph" w:default="1" w:styleId="Normal">
     <w:name w:val="Normal"/>
     <w:qFormat/>
+    <w:rsid w:val="008A3492"/>
   </w:style>
   <w:style w:type="paragraph" w:styleId="Heading1">
     <w:name w:val="heading 1"/>
     <w:basedOn w:val="Normal"/>
     <w:next w:val="Normal"/>
+    <w:link w:val="Heading1Char"/>
     <w:qFormat/>
     <w:pPr>
       <w:keepNext/>
@@ -6492,6 +6650,7 @@
     <w:name w:val="heading 2"/>
     <w:basedOn w:val="Normal"/>
     <w:next w:val="Normal"/>
+    <w:link w:val="Heading2Char"/>
     <w:qFormat/>
     <w:pPr>
       <w:keepNext/>
@@ -6791,6 +6950,25 @@
       </w:tblBorders>
     </w:tblPr>
   </w:style>
+  <w:style w:type="character" w:customStyle="1" w:styleId="Heading1Char">
+    <w:name w:val="Heading 1 Char"/>
+    <w:basedOn w:val="DefaultParagraphFont"/>
+    <w:link w:val="Heading1"/>
+    <w:rsid w:val="00CD1CC9"/>
+    <w:rPr>
+      <w:b/>
+      <w:sz w:val="96"/>
+    </w:rPr>
+  </w:style>
+  <w:style w:type="character" w:customStyle="1" w:styleId="Heading2Char">
+    <w:name w:val="Heading 2 Char"/>
+    <w:basedOn w:val="DefaultParagraphFont"/>
+    <w:link w:val="Heading2"/>
+    <w:rsid w:val="00CD1CC9"/>
+    <w:rPr>
+      <w:b/>
+    </w:rPr>
+  </w:style>
 </w:styles>
 </file>
 

</xml_diff>